<commit_message>
Project Report (in progress:3/5)
</commit_message>
<xml_diff>
--- a/Project Report.docx
+++ b/Project Report.docx
@@ -10,6 +10,7 @@
           <w:docPartUnique/>
         </w:docPartObj>
       </w:sdtPr>
+      <w:sdtEndPr/>
       <w:sdtContent>
         <w:p/>
         <w:p/>
@@ -361,33 +362,9 @@
             <w:br w:type="page"/>
           </w:r>
         </w:p>
-        <w:p>
-          <w:pPr>
-            <w:pStyle w:val="Heading1"/>
-            <w:numPr>
-              <w:ilvl w:val="0"/>
-              <w:numId w:val="0"/>
-            </w:numPr>
-            <w:spacing w:before="0"/>
-            <w:rPr>
-              <w:rFonts w:asciiTheme="majorEastAsia" w:hAnsiTheme="majorEastAsia"/>
-            </w:rPr>
-          </w:pPr>
-          <w:bookmarkStart w:id="0" w:name="_Toc531075644"/>
-          <w:bookmarkStart w:id="1" w:name="_Toc531076602"/>
-          <w:r>
-            <w:rPr>
-              <w:rFonts w:asciiTheme="majorEastAsia" w:hAnsiTheme="majorEastAsia"/>
-            </w:rPr>
-            <w:lastRenderedPageBreak/>
-            <w:t>Table of Contents</w:t>
-          </w:r>
-          <w:bookmarkEnd w:id="0"/>
-          <w:bookmarkEnd w:id="1"/>
-        </w:p>
         <w:sdt>
           <w:sdtPr>
-            <w:id w:val="-677031932"/>
+            <w:id w:val="729194544"/>
             <w:docPartObj>
               <w:docPartGallery w:val="Table of Contents"/>
               <w:docPartUnique/>
@@ -395,45 +372,23 @@
           </w:sdtPr>
           <w:sdtEndPr>
             <w:rPr>
+              <w:rFonts w:asciiTheme="minorHAnsi" w:eastAsiaTheme="minorEastAsia" w:hAnsiTheme="minorHAnsi" w:cstheme="minorBidi"/>
               <w:b/>
               <w:bCs/>
               <w:noProof/>
+              <w:color w:val="auto"/>
+              <w:sz w:val="22"/>
+              <w:szCs w:val="22"/>
+              <w:lang w:val="en-SG" w:eastAsia="zh-CN"/>
             </w:rPr>
           </w:sdtEndPr>
           <w:sdtContent>
             <w:p>
               <w:pPr>
-                <w:pStyle w:val="TOC1"/>
-                <w:tabs>
-                  <w:tab w:val="right" w:leader="dot" w:pos="9016"/>
-                </w:tabs>
-                <w:rPr>
-                  <w:noProof/>
-                </w:rPr>
+                <w:pStyle w:val="TOCHeading"/>
               </w:pPr>
               <w:r>
-                <w:rPr>
-                  <w:b/>
-                  <w:bCs/>
-                  <w:noProof/>
-                </w:rPr>
-                <w:fldChar w:fldCharType="begin"/>
-              </w:r>
-              <w:r>
-                <w:rPr>
-                  <w:b/>
-                  <w:bCs/>
-                  <w:noProof/>
-                </w:rPr>
-                <w:instrText xml:space="preserve"> TOC \o "1-3" \h \z \u </w:instrText>
-              </w:r>
-              <w:r>
-                <w:rPr>
-                  <w:b/>
-                  <w:bCs/>
-                  <w:noProof/>
-                </w:rPr>
-                <w:fldChar w:fldCharType="separate"/>
+                <w:t>Table of Contents</w:t>
               </w:r>
             </w:p>
             <w:p>
@@ -447,7 +402,31 @@
                   <w:noProof/>
                 </w:rPr>
               </w:pPr>
-              <w:hyperlink w:anchor="_Toc531076603" w:history="1">
+              <w:r>
+                <w:rPr>
+                  <w:b/>
+                  <w:bCs/>
+                  <w:noProof/>
+                </w:rPr>
+                <w:fldChar w:fldCharType="begin"/>
+              </w:r>
+              <w:r>
+                <w:rPr>
+                  <w:b/>
+                  <w:bCs/>
+                  <w:noProof/>
+                </w:rPr>
+                <w:instrText xml:space="preserve"> TOC \o "1-3" \h \z \u </w:instrText>
+              </w:r>
+              <w:r>
+                <w:rPr>
+                  <w:b/>
+                  <w:bCs/>
+                  <w:noProof/>
+                </w:rPr>
+                <w:fldChar w:fldCharType="separate"/>
+              </w:r>
+              <w:hyperlink w:anchor="_Toc531171600" w:history="1">
                 <w:r>
                   <w:rPr>
                     <w:rStyle w:val="Hyperlink"/>
@@ -489,7 +468,7 @@
                     <w:noProof/>
                     <w:webHidden/>
                   </w:rPr>
-                  <w:instrText xml:space="preserve"> PAGEREF _Toc531076603 \h </w:instrText>
+                  <w:instrText xml:space="preserve"> PAGEREF _Toc531171600 \h </w:instrText>
                 </w:r>
                 <w:r>
                   <w:rPr>
@@ -531,7 +510,7 @@
                   <w:noProof/>
                 </w:rPr>
               </w:pPr>
-              <w:hyperlink w:anchor="_Toc531076604" w:history="1">
+              <w:hyperlink w:anchor="_Toc531171601" w:history="1">
                 <w:r>
                   <w:rPr>
                     <w:rStyle w:val="Hyperlink"/>
@@ -573,7 +552,7 @@
                     <w:noProof/>
                     <w:webHidden/>
                   </w:rPr>
-                  <w:instrText xml:space="preserve"> PAGEREF _Toc531076604 \h </w:instrText>
+                  <w:instrText xml:space="preserve"> PAGEREF _Toc531171601 \h </w:instrText>
                 </w:r>
                 <w:r>
                   <w:rPr>
@@ -615,7 +594,7 @@
                   <w:noProof/>
                 </w:rPr>
               </w:pPr>
-              <w:hyperlink w:anchor="_Toc531076605" w:history="1">
+              <w:hyperlink w:anchor="_Toc531171602" w:history="1">
                 <w:r>
                   <w:rPr>
                     <w:rStyle w:val="Hyperlink"/>
@@ -645,8 +624,6 @@
                   </w:rPr>
                   <w:tab/>
                 </w:r>
-                <w:bookmarkStart w:id="2" w:name="_GoBack"/>
-                <w:bookmarkEnd w:id="2"/>
                 <w:r>
                   <w:rPr>
                     <w:noProof/>
@@ -659,7 +636,7 @@
                     <w:noProof/>
                     <w:webHidden/>
                   </w:rPr>
-                  <w:instrText xml:space="preserve"> PAGEREF _Toc531076605 \h </w:instrText>
+                  <w:instrText xml:space="preserve"> PAGEREF _Toc531171602 \h </w:instrText>
                 </w:r>
                 <w:r>
                   <w:rPr>
@@ -701,7 +678,7 @@
                   <w:noProof/>
                 </w:rPr>
               </w:pPr>
-              <w:hyperlink w:anchor="_Toc531076606" w:history="1">
+              <w:hyperlink w:anchor="_Toc531171603" w:history="1">
                 <w:r>
                   <w:rPr>
                     <w:rStyle w:val="Hyperlink"/>
@@ -743,7 +720,7 @@
                     <w:noProof/>
                     <w:webHidden/>
                   </w:rPr>
-                  <w:instrText xml:space="preserve"> PAGEREF _Toc531076606 \h </w:instrText>
+                  <w:instrText xml:space="preserve"> PAGEREF _Toc531171603 \h </w:instrText>
                 </w:r>
                 <w:r>
                   <w:rPr>
@@ -785,7 +762,7 @@
                   <w:noProof/>
                 </w:rPr>
               </w:pPr>
-              <w:hyperlink w:anchor="_Toc531076607" w:history="1">
+              <w:hyperlink w:anchor="_Toc531171604" w:history="1">
                 <w:r>
                   <w:rPr>
                     <w:rStyle w:val="Hyperlink"/>
@@ -827,7 +804,7 @@
                     <w:noProof/>
                     <w:webHidden/>
                   </w:rPr>
-                  <w:instrText xml:space="preserve"> PAGEREF _Toc531076607 \h </w:instrText>
+                  <w:instrText xml:space="preserve"> PAGEREF _Toc531171604 \h </w:instrText>
                 </w:r>
                 <w:r>
                   <w:rPr>
@@ -869,7 +846,7 @@
                   <w:noProof/>
                 </w:rPr>
               </w:pPr>
-              <w:hyperlink w:anchor="_Toc531076608" w:history="1">
+              <w:hyperlink w:anchor="_Toc531171605" w:history="1">
                 <w:r>
                   <w:rPr>
                     <w:rStyle w:val="Hyperlink"/>
@@ -911,7 +888,7 @@
                     <w:noProof/>
                     <w:webHidden/>
                   </w:rPr>
-                  <w:instrText xml:space="preserve"> PAGEREF _Toc531076608 \h </w:instrText>
+                  <w:instrText xml:space="preserve"> PAGEREF _Toc531171605 \h </w:instrText>
                 </w:r>
                 <w:r>
                   <w:rPr>
@@ -953,7 +930,7 @@
                   <w:noProof/>
                 </w:rPr>
               </w:pPr>
-              <w:hyperlink w:anchor="_Toc531076609" w:history="1">
+              <w:hyperlink w:anchor="_Toc531171606" w:history="1">
                 <w:r>
                   <w:rPr>
                     <w:rStyle w:val="Hyperlink"/>
@@ -995,7 +972,93 @@
                     <w:noProof/>
                     <w:webHidden/>
                   </w:rPr>
-                  <w:instrText xml:space="preserve"> PAGEREF _Toc531076609 \h </w:instrText>
+                  <w:instrText xml:space="preserve"> PAGEREF _Toc531171606 \h </w:instrText>
+                </w:r>
+                <w:r>
+                  <w:rPr>
+                    <w:noProof/>
+                    <w:webHidden/>
+                  </w:rPr>
+                </w:r>
+                <w:r>
+                  <w:rPr>
+                    <w:noProof/>
+                    <w:webHidden/>
+                  </w:rPr>
+                  <w:fldChar w:fldCharType="separate"/>
+                </w:r>
+                <w:r>
+                  <w:rPr>
+                    <w:noProof/>
+                    <w:webHidden/>
+                  </w:rPr>
+                  <w:t>6</w:t>
+                </w:r>
+                <w:r>
+                  <w:rPr>
+                    <w:noProof/>
+                    <w:webHidden/>
+                  </w:rPr>
+                  <w:fldChar w:fldCharType="end"/>
+                </w:r>
+              </w:hyperlink>
+              <w:bookmarkStart w:id="0" w:name="_GoBack"/>
+              <w:bookmarkEnd w:id="0"/>
+            </w:p>
+            <w:p>
+              <w:pPr>
+                <w:pStyle w:val="TOC2"/>
+                <w:tabs>
+                  <w:tab w:val="left" w:pos="880"/>
+                  <w:tab w:val="right" w:leader="dot" w:pos="9016"/>
+                </w:tabs>
+                <w:rPr>
+                  <w:noProof/>
+                </w:rPr>
+              </w:pPr>
+              <w:hyperlink w:anchor="_Toc531171607" w:history="1">
+                <w:r>
+                  <w:rPr>
+                    <w:rStyle w:val="Hyperlink"/>
+                    <w:rFonts w:asciiTheme="majorEastAsia" w:hAnsiTheme="majorEastAsia"/>
+                    <w:noProof/>
+                  </w:rPr>
+                  <w:t>3.1</w:t>
+                </w:r>
+                <w:r>
+                  <w:rPr>
+                    <w:noProof/>
+                  </w:rPr>
+                  <w:tab/>
+                </w:r>
+                <w:r>
+                  <w:rPr>
+                    <w:rStyle w:val="Hyperlink"/>
+                    <w:rFonts w:asciiTheme="majorEastAsia" w:hAnsiTheme="majorEastAsia"/>
+                    <w:noProof/>
+                  </w:rPr>
+                  <w:t>Approach</w:t>
+                </w:r>
+                <w:r>
+                  <w:rPr>
+                    <w:noProof/>
+                    <w:webHidden/>
+                  </w:rPr>
+                  <w:tab/>
+                </w:r>
+                <w:r>
+                  <w:rPr>
+                    <w:noProof/>
+                    <w:webHidden/>
+                  </w:rPr>
+                  <w:fldChar w:fldCharType="begin"/>
+                </w:r>
+                <w:r>
+                  <w:rPr>
+                    <w:noProof/>
+                    <w:webHidden/>
+                  </w:rPr>
+                  <w:instrText xml:space="preserve"> PAGEREF _Toc531171607 \h </w:instrText>
                 </w:r>
                 <w:r>
                   <w:rPr>
@@ -1037,14 +1100,14 @@
                   <w:noProof/>
                 </w:rPr>
               </w:pPr>
-              <w:hyperlink w:anchor="_Toc531076610" w:history="1">
+              <w:hyperlink w:anchor="_Toc531171608" w:history="1">
                 <w:r>
                   <w:rPr>
                     <w:rStyle w:val="Hyperlink"/>
                     <w:rFonts w:asciiTheme="majorEastAsia" w:hAnsiTheme="majorEastAsia"/>
                     <w:noProof/>
                   </w:rPr>
-                  <w:t>3.1</w:t>
+                  <w:t>3.2</w:t>
                 </w:r>
                 <w:r>
                   <w:rPr>
@@ -1058,7 +1121,7 @@
                     <w:rFonts w:asciiTheme="majorEastAsia" w:hAnsiTheme="majorEastAsia"/>
                     <w:noProof/>
                   </w:rPr>
-                  <w:t>Approach</w:t>
+                  <w:t>Results</w:t>
                 </w:r>
                 <w:r>
                   <w:rPr>
@@ -1079,7 +1142,7 @@
                     <w:noProof/>
                     <w:webHidden/>
                   </w:rPr>
-                  <w:instrText xml:space="preserve"> PAGEREF _Toc531076610 \h </w:instrText>
+                  <w:instrText xml:space="preserve"> PAGEREF _Toc531171608 \h </w:instrText>
                 </w:r>
                 <w:r>
                   <w:rPr>
@@ -1099,91 +1162,7 @@
                     <w:noProof/>
                     <w:webHidden/>
                   </w:rPr>
-                  <w:t>6</w:t>
-                </w:r>
-                <w:r>
-                  <w:rPr>
-                    <w:noProof/>
-                    <w:webHidden/>
-                  </w:rPr>
-                  <w:fldChar w:fldCharType="end"/>
-                </w:r>
-              </w:hyperlink>
-            </w:p>
-            <w:p>
-              <w:pPr>
-                <w:pStyle w:val="TOC2"/>
-                <w:tabs>
-                  <w:tab w:val="left" w:pos="880"/>
-                  <w:tab w:val="right" w:leader="dot" w:pos="9016"/>
-                </w:tabs>
-                <w:rPr>
-                  <w:noProof/>
-                </w:rPr>
-              </w:pPr>
-              <w:hyperlink w:anchor="_Toc531076611" w:history="1">
-                <w:r>
-                  <w:rPr>
-                    <w:rStyle w:val="Hyperlink"/>
-                    <w:rFonts w:asciiTheme="majorEastAsia" w:hAnsiTheme="majorEastAsia"/>
-                    <w:noProof/>
-                  </w:rPr>
-                  <w:t>3.2</w:t>
-                </w:r>
-                <w:r>
-                  <w:rPr>
-                    <w:noProof/>
-                  </w:rPr>
-                  <w:tab/>
-                </w:r>
-                <w:r>
-                  <w:rPr>
-                    <w:rStyle w:val="Hyperlink"/>
-                    <w:rFonts w:asciiTheme="majorEastAsia" w:hAnsiTheme="majorEastAsia"/>
-                    <w:noProof/>
-                  </w:rPr>
-                  <w:t>Results</w:t>
-                </w:r>
-                <w:r>
-                  <w:rPr>
-                    <w:noProof/>
-                    <w:webHidden/>
-                  </w:rPr>
-                  <w:tab/>
-                </w:r>
-                <w:r>
-                  <w:rPr>
-                    <w:noProof/>
-                    <w:webHidden/>
-                  </w:rPr>
-                  <w:fldChar w:fldCharType="begin"/>
-                </w:r>
-                <w:r>
-                  <w:rPr>
-                    <w:noProof/>
-                    <w:webHidden/>
-                  </w:rPr>
-                  <w:instrText xml:space="preserve"> PAGEREF _Toc531076611 \h </w:instrText>
-                </w:r>
-                <w:r>
-                  <w:rPr>
-                    <w:noProof/>
-                    <w:webHidden/>
-                  </w:rPr>
-                </w:r>
-                <w:r>
-                  <w:rPr>
-                    <w:noProof/>
-                    <w:webHidden/>
-                  </w:rPr>
-                  <w:fldChar w:fldCharType="separate"/>
-                </w:r>
-                <w:r>
-                  <w:rPr>
-                    <w:noProof/>
-                    <w:webHidden/>
-                  </w:rPr>
-                  <w:t>6</w:t>
+                  <w:t>7</w:t>
                 </w:r>
                 <w:r>
                   <w:rPr>
@@ -1205,7 +1184,7 @@
                   <w:noProof/>
                 </w:rPr>
               </w:pPr>
-              <w:hyperlink w:anchor="_Toc531076612" w:history="1">
+              <w:hyperlink w:anchor="_Toc531171609" w:history="1">
                 <w:r>
                   <w:rPr>
                     <w:rStyle w:val="Hyperlink"/>
@@ -1247,7 +1226,7 @@
                     <w:noProof/>
                     <w:webHidden/>
                   </w:rPr>
-                  <w:instrText xml:space="preserve"> PAGEREF _Toc531076612 \h </w:instrText>
+                  <w:instrText xml:space="preserve"> PAGEREF _Toc531171609 \h </w:instrText>
                 </w:r>
                 <w:r>
                   <w:rPr>
@@ -1267,7 +1246,91 @@
                     <w:noProof/>
                     <w:webHidden/>
                   </w:rPr>
-                  <w:t>7</w:t>
+                  <w:t>8</w:t>
+                </w:r>
+                <w:r>
+                  <w:rPr>
+                    <w:noProof/>
+                    <w:webHidden/>
+                  </w:rPr>
+                  <w:fldChar w:fldCharType="end"/>
+                </w:r>
+              </w:hyperlink>
+            </w:p>
+            <w:p>
+              <w:pPr>
+                <w:pStyle w:val="TOC1"/>
+                <w:tabs>
+                  <w:tab w:val="left" w:pos="440"/>
+                  <w:tab w:val="right" w:leader="dot" w:pos="9016"/>
+                </w:tabs>
+                <w:rPr>
+                  <w:noProof/>
+                </w:rPr>
+              </w:pPr>
+              <w:hyperlink w:anchor="_Toc531171610" w:history="1">
+                <w:r>
+                  <w:rPr>
+                    <w:rStyle w:val="Hyperlink"/>
+                    <w:rFonts w:asciiTheme="majorEastAsia" w:hAnsiTheme="majorEastAsia"/>
+                    <w:noProof/>
+                  </w:rPr>
+                  <w:t>5</w:t>
+                </w:r>
+                <w:r>
+                  <w:rPr>
+                    <w:noProof/>
+                  </w:rPr>
+                  <w:tab/>
+                </w:r>
+                <w:r>
+                  <w:rPr>
+                    <w:rStyle w:val="Hyperlink"/>
+                    <w:rFonts w:asciiTheme="majorEastAsia" w:hAnsiTheme="majorEastAsia"/>
+                    <w:noProof/>
+                  </w:rPr>
+                  <w:t>Conclusion</w:t>
+                </w:r>
+                <w:r>
+                  <w:rPr>
+                    <w:noProof/>
+                    <w:webHidden/>
+                  </w:rPr>
+                  <w:tab/>
+                </w:r>
+                <w:r>
+                  <w:rPr>
+                    <w:noProof/>
+                    <w:webHidden/>
+                  </w:rPr>
+                  <w:fldChar w:fldCharType="begin"/>
+                </w:r>
+                <w:r>
+                  <w:rPr>
+                    <w:noProof/>
+                    <w:webHidden/>
+                  </w:rPr>
+                  <w:instrText xml:space="preserve"> PAGEREF _Toc531171610 \h </w:instrText>
+                </w:r>
+                <w:r>
+                  <w:rPr>
+                    <w:noProof/>
+                    <w:webHidden/>
+                  </w:rPr>
+                </w:r>
+                <w:r>
+                  <w:rPr>
+                    <w:noProof/>
+                    <w:webHidden/>
+                  </w:rPr>
+                  <w:fldChar w:fldCharType="separate"/>
+                </w:r>
+                <w:r>
+                  <w:rPr>
+                    <w:noProof/>
+                    <w:webHidden/>
+                  </w:rPr>
+                  <w:t>8</w:t>
                 </w:r>
                 <w:r>
                   <w:rPr>
@@ -1304,7 +1367,7 @@
               <w:rFonts w:asciiTheme="majorEastAsia" w:hAnsiTheme="majorEastAsia"/>
             </w:rPr>
           </w:pPr>
-          <w:bookmarkStart w:id="3" w:name="_Toc531076603"/>
+          <w:bookmarkStart w:id="1" w:name="_Toc531171600"/>
           <w:r>
             <w:rPr>
               <w:rFonts w:asciiTheme="majorEastAsia" w:hAnsiTheme="majorEastAsia"/>
@@ -1330,7 +1393,7 @@
             </w:rPr>
             <w:t>of Hidden Markov Model</w:t>
           </w:r>
-          <w:bookmarkEnd w:id="3"/>
+          <w:bookmarkEnd w:id="1"/>
         </w:p>
         <w:p>
           <w:pPr>
@@ -1341,7 +1404,7 @@
               <w:sz w:val="32"/>
             </w:rPr>
           </w:pPr>
-          <w:bookmarkStart w:id="4" w:name="_Toc531076604"/>
+          <w:bookmarkStart w:id="2" w:name="_Toc531171601"/>
           <w:r>
             <w:rPr>
               <w:rFonts w:asciiTheme="majorEastAsia" w:hAnsiTheme="majorEastAsia"/>
@@ -1349,7 +1412,7 @@
             </w:rPr>
             <w:t>Approach</w:t>
           </w:r>
-          <w:bookmarkEnd w:id="4"/>
+          <w:bookmarkEnd w:id="2"/>
         </w:p>
         <w:p>
           <w:pPr>
@@ -2345,7 +2408,7 @@
               <w:sz w:val="32"/>
             </w:rPr>
           </w:pPr>
-          <w:bookmarkStart w:id="5" w:name="_Toc531076605"/>
+          <w:bookmarkStart w:id="3" w:name="_Toc531171602"/>
           <w:r>
             <w:rPr>
               <w:rFonts w:asciiTheme="majorEastAsia" w:hAnsiTheme="majorEastAsia"/>
@@ -2354,7 +2417,7 @@
             <w:lastRenderedPageBreak/>
             <w:t>Results</w:t>
           </w:r>
-          <w:bookmarkEnd w:id="5"/>
+          <w:bookmarkEnd w:id="3"/>
           <w:r>
             <w:rPr>
               <w:rFonts w:asciiTheme="majorEastAsia" w:hAnsiTheme="majorEastAsia"/>
@@ -2530,7 +2593,7 @@
           <w:rFonts w:asciiTheme="majorEastAsia" w:hAnsiTheme="majorEastAsia"/>
         </w:rPr>
       </w:pPr>
-      <w:bookmarkStart w:id="6" w:name="_Toc531076606"/>
+      <w:bookmarkStart w:id="4" w:name="_Toc531171603"/>
       <w:r>
         <w:rPr>
           <w:rFonts w:asciiTheme="majorEastAsia" w:hAnsiTheme="majorEastAsia"/>
@@ -2538,7 +2601,7 @@
         <w:lastRenderedPageBreak/>
         <w:t>Estimating Hidden Markov Model</w:t>
       </w:r>
-      <w:bookmarkEnd w:id="6"/>
+      <w:bookmarkEnd w:id="4"/>
     </w:p>
     <w:p>
       <w:pPr>
@@ -2549,7 +2612,7 @@
           <w:sz w:val="32"/>
         </w:rPr>
       </w:pPr>
-      <w:bookmarkStart w:id="7" w:name="_Toc531076607"/>
+      <w:bookmarkStart w:id="5" w:name="_Toc531171604"/>
       <w:r>
         <w:rPr>
           <w:rFonts w:asciiTheme="majorEastAsia" w:hAnsiTheme="majorEastAsia"/>
@@ -2557,7 +2620,7 @@
         </w:rPr>
         <w:t>Approach</w:t>
       </w:r>
-      <w:bookmarkEnd w:id="7"/>
+      <w:bookmarkEnd w:id="5"/>
     </w:p>
     <w:p>
       <w:pPr>
@@ -2681,23 +2744,7 @@
                   <w:sz w:val="24"/>
                   <w:szCs w:val="24"/>
                 </w:rPr>
-                <m:t>count(</m:t>
-              </m:r>
-              <m:r>
-                <w:rPr>
-                  <w:rFonts w:ascii="Cambria Math" w:hAnsi="Cambria Math"/>
-                  <w:sz w:val="24"/>
-                  <w:szCs w:val="24"/>
-                </w:rPr>
-                <m:t>i,j</m:t>
-              </m:r>
-              <m:r>
-                <w:rPr>
-                  <w:rFonts w:ascii="Cambria Math" w:hAnsi="Cambria Math"/>
-                  <w:sz w:val="24"/>
-                  <w:szCs w:val="24"/>
-                </w:rPr>
-                <m:t>)</m:t>
+                <m:t>count(i,j)</m:t>
               </m:r>
             </m:num>
             <m:den>
@@ -2740,23 +2787,7 @@
             <w:sz w:val="24"/>
             <w:szCs w:val="24"/>
           </w:rPr>
-          <m:t>count(</m:t>
-        </m:r>
-        <m:r>
-          <w:rPr>
-            <w:rFonts w:ascii="Cambria Math" w:hAnsi="Cambria Math"/>
-            <w:sz w:val="24"/>
-            <w:szCs w:val="24"/>
-          </w:rPr>
-          <m:t>i,j</m:t>
-        </m:r>
-        <m:r>
-          <w:rPr>
-            <w:rFonts w:ascii="Cambria Math" w:hAnsi="Cambria Math"/>
-            <w:sz w:val="24"/>
-            <w:szCs w:val="24"/>
-          </w:rPr>
-          <m:t>)</m:t>
+          <m:t>count(i,j)</m:t>
         </m:r>
       </m:oMath>
       <w:r>
@@ -2765,23 +2796,7 @@
           <w:sz w:val="24"/>
           <w:szCs w:val="24"/>
         </w:rPr>
-        <w:t xml:space="preserve"> is the number of times the </w:t>
-      </w:r>
-      <w:r>
-        <w:rPr>
-          <w:rFonts w:asciiTheme="minorEastAsia" w:hAnsiTheme="minorEastAsia"/>
-          <w:sz w:val="24"/>
-          <w:szCs w:val="24"/>
-        </w:rPr>
-        <w:t xml:space="preserve">two successive </w:t>
-      </w:r>
-      <w:r>
-        <w:rPr>
-          <w:rFonts w:asciiTheme="minorEastAsia" w:hAnsiTheme="minorEastAsia"/>
-          <w:sz w:val="24"/>
-          <w:szCs w:val="24"/>
-        </w:rPr>
-        <w:t xml:space="preserve">tag </w:t>
+        <w:t xml:space="preserve"> is the number of times the two successive tag </w:t>
       </w:r>
       <m:oMath>
         <m:r>
@@ -2790,15 +2805,7 @@
             <w:sz w:val="24"/>
             <w:szCs w:val="24"/>
           </w:rPr>
-          <m:t>i</m:t>
-        </m:r>
-        <m:r>
-          <w:rPr>
-            <w:rFonts w:ascii="Cambria Math" w:hAnsi="Cambria Math"/>
-            <w:sz w:val="24"/>
-            <w:szCs w:val="24"/>
-          </w:rPr>
-          <m:t xml:space="preserve">,j </m:t>
+          <m:t xml:space="preserve">i,j </m:t>
         </m:r>
       </m:oMath>
       <w:r>
@@ -2807,15 +2814,7 @@
           <w:sz w:val="24"/>
           <w:szCs w:val="24"/>
         </w:rPr>
-        <w:t xml:space="preserve">appears </w:t>
-      </w:r>
-      <w:r>
-        <w:rPr>
-          <w:rFonts w:asciiTheme="minorEastAsia" w:hAnsiTheme="minorEastAsia"/>
-          <w:sz w:val="24"/>
-          <w:szCs w:val="24"/>
-        </w:rPr>
-        <w:t xml:space="preserve">and </w:t>
+        <w:t xml:space="preserve">appears and </w:t>
       </w:r>
       <m:oMath>
         <m:r>
@@ -2851,15 +2850,7 @@
           <w:sz w:val="24"/>
           <w:szCs w:val="24"/>
         </w:rPr>
-        <w:t xml:space="preserve"> appears in the training data. </w:t>
-      </w:r>
-      <w:r>
-        <w:rPr>
-          <w:rFonts w:asciiTheme="minorEastAsia" w:hAnsiTheme="minorEastAsia"/>
-          <w:sz w:val="24"/>
-          <w:szCs w:val="24"/>
-        </w:rPr>
-        <w:t xml:space="preserve">In addition, Hidden Markov Model can be defined as follows. </w:t>
+        <w:t xml:space="preserve"> appears in the training data. In addition, Hidden Markov Model can be defined as follows. </w:t>
       </w:r>
     </w:p>
     <w:p>
@@ -2953,15 +2944,7 @@
                       <w:sz w:val="24"/>
                       <w:szCs w:val="24"/>
                     </w:rPr>
-                    <m:t xml:space="preserve"> ,</m:t>
-                  </m:r>
-                  <m:r>
-                    <w:rPr>
-                      <w:rFonts w:ascii="Cambria Math" w:hAnsi="Cambria Math"/>
-                      <w:sz w:val="24"/>
-                      <w:szCs w:val="24"/>
-                    </w:rPr>
-                    <m:t>x</m:t>
+                    <m:t xml:space="preserve"> ,x</m:t>
                   </m:r>
                 </m:e>
                 <m:sub>
@@ -3127,23 +3110,7 @@
                       <w:sz w:val="24"/>
                       <w:szCs w:val="24"/>
                     </w:rPr>
-                    <m:t>i,</m:t>
-                  </m:r>
-                  <m:r>
-                    <w:rPr>
-                      <w:rFonts w:ascii="Cambria Math" w:hAnsi="Cambria Math"/>
-                      <w:sz w:val="24"/>
-                      <w:szCs w:val="24"/>
-                    </w:rPr>
-                    <m:t>i</m:t>
-                  </m:r>
-                  <m:r>
-                    <w:rPr>
-                      <w:rFonts w:ascii="Cambria Math" w:hAnsi="Cambria Math"/>
-                      <w:sz w:val="24"/>
-                      <w:szCs w:val="24"/>
-                    </w:rPr>
-                    <m:t>-1</m:t>
+                    <m:t>i,i-1</m:t>
                   </m:r>
                 </m:sub>
               </m:sSub>
@@ -3396,15 +3363,7 @@
                     <w:sz w:val="24"/>
                     <w:szCs w:val="24"/>
                   </w:rPr>
-                  <m:t>n</m:t>
-                </m:r>
-                <m:r>
-                  <w:rPr>
-                    <w:rFonts w:ascii="Cambria Math" w:hAnsi="Cambria Math"/>
-                    <w:sz w:val="24"/>
-                    <w:szCs w:val="24"/>
-                  </w:rPr>
-                  <m:t>T</m:t>
+                  <m:t>nT</m:t>
                 </m:r>
               </m:e>
               <m:sup>
@@ -3551,13 +3510,13 @@
         <mc:AlternateContent>
           <mc:Choice Requires="wpg">
             <w:drawing>
-              <wp:anchor distT="0" distB="0" distL="114300" distR="114300" simplePos="0" relativeHeight="251659264" behindDoc="0" locked="0" layoutInCell="1" allowOverlap="1" wp14:anchorId="0CBA1B46" wp14:editId="2E723AFC">
+              <wp:anchor distT="0" distB="0" distL="114300" distR="114300" simplePos="0" relativeHeight="251657216" behindDoc="0" locked="0" layoutInCell="1" allowOverlap="1" wp14:anchorId="0CBA1B46" wp14:editId="22927FCC">
                 <wp:simplePos x="0" y="0"/>
                 <wp:positionH relativeFrom="margin">
-                  <wp:posOffset>3463681</wp:posOffset>
+                  <wp:posOffset>3532456</wp:posOffset>
                 </wp:positionH>
                 <wp:positionV relativeFrom="page">
-                  <wp:posOffset>5426270</wp:posOffset>
+                  <wp:posOffset>5614035</wp:posOffset>
                 </wp:positionV>
                 <wp:extent cx="2300605" cy="316116"/>
                 <wp:effectExtent l="0" t="0" r="23495" b="27305"/>
@@ -3667,7 +3626,7 @@
           </mc:Choice>
           <mc:Fallback>
             <w:pict>
-              <v:group w14:anchorId="0CBA1B46" id="Group 3" o:spid="_x0000_s1026" style="position:absolute;left:0;text-align:left;margin-left:272.75pt;margin-top:427.25pt;width:181.15pt;height:24.9pt;z-index:251659264;mso-position-horizontal-relative:margin;mso-position-vertical-relative:page;mso-height-relative:margin" coordsize="23007,3162" o:gfxdata="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">
+              <v:group w14:anchorId="0CBA1B46" id="Group 3" o:spid="_x0000_s1026" style="position:absolute;left:0;text-align:left;margin-left:278.15pt;margin-top:442.05pt;width:181.15pt;height:24.9pt;z-index:251657216;mso-position-horizontal-relative:margin;mso-position-vertical-relative:page;mso-height-relative:margin" coordsize="23007,3162" o:gfxdata="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">
                 <v:shapetype id="_x0000_t202" coordsize="21600,21600" o:spt="202" path="m,l,21600r21600,l21600,xe">
                   <v:stroke joinstyle="miter"/>
                   <v:path gradientshapeok="t" o:connecttype="rect"/>
@@ -3854,23 +3813,7 @@
                   <w:sz w:val="24"/>
                   <w:szCs w:val="24"/>
                 </w:rPr>
-                <m:t>1</m:t>
-              </m:r>
-              <m:r>
-                <w:rPr>
-                  <w:rFonts w:ascii="Cambria Math" w:hAnsi="Cambria Math"/>
-                  <w:sz w:val="24"/>
-                  <w:szCs w:val="24"/>
-                </w:rPr>
-                <m:t>,</m:t>
-              </m:r>
-              <m:r>
-                <w:rPr>
-                  <w:rFonts w:ascii="Cambria Math" w:hAnsi="Cambria Math"/>
-                  <w:sz w:val="24"/>
-                  <w:szCs w:val="24"/>
-                </w:rPr>
-                <m:t>u</m:t>
+                <m:t>1,u</m:t>
               </m:r>
             </m:e>
           </m:d>
@@ -4041,13 +3984,13 @@
         <mc:AlternateContent>
           <mc:Choice Requires="wpg">
             <w:drawing>
-              <wp:anchor distT="0" distB="0" distL="114300" distR="114300" simplePos="0" relativeHeight="251662336" behindDoc="0" locked="0" layoutInCell="1" allowOverlap="1" wp14:anchorId="12480F31" wp14:editId="6CC6721D">
+              <wp:anchor distT="0" distB="0" distL="114300" distR="114300" simplePos="0" relativeHeight="251660288" behindDoc="0" locked="0" layoutInCell="1" allowOverlap="1" wp14:anchorId="12480F31" wp14:editId="18010AA7">
                 <wp:simplePos x="0" y="0"/>
-                <wp:positionH relativeFrom="column">
-                  <wp:posOffset>2792437</wp:posOffset>
+                <wp:positionH relativeFrom="margin">
+                  <wp:align>right</wp:align>
                 </wp:positionH>
                 <wp:positionV relativeFrom="page">
-                  <wp:posOffset>6477000</wp:posOffset>
+                  <wp:posOffset>6688015</wp:posOffset>
                 </wp:positionV>
                 <wp:extent cx="2961640" cy="407035"/>
                 <wp:effectExtent l="0" t="0" r="10160" b="12065"/>
@@ -4114,13 +4057,7 @@
                                   <w:rPr>
                                     <w:lang w:val="en-US"/>
                                   </w:rPr>
-                                  <w:t>u</w:t>
-                                </w:r>
-                                <w:r>
-                                  <w:rPr>
-                                    <w:lang w:val="en-US"/>
-                                  </w:rPr>
-                                  <w:t xml:space="preserve">       </w:t>
+                                  <w:t xml:space="preserve">u       </w:t>
                                 </w:r>
                                 <w:r>
                                   <w:rPr>
@@ -4272,7 +4209,7 @@
           </mc:Choice>
           <mc:Fallback>
             <w:pict>
-              <v:group w14:anchorId="12480F31" id="Group 13" o:spid="_x0000_s1029" style="position:absolute;left:0;text-align:left;margin-left:219.9pt;margin-top:510pt;width:233.2pt;height:32.05pt;z-index:251662336;mso-position-vertical-relative:page" coordsize="29617,4070" o:gfxdata="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">
+              <v:group w14:anchorId="12480F31" id="Group 13" o:spid="_x0000_s1029" style="position:absolute;left:0;text-align:left;margin-left:182pt;margin-top:526.6pt;width:233.2pt;height:32.05pt;z-index:251660288;mso-position-horizontal:right;mso-position-horizontal-relative:margin;mso-position-vertical-relative:page" coordsize="29617,4070" o:gfxdata="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">
                 <v:group id="Group 10" o:spid="_x0000_s1030" style="position:absolute;width:23006;height:3161" coordsize="23007,3162" o:gfxdata="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">
                   <v:shape id="Text Box 2" o:spid="_x0000_s1031" type="#_x0000_t202" style="position:absolute;left:211;top:210;width:22796;height:2604;visibility:visible;mso-wrap-style:square;v-text-anchor:top" o:gfxdata="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" fillcolor="white [3212]" strokecolor="white [3212]">
                     <v:textbox>
@@ -4287,13 +4224,7 @@
                             <w:rPr>
                               <w:lang w:val="en-US"/>
                             </w:rPr>
-                            <w:t>u</w:t>
-                          </w:r>
-                          <w:r>
-                            <w:rPr>
-                              <w:lang w:val="en-US"/>
-                            </w:rPr>
-                            <w:t xml:space="preserve">       </w:t>
+                            <w:t xml:space="preserve">u       </w:t>
                           </w:r>
                           <w:r>
                             <w:rPr>
@@ -4335,7 +4266,7 @@
                     <v:stroke joinstyle="miter"/>
                   </v:oval>
                 </v:group>
-                <w10:wrap anchory="page"/>
+                <w10:wrap anchorx="margin" anchory="page"/>
               </v:group>
             </w:pict>
           </mc:Fallback>
@@ -4403,23 +4334,7 @@
                   <w:sz w:val="24"/>
                   <w:szCs w:val="24"/>
                 </w:rPr>
-                <m:t>j</m:t>
-              </m:r>
-              <m:r>
-                <w:rPr>
-                  <w:rFonts w:ascii="Cambria Math" w:hAnsi="Cambria Math"/>
-                  <w:sz w:val="24"/>
-                  <w:szCs w:val="24"/>
-                </w:rPr>
-                <m:t>,</m:t>
-              </m:r>
-              <m:r>
-                <w:rPr>
-                  <w:rFonts w:ascii="Cambria Math" w:hAnsi="Cambria Math"/>
-                  <w:sz w:val="24"/>
-                  <w:szCs w:val="24"/>
-                </w:rPr>
-                <m:t>v</m:t>
+                <m:t>j,v</m:t>
               </m:r>
             </m:e>
           </m:d>
@@ -4522,23 +4437,7 @@
                       <w:sz w:val="24"/>
                       <w:szCs w:val="24"/>
                     </w:rPr>
-                    <m:t>j-1</m:t>
-                  </m:r>
-                  <m:r>
-                    <w:rPr>
-                      <w:rFonts w:ascii="Cambria Math" w:hAnsi="Cambria Math"/>
-                      <w:sz w:val="24"/>
-                      <w:szCs w:val="24"/>
-                    </w:rPr>
-                    <m:t>,</m:t>
-                  </m:r>
-                  <m:r>
-                    <w:rPr>
-                      <w:rFonts w:ascii="Cambria Math" w:hAnsi="Cambria Math"/>
-                      <w:sz w:val="24"/>
-                      <w:szCs w:val="24"/>
-                    </w:rPr>
-                    <m:t>u</m:t>
+                    <m:t>j-1,u</m:t>
                   </m:r>
                 </m:e>
               </m:d>
@@ -4548,15 +4447,7 @@
                   <w:sz w:val="24"/>
                   <w:szCs w:val="24"/>
                 </w:rPr>
-                <m:t xml:space="preserve"> ∙</m:t>
-              </m:r>
-              <m:r>
-                <w:rPr>
-                  <w:rFonts w:ascii="Cambria Math" w:hAnsi="Cambria Math"/>
-                  <w:sz w:val="24"/>
-                  <w:szCs w:val="24"/>
-                </w:rPr>
-                <m:t>a</m:t>
+                <m:t xml:space="preserve"> ∙a</m:t>
               </m:r>
             </m:e>
             <m:sub>
@@ -4566,23 +4457,7 @@
                   <w:sz w:val="24"/>
                   <w:szCs w:val="24"/>
                 </w:rPr>
-                <m:t>u</m:t>
-              </m:r>
-              <m:r>
-                <w:rPr>
-                  <w:rFonts w:ascii="Cambria Math" w:hAnsi="Cambria Math"/>
-                  <w:sz w:val="24"/>
-                  <w:szCs w:val="24"/>
-                </w:rPr>
-                <m:t>,</m:t>
-              </m:r>
-              <m:r>
-                <w:rPr>
-                  <w:rFonts w:ascii="Cambria Math" w:hAnsi="Cambria Math"/>
-                  <w:sz w:val="24"/>
-                  <w:szCs w:val="24"/>
-                </w:rPr>
-                <m:t>v</m:t>
+                <m:t>u,v</m:t>
               </m:r>
             </m:sub>
           </m:sSub>
@@ -4718,18 +4593,18 @@
         <mc:AlternateContent>
           <mc:Choice Requires="wpg">
             <w:drawing>
-              <wp:anchor distT="0" distB="0" distL="114300" distR="114300" simplePos="0" relativeHeight="251664384" behindDoc="1" locked="0" layoutInCell="1" allowOverlap="1" wp14:anchorId="6702B696" wp14:editId="6833C9CF">
+              <wp:anchor distT="0" distB="0" distL="114300" distR="114300" simplePos="0" relativeHeight="251671552" behindDoc="1" locked="0" layoutInCell="1" allowOverlap="1" wp14:anchorId="77F367F1" wp14:editId="291BD0B5">
                 <wp:simplePos x="0" y="0"/>
                 <wp:positionH relativeFrom="margin">
-                  <wp:posOffset>2832100</wp:posOffset>
+                  <wp:posOffset>2791509</wp:posOffset>
                 </wp:positionH>
                 <wp:positionV relativeFrom="page">
-                  <wp:posOffset>7445961</wp:posOffset>
+                  <wp:posOffset>7650480</wp:posOffset>
                 </wp:positionV>
-                <wp:extent cx="2300605" cy="316116"/>
+                <wp:extent cx="2300605" cy="315595"/>
                 <wp:effectExtent l="0" t="0" r="23495" b="27305"/>
                 <wp:wrapNone/>
-                <wp:docPr id="14" name="Group 14"/>
+                <wp:docPr id="38" name="Group 38"/>
                 <wp:cNvGraphicFramePr/>
                 <a:graphic xmlns:a="http://schemas.openxmlformats.org/drawingml/2006/main">
                   <a:graphicData uri="http://schemas.microsoft.com/office/word/2010/wordprocessingGroup">
@@ -4738,13 +4613,13 @@
                       <wpg:grpSpPr>
                         <a:xfrm>
                           <a:off x="0" y="0"/>
-                          <a:ext cx="2300605" cy="316116"/>
+                          <a:ext cx="2300605" cy="315595"/>
                           <a:chOff x="0" y="0"/>
                           <a:chExt cx="2300752" cy="316230"/>
                         </a:xfrm>
                       </wpg:grpSpPr>
                       <wps:wsp>
-                        <wps:cNvPr id="15" name="Text Box 2"/>
+                        <wps:cNvPr id="39" name="Text Box 2"/>
                         <wps:cNvSpPr txBox="1">
                           <a:spLocks noChangeArrowheads="1"/>
                         </wps:cNvSpPr>
@@ -4780,7 +4655,7 @@
                                 <w:rPr>
                                   <w:lang w:val="en-US"/>
                                 </w:rPr>
-                                <w:t>u</w:t>
+                                <w:t>v</w:t>
                               </w:r>
                             </w:p>
                           </w:txbxContent>
@@ -4790,7 +4665,7 @@
                         </wps:bodyPr>
                       </wps:wsp>
                       <wps:wsp>
-                        <wps:cNvPr id="16" name="Oval 16"/>
+                        <wps:cNvPr id="40" name="Oval 40"/>
                         <wps:cNvSpPr/>
                         <wps:spPr>
                           <a:xfrm>
@@ -4834,8 +4709,8 @@
           </mc:Choice>
           <mc:Fallback>
             <w:pict>
-              <v:group w14:anchorId="6702B696" id="Group 14" o:spid="_x0000_s1036" style="position:absolute;left:0;text-align:left;margin-left:223pt;margin-top:586.3pt;width:181.15pt;height:24.9pt;z-index:-251652096;mso-position-horizontal-relative:margin;mso-position-vertical-relative:page;mso-height-relative:margin" coordsize="23007,3162" o:gfxdata="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">
-                <v:shape id="Text Box 2" o:spid="_x0000_s1037" type="#_x0000_t202" style="position:absolute;left:211;top:210;width:22796;height:2604;visibility:visible;mso-wrap-style:square;v-text-anchor:top" o:gfxdata="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" fillcolor="white [3212]" strokecolor="white [3212]">
+              <v:group w14:anchorId="77F367F1" id="Group 38" o:spid="_x0000_s1036" style="position:absolute;left:0;text-align:left;margin-left:219.8pt;margin-top:602.4pt;width:181.15pt;height:24.85pt;z-index:-251644928;mso-position-horizontal-relative:margin;mso-position-vertical-relative:page;mso-height-relative:margin" coordsize="23007,3162" o:gfxdata="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">
+                <v:shape id="Text Box 2" o:spid="_x0000_s1037" type="#_x0000_t202" style="position:absolute;left:211;top:210;width:22796;height:2604;visibility:visible;mso-wrap-style:square;v-text-anchor:top" o:gfxdata="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" fillcolor="white [3212]" strokecolor="white [3212]">
                   <v:textbox>
                     <w:txbxContent>
                       <w:p>
@@ -4848,13 +4723,13 @@
                           <w:rPr>
                             <w:lang w:val="en-US"/>
                           </w:rPr>
-                          <w:t>u</w:t>
+                          <w:t>v</w:t>
                         </w:r>
                       </w:p>
                     </w:txbxContent>
                   </v:textbox>
                 </v:shape>
-                <v:oval id="Oval 16" o:spid="_x0000_s1038" style="position:absolute;width:3162;height:3162;visibility:visible;mso-wrap-style:square;v-text-anchor:middle" o:gfxdata="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" filled="f" strokecolor="#70ad47 [3209]" strokeweight="1pt">
+                <v:oval id="Oval 40" o:spid="_x0000_s1038" style="position:absolute;width:3162;height:3162;visibility:visible;mso-wrap-style:square;v-text-anchor:middle" o:gfxdata="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" filled="f" strokecolor="#70ad47 [3209]" strokeweight="1pt">
                   <v:stroke joinstyle="miter"/>
                 </v:oval>
                 <w10:wrap anchorx="margin" anchory="page"/>
@@ -4904,15 +4779,7 @@
           <w:sz w:val="24"/>
           <w:szCs w:val="24"/>
         </w:rPr>
-        <w:t>S</w:t>
-      </w:r>
-      <w:r>
-        <w:rPr>
-          <w:rFonts w:asciiTheme="minorEastAsia" w:hAnsiTheme="minorEastAsia"/>
-          <w:sz w:val="24"/>
-          <w:szCs w:val="24"/>
-        </w:rPr>
-        <w:t>TOP</w:t>
+        <w:t>STOP</w:t>
       </w:r>
     </w:p>
     <w:p>
@@ -4968,23 +4835,7 @@
                   <w:sz w:val="24"/>
                   <w:szCs w:val="24"/>
                 </w:rPr>
-                <m:t>n+1</m:t>
-              </m:r>
-              <m:r>
-                <w:rPr>
-                  <w:rFonts w:ascii="Cambria Math" w:hAnsi="Cambria Math"/>
-                  <w:sz w:val="24"/>
-                  <w:szCs w:val="24"/>
-                </w:rPr>
-                <m:t>,</m:t>
-              </m:r>
-              <m:r>
-                <w:rPr>
-                  <w:rFonts w:ascii="Cambria Math" w:hAnsi="Cambria Math"/>
-                  <w:sz w:val="24"/>
-                  <w:szCs w:val="24"/>
-                </w:rPr>
-                <m:t>STOP</m:t>
+                <m:t>n+1,STOP</m:t>
               </m:r>
             </m:e>
           </m:d>
@@ -5026,15 +4877,7 @@
                   <w:sz w:val="24"/>
                   <w:szCs w:val="24"/>
                 </w:rPr>
-                <m:t>v</m:t>
-              </m:r>
-              <m:r>
-                <w:rPr>
-                  <w:rFonts w:ascii="Cambria Math" w:hAnsi="Cambria Math"/>
-                  <w:sz w:val="24"/>
-                  <w:szCs w:val="24"/>
-                </w:rPr>
-                <m:t>∈T</m:t>
+                <m:t>v∈T</m:t>
               </m:r>
             </m:sub>
           </m:sSub>
@@ -5095,23 +4938,7 @@
                       <w:sz w:val="24"/>
                       <w:szCs w:val="24"/>
                     </w:rPr>
-                    <m:t>n</m:t>
-                  </m:r>
-                  <m:r>
-                    <w:rPr>
-                      <w:rFonts w:ascii="Cambria Math" w:hAnsi="Cambria Math"/>
-                      <w:sz w:val="24"/>
-                      <w:szCs w:val="24"/>
-                    </w:rPr>
-                    <m:t>,</m:t>
-                  </m:r>
-                  <m:r>
-                    <w:rPr>
-                      <w:rFonts w:ascii="Cambria Math" w:hAnsi="Cambria Math"/>
-                      <w:sz w:val="24"/>
-                      <w:szCs w:val="24"/>
-                    </w:rPr>
-                    <m:t>v</m:t>
+                    <m:t>n,v</m:t>
                   </m:r>
                 </m:e>
               </m:d>
@@ -5131,23 +4958,7 @@
                   <w:sz w:val="24"/>
                   <w:szCs w:val="24"/>
                 </w:rPr>
-                <m:t>v</m:t>
-              </m:r>
-              <m:r>
-                <w:rPr>
-                  <w:rFonts w:ascii="Cambria Math" w:hAnsi="Cambria Math"/>
-                  <w:sz w:val="24"/>
-                  <w:szCs w:val="24"/>
-                </w:rPr>
-                <m:t>,</m:t>
-              </m:r>
-              <m:r>
-                <w:rPr>
-                  <w:rFonts w:ascii="Cambria Math" w:hAnsi="Cambria Math"/>
-                  <w:sz w:val="24"/>
-                  <w:szCs w:val="24"/>
-                </w:rPr>
-                <m:t>stop</m:t>
+                <m:t>v,stop</m:t>
               </m:r>
             </m:sub>
           </m:sSub>
@@ -5226,7 +5037,7 @@
           <w:sz w:val="32"/>
         </w:rPr>
       </w:pPr>
-      <w:bookmarkStart w:id="8" w:name="_Toc531076608"/>
+      <w:bookmarkStart w:id="6" w:name="_Toc531171605"/>
       <w:r>
         <w:rPr>
           <w:rFonts w:asciiTheme="majorEastAsia" w:hAnsiTheme="majorEastAsia"/>
@@ -5235,7 +5046,7 @@
         <w:lastRenderedPageBreak/>
         <w:t>Results</w:t>
       </w:r>
-      <w:bookmarkEnd w:id="8"/>
+      <w:bookmarkEnd w:id="6"/>
       <w:r>
         <w:rPr>
           <w:rFonts w:asciiTheme="majorEastAsia" w:hAnsiTheme="majorEastAsia"/>
@@ -5277,7 +5088,33 @@
           <w:sz w:val="24"/>
           <w:szCs w:val="24"/>
         </w:rPr>
-        <w:t xml:space="preserve"> is as shown below. </w:t>
+        <w:t xml:space="preserve"> is as shown below.</w:t>
+      </w:r>
+      <w:r>
+        <w:rPr>
+          <w:rFonts w:asciiTheme="minorEastAsia" w:hAnsiTheme="minorEastAsia"/>
+          <w:sz w:val="24"/>
+          <w:szCs w:val="24"/>
+        </w:rPr>
+        <w:t xml:space="preserve"> As expected, the accuracy of the result </w:t>
+      </w:r>
+      <w:proofErr w:type="gramStart"/>
+      <w:r>
+        <w:rPr>
+          <w:rFonts w:asciiTheme="minorEastAsia" w:hAnsiTheme="minorEastAsia"/>
+          <w:sz w:val="24"/>
+          <w:szCs w:val="24"/>
+        </w:rPr>
+        <w:t>have</w:t>
+      </w:r>
+      <w:proofErr w:type="gramEnd"/>
+      <w:r>
+        <w:rPr>
+          <w:rFonts w:asciiTheme="minorEastAsia" w:hAnsiTheme="minorEastAsia"/>
+          <w:sz w:val="24"/>
+          <w:szCs w:val="24"/>
+        </w:rPr>
+        <w:t xml:space="preserve"> improved. </w:t>
       </w:r>
     </w:p>
     <w:p>
@@ -5290,7 +5127,7 @@
           <w:noProof/>
         </w:rPr>
         <w:drawing>
-          <wp:inline distT="0" distB="0" distL="0" distR="0" wp14:anchorId="252378B2" wp14:editId="6C6280FE">
+          <wp:inline distT="0" distB="0" distL="0" distR="0" wp14:anchorId="252378B2" wp14:editId="6FA594C1">
             <wp:extent cx="2208530" cy="4232398"/>
             <wp:effectExtent l="0" t="0" r="1270" b="0"/>
             <wp:docPr id="17" name="Picture 17"/>
@@ -5333,7 +5170,7 @@
           <w:noProof/>
         </w:rPr>
         <w:drawing>
-          <wp:inline distT="0" distB="0" distL="0" distR="0" wp14:anchorId="67735F7B" wp14:editId="4C808910">
+          <wp:inline distT="0" distB="0" distL="0" distR="0" wp14:anchorId="67735F7B" wp14:editId="3E48AF6B">
             <wp:extent cx="2117188" cy="4227634"/>
             <wp:effectExtent l="0" t="0" r="0" b="1905"/>
             <wp:docPr id="18" name="Picture 18"/>
@@ -5395,7 +5232,7 @@
           <w:rFonts w:asciiTheme="majorEastAsia" w:hAnsiTheme="majorEastAsia"/>
         </w:rPr>
       </w:pPr>
-      <w:bookmarkStart w:id="9" w:name="_Toc531076609"/>
+      <w:bookmarkStart w:id="7" w:name="_Toc531171606"/>
       <w:r>
         <w:rPr>
           <w:rFonts w:asciiTheme="majorEastAsia" w:hAnsiTheme="majorEastAsia"/>
@@ -5403,7 +5240,7 @@
         <w:lastRenderedPageBreak/>
         <w:t>Implementation of Second-Order Hidden Markov Model</w:t>
       </w:r>
-      <w:bookmarkEnd w:id="9"/>
+      <w:bookmarkEnd w:id="7"/>
     </w:p>
     <w:p>
       <w:pPr>
@@ -5414,38 +5251,2556 @@
           <w:sz w:val="32"/>
         </w:rPr>
       </w:pPr>
-      <w:bookmarkStart w:id="10" w:name="_Toc531076610"/>
+      <w:bookmarkStart w:id="8" w:name="_Toc531171607"/>
       <w:r>
         <w:rPr>
           <w:rFonts w:asciiTheme="majorEastAsia" w:hAnsiTheme="majorEastAsia"/>
           <w:sz w:val="32"/>
         </w:rPr>
         <w:t>Approach</w:t>
+      </w:r>
+      <w:bookmarkEnd w:id="8"/>
+    </w:p>
+    <w:p>
+      <w:pPr>
+        <w:ind w:left="709"/>
+        <w:jc w:val="both"/>
+        <w:rPr>
+          <w:rFonts w:asciiTheme="minorEastAsia" w:hAnsiTheme="minorEastAsia"/>
+          <w:sz w:val="24"/>
+          <w:szCs w:val="24"/>
+        </w:rPr>
+      </w:pPr>
+      <w:r>
+        <w:rPr>
+          <w:rFonts w:asciiTheme="minorEastAsia" w:hAnsiTheme="minorEastAsia"/>
+          <w:sz w:val="24"/>
+          <w:szCs w:val="24"/>
+        </w:rPr>
+        <w:t xml:space="preserve">HMM can be extended into second-order dependencies and by parameterised into </w:t>
+      </w:r>
+    </w:p>
+    <w:p>
+      <w:pPr>
+        <w:spacing w:after="0" w:line="240" w:lineRule="auto"/>
+        <w:ind w:left="709"/>
+        <w:jc w:val="both"/>
+        <w:rPr>
+          <w:rFonts w:asciiTheme="minorEastAsia" w:hAnsiTheme="minorEastAsia"/>
+          <w:sz w:val="24"/>
+          <w:szCs w:val="24"/>
+        </w:rPr>
+      </w:pPr>
+      <m:oMathPara>
+        <m:oMath>
+          <m:r>
+            <w:rPr>
+              <w:rFonts w:ascii="Cambria Math" w:hAnsi="Cambria Math"/>
+              <w:sz w:val="24"/>
+              <w:szCs w:val="24"/>
+            </w:rPr>
+            <m:t>P</m:t>
+          </m:r>
+          <m:d>
+            <m:dPr>
+              <m:ctrlPr>
+                <w:rPr>
+                  <w:rFonts w:ascii="Cambria Math" w:hAnsi="Cambria Math"/>
+                  <w:i/>
+                  <w:sz w:val="24"/>
+                  <w:szCs w:val="24"/>
+                </w:rPr>
+              </m:ctrlPr>
+            </m:dPr>
+            <m:e>
+              <m:sSub>
+                <m:sSubPr>
+                  <m:ctrlPr>
+                    <w:rPr>
+                      <w:rFonts w:ascii="Cambria Math" w:hAnsi="Cambria Math"/>
+                      <w:i/>
+                      <w:sz w:val="24"/>
+                      <w:szCs w:val="24"/>
+                    </w:rPr>
+                  </m:ctrlPr>
+                </m:sSubPr>
+                <m:e>
+                  <m:r>
+                    <w:rPr>
+                      <w:rFonts w:ascii="Cambria Math" w:hAnsi="Cambria Math"/>
+                      <w:sz w:val="24"/>
+                      <w:szCs w:val="24"/>
+                    </w:rPr>
+                    <m:t>x</m:t>
+                  </m:r>
+                </m:e>
+                <m:sub>
+                  <m:r>
+                    <w:rPr>
+                      <w:rFonts w:ascii="Cambria Math" w:hAnsi="Cambria Math"/>
+                      <w:sz w:val="24"/>
+                      <w:szCs w:val="24"/>
+                    </w:rPr>
+                    <m:t>1</m:t>
+                  </m:r>
+                </m:sub>
+              </m:sSub>
+              <m:r>
+                <w:rPr>
+                  <w:rFonts w:ascii="Cambria Math" w:hAnsi="Cambria Math"/>
+                  <w:sz w:val="24"/>
+                  <w:szCs w:val="24"/>
+                </w:rPr>
+                <m:t>,…</m:t>
+              </m:r>
+              <m:sSub>
+                <m:sSubPr>
+                  <m:ctrlPr>
+                    <w:rPr>
+                      <w:rFonts w:ascii="Cambria Math" w:hAnsi="Cambria Math"/>
+                      <w:i/>
+                      <w:sz w:val="24"/>
+                      <w:szCs w:val="24"/>
+                    </w:rPr>
+                  </m:ctrlPr>
+                </m:sSubPr>
+                <m:e>
+                  <m:r>
+                    <w:rPr>
+                      <w:rFonts w:ascii="Cambria Math" w:hAnsi="Cambria Math"/>
+                      <w:sz w:val="24"/>
+                      <w:szCs w:val="24"/>
+                    </w:rPr>
+                    <m:t xml:space="preserve"> ,x</m:t>
+                  </m:r>
+                </m:e>
+                <m:sub>
+                  <m:r>
+                    <w:rPr>
+                      <w:rFonts w:ascii="Cambria Math" w:hAnsi="Cambria Math"/>
+                      <w:sz w:val="24"/>
+                      <w:szCs w:val="24"/>
+                    </w:rPr>
+                    <m:t>n</m:t>
+                  </m:r>
+                </m:sub>
+              </m:sSub>
+              <m:r>
+                <w:rPr>
+                  <w:rFonts w:ascii="Cambria Math" w:hAnsi="Cambria Math"/>
+                  <w:sz w:val="24"/>
+                  <w:szCs w:val="24"/>
+                </w:rPr>
+                <m:t xml:space="preserve">, </m:t>
+              </m:r>
+              <m:sSub>
+                <m:sSubPr>
+                  <m:ctrlPr>
+                    <w:rPr>
+                      <w:rFonts w:ascii="Cambria Math" w:hAnsi="Cambria Math"/>
+                      <w:i/>
+                      <w:sz w:val="24"/>
+                      <w:szCs w:val="24"/>
+                    </w:rPr>
+                  </m:ctrlPr>
+                </m:sSubPr>
+                <m:e>
+                  <m:r>
+                    <w:rPr>
+                      <w:rFonts w:ascii="Cambria Math" w:hAnsi="Cambria Math"/>
+                      <w:sz w:val="24"/>
+                      <w:szCs w:val="24"/>
+                    </w:rPr>
+                    <m:t>y</m:t>
+                  </m:r>
+                </m:e>
+                <m:sub>
+                  <m:r>
+                    <w:rPr>
+                      <w:rFonts w:ascii="Cambria Math" w:hAnsi="Cambria Math"/>
+                      <w:sz w:val="24"/>
+                      <w:szCs w:val="24"/>
+                    </w:rPr>
+                    <m:t>1</m:t>
+                  </m:r>
+                </m:sub>
+              </m:sSub>
+              <m:r>
+                <w:rPr>
+                  <w:rFonts w:ascii="Cambria Math" w:hAnsi="Cambria Math"/>
+                  <w:sz w:val="24"/>
+                  <w:szCs w:val="24"/>
+                </w:rPr>
+                <m:t xml:space="preserve">, … , </m:t>
+              </m:r>
+              <m:sSub>
+                <m:sSubPr>
+                  <m:ctrlPr>
+                    <w:rPr>
+                      <w:rFonts w:ascii="Cambria Math" w:hAnsi="Cambria Math"/>
+                      <w:i/>
+                      <w:sz w:val="24"/>
+                      <w:szCs w:val="24"/>
+                    </w:rPr>
+                  </m:ctrlPr>
+                </m:sSubPr>
+                <m:e>
+                  <m:r>
+                    <w:rPr>
+                      <w:rFonts w:ascii="Cambria Math" w:hAnsi="Cambria Math"/>
+                      <w:sz w:val="24"/>
+                      <w:szCs w:val="24"/>
+                    </w:rPr>
+                    <m:t>y</m:t>
+                  </m:r>
+                </m:e>
+                <m:sub>
+                  <m:r>
+                    <w:rPr>
+                      <w:rFonts w:ascii="Cambria Math" w:hAnsi="Cambria Math"/>
+                      <w:sz w:val="24"/>
+                      <w:szCs w:val="24"/>
+                    </w:rPr>
+                    <m:t xml:space="preserve">n </m:t>
+                  </m:r>
+                </m:sub>
+              </m:sSub>
+            </m:e>
+          </m:d>
+          <m:r>
+            <w:rPr>
+              <w:rFonts w:ascii="Cambria Math" w:hAnsi="Cambria Math"/>
+              <w:sz w:val="24"/>
+              <w:szCs w:val="24"/>
+            </w:rPr>
+            <m:t xml:space="preserve">= </m:t>
+          </m:r>
+          <m:nary>
+            <m:naryPr>
+              <m:chr m:val="∏"/>
+              <m:limLoc m:val="undOvr"/>
+              <m:ctrlPr>
+                <w:rPr>
+                  <w:rFonts w:ascii="Cambria Math" w:hAnsi="Cambria Math"/>
+                  <w:i/>
+                  <w:sz w:val="24"/>
+                  <w:szCs w:val="24"/>
+                </w:rPr>
+              </m:ctrlPr>
+            </m:naryPr>
+            <m:sub>
+              <m:r>
+                <w:rPr>
+                  <w:rFonts w:ascii="Cambria Math" w:hAnsi="Cambria Math"/>
+                  <w:sz w:val="24"/>
+                  <w:szCs w:val="24"/>
+                </w:rPr>
+                <m:t>i=1</m:t>
+              </m:r>
+            </m:sub>
+            <m:sup>
+              <m:r>
+                <w:rPr>
+                  <w:rFonts w:ascii="Cambria Math" w:hAnsi="Cambria Math"/>
+                  <w:sz w:val="24"/>
+                  <w:szCs w:val="24"/>
+                </w:rPr>
+                <m:t xml:space="preserve">n+1 </m:t>
+              </m:r>
+            </m:sup>
+            <m:e>
+              <m:sSub>
+                <m:sSubPr>
+                  <m:ctrlPr>
+                    <w:rPr>
+                      <w:rFonts w:ascii="Cambria Math" w:hAnsi="Cambria Math"/>
+                      <w:i/>
+                      <w:sz w:val="24"/>
+                      <w:szCs w:val="24"/>
+                    </w:rPr>
+                  </m:ctrlPr>
+                </m:sSubPr>
+                <m:e>
+                  <m:r>
+                    <w:rPr>
+                      <w:rFonts w:ascii="Cambria Math" w:hAnsi="Cambria Math"/>
+                      <w:sz w:val="24"/>
+                      <w:szCs w:val="24"/>
+                    </w:rPr>
+                    <m:t>a</m:t>
+                  </m:r>
+                </m:e>
+                <m:sub>
+                  <m:r>
+                    <w:rPr>
+                      <w:rFonts w:ascii="Cambria Math" w:hAnsi="Cambria Math"/>
+                      <w:sz w:val="24"/>
+                      <w:szCs w:val="24"/>
+                    </w:rPr>
+                    <m:t>i,i-1,i-2</m:t>
+                  </m:r>
+                </m:sub>
+              </m:sSub>
+            </m:e>
+          </m:nary>
+          <m:nary>
+            <m:naryPr>
+              <m:chr m:val="∏"/>
+              <m:limLoc m:val="undOvr"/>
+              <m:ctrlPr>
+                <w:rPr>
+                  <w:rFonts w:ascii="Cambria Math" w:hAnsi="Cambria Math"/>
+                  <w:i/>
+                  <w:sz w:val="24"/>
+                  <w:szCs w:val="24"/>
+                </w:rPr>
+              </m:ctrlPr>
+            </m:naryPr>
+            <m:sub>
+              <m:r>
+                <w:rPr>
+                  <w:rFonts w:ascii="Cambria Math" w:hAnsi="Cambria Math"/>
+                  <w:sz w:val="24"/>
+                  <w:szCs w:val="24"/>
+                </w:rPr>
+                <m:t>i=1</m:t>
+              </m:r>
+            </m:sub>
+            <m:sup>
+              <m:r>
+                <w:rPr>
+                  <w:rFonts w:ascii="Cambria Math" w:hAnsi="Cambria Math"/>
+                  <w:sz w:val="24"/>
+                  <w:szCs w:val="24"/>
+                </w:rPr>
+                <m:t xml:space="preserve">n </m:t>
+              </m:r>
+            </m:sup>
+            <m:e>
+              <m:sSub>
+                <m:sSubPr>
+                  <m:ctrlPr>
+                    <w:rPr>
+                      <w:rFonts w:ascii="Cambria Math" w:hAnsi="Cambria Math"/>
+                      <w:i/>
+                      <w:sz w:val="24"/>
+                      <w:szCs w:val="24"/>
+                    </w:rPr>
+                  </m:ctrlPr>
+                </m:sSubPr>
+                <m:e>
+                  <m:r>
+                    <w:rPr>
+                      <w:rFonts w:ascii="Cambria Math" w:hAnsi="Cambria Math"/>
+                      <w:sz w:val="24"/>
+                      <w:szCs w:val="24"/>
+                    </w:rPr>
+                    <m:t>b</m:t>
+                  </m:r>
+                </m:e>
+                <m:sub>
+                  <m:r>
+                    <w:rPr>
+                      <w:rFonts w:ascii="Cambria Math" w:hAnsi="Cambria Math"/>
+                      <w:sz w:val="24"/>
+                      <w:szCs w:val="24"/>
+                    </w:rPr>
+                    <m:t>i</m:t>
+                  </m:r>
+                </m:sub>
+              </m:sSub>
+              <m:d>
+                <m:dPr>
+                  <m:ctrlPr>
+                    <w:rPr>
+                      <w:rFonts w:ascii="Cambria Math" w:hAnsi="Cambria Math"/>
+                      <w:i/>
+                      <w:sz w:val="24"/>
+                      <w:szCs w:val="24"/>
+                    </w:rPr>
+                  </m:ctrlPr>
+                </m:dPr>
+                <m:e>
+                  <m:r>
+                    <w:rPr>
+                      <w:rFonts w:ascii="Cambria Math" w:hAnsi="Cambria Math"/>
+                      <w:sz w:val="24"/>
+                      <w:szCs w:val="24"/>
+                    </w:rPr>
+                    <m:t>o</m:t>
+                  </m:r>
+                </m:e>
+              </m:d>
+            </m:e>
+          </m:nary>
+        </m:oMath>
+      </m:oMathPara>
+    </w:p>
+    <w:p>
+      <w:pPr>
+        <w:ind w:left="709"/>
+        <w:jc w:val="both"/>
+        <w:rPr>
+          <w:rFonts w:asciiTheme="minorEastAsia" w:hAnsiTheme="minorEastAsia"/>
+          <w:sz w:val="24"/>
+          <w:szCs w:val="24"/>
+        </w:rPr>
+      </w:pPr>
+      <w:r>
+        <w:rPr>
+          <w:rFonts w:asciiTheme="minorEastAsia" w:hAnsiTheme="minorEastAsia"/>
+          <w:sz w:val="24"/>
+          <w:szCs w:val="24"/>
+        </w:rPr>
+        <w:t xml:space="preserve">Therefore, </w:t>
+      </w:r>
+      <w:r>
+        <w:rPr>
+          <w:rFonts w:asciiTheme="minorEastAsia" w:hAnsiTheme="minorEastAsia"/>
+          <w:sz w:val="24"/>
+          <w:szCs w:val="24"/>
+        </w:rPr>
+        <w:t>the emission parameter does not change whereas the transmission parameter will be changed to be as followed</w:t>
+      </w:r>
+      <w:r>
+        <w:rPr>
+          <w:rFonts w:asciiTheme="minorEastAsia" w:hAnsiTheme="minorEastAsia"/>
+          <w:sz w:val="24"/>
+          <w:szCs w:val="24"/>
+        </w:rPr>
+        <w:t>.</w:t>
+      </w:r>
+    </w:p>
+    <w:p>
+      <w:pPr>
+        <w:ind w:left="709"/>
+        <w:jc w:val="both"/>
+        <w:rPr>
+          <w:rFonts w:asciiTheme="minorEastAsia" w:hAnsiTheme="minorEastAsia"/>
+          <w:sz w:val="24"/>
+          <w:szCs w:val="24"/>
+        </w:rPr>
+      </w:pPr>
+      <m:oMathPara>
+        <m:oMath>
+          <m:sSub>
+            <m:sSubPr>
+              <m:ctrlPr>
+                <w:rPr>
+                  <w:rFonts w:ascii="Cambria Math" w:hAnsi="Cambria Math"/>
+                  <w:i/>
+                  <w:sz w:val="24"/>
+                  <w:szCs w:val="24"/>
+                </w:rPr>
+              </m:ctrlPr>
+            </m:sSubPr>
+            <m:e>
+              <m:r>
+                <w:rPr>
+                  <w:rFonts w:ascii="Cambria Math" w:hAnsi="Cambria Math"/>
+                  <w:sz w:val="24"/>
+                  <w:szCs w:val="24"/>
+                </w:rPr>
+                <m:t>a</m:t>
+              </m:r>
+            </m:e>
+            <m:sub>
+              <m:r>
+                <w:rPr>
+                  <w:rFonts w:ascii="Cambria Math" w:hAnsi="Cambria Math"/>
+                  <w:sz w:val="24"/>
+                  <w:szCs w:val="24"/>
+                </w:rPr>
+                <m:t>ij</m:t>
+              </m:r>
+            </m:sub>
+          </m:sSub>
+          <m:r>
+            <w:rPr>
+              <w:rFonts w:ascii="Cambria Math" w:hAnsi="Cambria Math"/>
+              <w:sz w:val="24"/>
+              <w:szCs w:val="24"/>
+            </w:rPr>
+            <m:t xml:space="preserve">= </m:t>
+          </m:r>
+          <m:f>
+            <m:fPr>
+              <m:ctrlPr>
+                <w:rPr>
+                  <w:rFonts w:ascii="Cambria Math" w:hAnsi="Cambria Math"/>
+                  <w:i/>
+                  <w:sz w:val="24"/>
+                  <w:szCs w:val="24"/>
+                </w:rPr>
+              </m:ctrlPr>
+            </m:fPr>
+            <m:num>
+              <m:r>
+                <w:rPr>
+                  <w:rFonts w:ascii="Cambria Math" w:hAnsi="Cambria Math"/>
+                  <w:sz w:val="24"/>
+                  <w:szCs w:val="24"/>
+                </w:rPr>
+                <m:t>count(i,j,k)</m:t>
+              </m:r>
+            </m:num>
+            <m:den>
+              <m:r>
+                <w:rPr>
+                  <w:rFonts w:ascii="Cambria Math" w:hAnsi="Cambria Math"/>
+                  <w:sz w:val="24"/>
+                  <w:szCs w:val="24"/>
+                </w:rPr>
+                <m:t>count(i,j)</m:t>
+              </m:r>
+            </m:den>
+          </m:f>
+        </m:oMath>
+      </m:oMathPara>
+    </w:p>
+    <w:p>
+      <w:pPr>
+        <w:ind w:left="709"/>
+        <w:jc w:val="both"/>
+        <w:rPr>
+          <w:rFonts w:asciiTheme="minorEastAsia" w:hAnsiTheme="minorEastAsia"/>
+          <w:sz w:val="24"/>
+          <w:szCs w:val="24"/>
+        </w:rPr>
+      </w:pPr>
+      <w:r>
+        <w:rPr>
+          <w:rFonts w:asciiTheme="minorEastAsia" w:hAnsiTheme="minorEastAsia"/>
+          <w:sz w:val="24"/>
+          <w:szCs w:val="24"/>
+        </w:rPr>
+        <w:t xml:space="preserve">where </w:t>
+      </w:r>
+      <m:oMath>
+        <m:r>
+          <w:rPr>
+            <w:rFonts w:ascii="Cambria Math" w:hAnsi="Cambria Math"/>
+            <w:sz w:val="24"/>
+            <w:szCs w:val="24"/>
+          </w:rPr>
+          <m:t>count(i,j,k)</m:t>
+        </m:r>
+      </m:oMath>
+      <w:r>
+        <w:rPr>
+          <w:rFonts w:asciiTheme="minorEastAsia" w:hAnsiTheme="minorEastAsia"/>
+          <w:sz w:val="24"/>
+          <w:szCs w:val="24"/>
+        </w:rPr>
+        <w:t xml:space="preserve"> is the number of times the successive tag </w:t>
+      </w:r>
+      <m:oMath>
+        <m:r>
+          <w:rPr>
+            <w:rFonts w:ascii="Cambria Math" w:hAnsi="Cambria Math"/>
+            <w:sz w:val="24"/>
+            <w:szCs w:val="24"/>
+          </w:rPr>
+          <m:t xml:space="preserve">i,j,k </m:t>
+        </m:r>
+      </m:oMath>
+      <w:r>
+        <w:rPr>
+          <w:rFonts w:asciiTheme="minorEastAsia" w:hAnsiTheme="minorEastAsia"/>
+          <w:sz w:val="24"/>
+          <w:szCs w:val="24"/>
+        </w:rPr>
+        <w:t xml:space="preserve">appears and </w:t>
+      </w:r>
+      <m:oMath>
+        <m:r>
+          <w:rPr>
+            <w:rFonts w:ascii="Cambria Math" w:hAnsi="Cambria Math"/>
+            <w:sz w:val="24"/>
+            <w:szCs w:val="24"/>
+          </w:rPr>
+          <m:t>count(i,j)</m:t>
+        </m:r>
+      </m:oMath>
+      <w:r>
+        <w:rPr>
+          <w:rFonts w:asciiTheme="minorEastAsia" w:hAnsiTheme="minorEastAsia"/>
+          <w:sz w:val="24"/>
+          <w:szCs w:val="24"/>
+        </w:rPr>
+        <w:t xml:space="preserve"> is the number of times the successive tag </w:t>
+      </w:r>
+      <m:oMath>
+        <m:r>
+          <w:rPr>
+            <w:rFonts w:ascii="Cambria Math" w:hAnsi="Cambria Math"/>
+            <w:sz w:val="24"/>
+            <w:szCs w:val="24"/>
+          </w:rPr>
+          <m:t>i,j</m:t>
+        </m:r>
+      </m:oMath>
+      <w:r>
+        <w:rPr>
+          <w:rFonts w:asciiTheme="minorEastAsia" w:hAnsiTheme="minorEastAsia"/>
+          <w:sz w:val="24"/>
+          <w:szCs w:val="24"/>
+        </w:rPr>
+        <w:t xml:space="preserve"> appears in the training data. In addition, the Viterbi algorithm is changed to be as followed.</w:t>
+      </w:r>
+    </w:p>
+    <w:p>
+      <w:pPr>
+        <w:spacing w:after="0" w:line="240" w:lineRule="auto"/>
+        <w:ind w:left="709"/>
+        <w:jc w:val="both"/>
+        <w:rPr>
+          <w:rFonts w:asciiTheme="minorEastAsia" w:hAnsiTheme="minorEastAsia"/>
+          <w:sz w:val="24"/>
+          <w:szCs w:val="24"/>
+        </w:rPr>
+      </w:pPr>
+      <w:r>
+        <w:rPr>
+          <w:rFonts w:asciiTheme="minorEastAsia" w:hAnsiTheme="minorEastAsia"/>
+          <w:sz w:val="24"/>
+          <w:szCs w:val="24"/>
+        </w:rPr>
+        <w:t xml:space="preserve">The Viterbi Algorithm is as followed: </w:t>
+      </w:r>
+    </w:p>
+    <w:p>
+      <w:pPr>
+        <w:pStyle w:val="ListParagraph"/>
+        <w:numPr>
+          <w:ilvl w:val="0"/>
+          <w:numId w:val="4"/>
+        </w:numPr>
+        <w:spacing w:after="0" w:line="240" w:lineRule="auto"/>
+        <w:jc w:val="both"/>
+        <w:rPr>
+          <w:rFonts w:asciiTheme="minorEastAsia" w:hAnsiTheme="minorEastAsia"/>
+          <w:sz w:val="24"/>
+          <w:szCs w:val="24"/>
+        </w:rPr>
+      </w:pPr>
+      <w:r>
+        <w:rPr>
+          <w:rFonts w:asciiTheme="minorEastAsia" w:hAnsiTheme="minorEastAsia"/>
+          <w:noProof/>
+          <w:sz w:val="24"/>
+          <w:szCs w:val="24"/>
+        </w:rPr>
+        <mc:AlternateContent>
+          <mc:Choice Requires="wpg">
+            <w:drawing>
+              <wp:anchor distT="0" distB="0" distL="114300" distR="114300" simplePos="0" relativeHeight="251664384" behindDoc="0" locked="0" layoutInCell="1" allowOverlap="1" wp14:anchorId="166F3216" wp14:editId="057E66BA">
+                <wp:simplePos x="0" y="0"/>
+                <wp:positionH relativeFrom="margin">
+                  <wp:posOffset>3783379</wp:posOffset>
+                </wp:positionH>
+                <wp:positionV relativeFrom="page">
+                  <wp:posOffset>4755515</wp:posOffset>
+                </wp:positionV>
+                <wp:extent cx="2300605" cy="316116"/>
+                <wp:effectExtent l="0" t="0" r="23495" b="27305"/>
+                <wp:wrapNone/>
+                <wp:docPr id="4" name="Group 4"/>
+                <wp:cNvGraphicFramePr/>
+                <a:graphic xmlns:a="http://schemas.openxmlformats.org/drawingml/2006/main">
+                  <a:graphicData uri="http://schemas.microsoft.com/office/word/2010/wordprocessingGroup">
+                    <wpg:wgp>
+                      <wpg:cNvGrpSpPr/>
+                      <wpg:grpSpPr>
+                        <a:xfrm>
+                          <a:off x="0" y="0"/>
+                          <a:ext cx="2300605" cy="316116"/>
+                          <a:chOff x="0" y="0"/>
+                          <a:chExt cx="2300750" cy="316230"/>
+                        </a:xfrm>
+                      </wpg:grpSpPr>
+                      <wps:wsp>
+                        <wps:cNvPr id="19" name="Text Box 2"/>
+                        <wps:cNvSpPr txBox="1">
+                          <a:spLocks noChangeArrowheads="1"/>
+                        </wps:cNvSpPr>
+                        <wps:spPr bwMode="auto">
+                          <a:xfrm>
+                            <a:off x="21102" y="21072"/>
+                            <a:ext cx="2279648" cy="260384"/>
+                          </a:xfrm>
+                          <a:prstGeom prst="rect">
+                            <a:avLst/>
+                          </a:prstGeom>
+                          <a:solidFill>
+                            <a:schemeClr val="bg1"/>
+                          </a:solidFill>
+                          <a:ln w="9525">
+                            <a:solidFill>
+                              <a:schemeClr val="bg1"/>
+                            </a:solidFill>
+                            <a:miter lim="800000"/>
+                            <a:headEnd/>
+                            <a:tailEnd/>
+                          </a:ln>
+                        </wps:spPr>
+                        <wps:txbx>
+                          <w:txbxContent>
+                            <w:p>
+                              <w:pPr>
+                                <w:rPr>
+                                  <w:lang w:val="en-US"/>
+                                </w:rPr>
+                              </w:pPr>
+                              <w:r>
+                                <w:rPr>
+                                  <w:lang w:val="en-US"/>
+                                </w:rPr>
+                                <w:t>u</w:t>
+                              </w:r>
+                            </w:p>
+                          </w:txbxContent>
+                        </wps:txbx>
+                        <wps:bodyPr rot="0" vert="horz" wrap="square" lIns="91440" tIns="45720" rIns="91440" bIns="45720" anchor="t" anchorCtr="0">
+                          <a:noAutofit/>
+                        </wps:bodyPr>
+                      </wps:wsp>
+                      <wps:wsp>
+                        <wps:cNvPr id="20" name="Oval 20"/>
+                        <wps:cNvSpPr/>
+                        <wps:spPr>
+                          <a:xfrm>
+                            <a:off x="0" y="0"/>
+                            <a:ext cx="316230" cy="316230"/>
+                          </a:xfrm>
+                          <a:prstGeom prst="ellipse">
+                            <a:avLst/>
+                          </a:prstGeom>
+                          <a:noFill/>
+                        </wps:spPr>
+                        <wps:style>
+                          <a:lnRef idx="2">
+                            <a:schemeClr val="accent6"/>
+                          </a:lnRef>
+                          <a:fillRef idx="1">
+                            <a:schemeClr val="lt1"/>
+                          </a:fillRef>
+                          <a:effectRef idx="0">
+                            <a:schemeClr val="accent6"/>
+                          </a:effectRef>
+                          <a:fontRef idx="minor">
+                            <a:schemeClr val="dk1"/>
+                          </a:fontRef>
+                        </wps:style>
+                        <wps:bodyPr rot="0" spcFirstLastPara="0" vertOverflow="overflow" horzOverflow="overflow" vert="horz" wrap="square" lIns="91440" tIns="45720" rIns="91440" bIns="45720" numCol="1" spcCol="0" rtlCol="0" fromWordArt="0" anchor="ctr" anchorCtr="0" forceAA="0" compatLnSpc="1">
+                          <a:prstTxWarp prst="textNoShape">
+                            <a:avLst/>
+                          </a:prstTxWarp>
+                          <a:noAutofit/>
+                        </wps:bodyPr>
+                      </wps:wsp>
+                    </wpg:wgp>
+                  </a:graphicData>
+                </a:graphic>
+                <wp14:sizeRelH relativeFrom="margin">
+                  <wp14:pctWidth>0</wp14:pctWidth>
+                </wp14:sizeRelH>
+                <wp14:sizeRelV relativeFrom="margin">
+                  <wp14:pctHeight>0</wp14:pctHeight>
+                </wp14:sizeRelV>
+              </wp:anchor>
+            </w:drawing>
+          </mc:Choice>
+          <mc:Fallback>
+            <w:pict>
+              <v:group w14:anchorId="166F3216" id="Group 4" o:spid="_x0000_s1039" style="position:absolute;left:0;text-align:left;margin-left:297.9pt;margin-top:374.45pt;width:181.15pt;height:24.9pt;z-index:251664384;mso-position-horizontal-relative:margin;mso-position-vertical-relative:page;mso-width-relative:margin;mso-height-relative:margin" coordsize="23007,3162" o:gfxdata="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">
+                <v:shape id="Text Box 2" o:spid="_x0000_s1040" type="#_x0000_t202" style="position:absolute;left:211;top:210;width:22796;height:2604;visibility:visible;mso-wrap-style:square;v-text-anchor:top" o:gfxdata="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" fillcolor="white [3212]" strokecolor="white [3212]">
+                  <v:textbox>
+                    <w:txbxContent>
+                      <w:p>
+                        <w:pPr>
+                          <w:rPr>
+                            <w:lang w:val="en-US"/>
+                          </w:rPr>
+                        </w:pPr>
+                        <w:r>
+                          <w:rPr>
+                            <w:lang w:val="en-US"/>
+                          </w:rPr>
+                          <w:t>u</w:t>
+                        </w:r>
+                      </w:p>
+                    </w:txbxContent>
+                  </v:textbox>
+                </v:shape>
+                <v:oval id="Oval 20" o:spid="_x0000_s1041" style="position:absolute;width:3162;height:3162;visibility:visible;mso-wrap-style:square;v-text-anchor:middle" o:gfxdata="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" filled="f" strokecolor="#70ad47 [3209]" strokeweight="1pt">
+                  <v:stroke joinstyle="miter"/>
+                </v:oval>
+                <w10:wrap anchorx="margin" anchory="page"/>
+              </v:group>
+            </w:pict>
+          </mc:Fallback>
+        </mc:AlternateContent>
+      </w:r>
+      <w:r>
+        <w:rPr>
+          <w:rFonts w:asciiTheme="minorEastAsia" w:hAnsiTheme="minorEastAsia"/>
+          <w:sz w:val="24"/>
+          <w:szCs w:val="24"/>
+        </w:rPr>
+        <w:t xml:space="preserve">Base Case: </w:t>
+      </w:r>
+    </w:p>
+    <w:p>
+      <w:pPr>
+        <w:pStyle w:val="ListParagraph"/>
+        <w:spacing w:after="0" w:line="240" w:lineRule="auto"/>
+        <w:ind w:left="709"/>
+        <w:jc w:val="center"/>
+        <w:rPr>
+          <w:rFonts w:asciiTheme="minorEastAsia" w:hAnsiTheme="minorEastAsia"/>
+          <w:sz w:val="24"/>
+          <w:szCs w:val="24"/>
+        </w:rPr>
+      </w:pPr>
+      <w:r>
+        <w:rPr>
+          <w:rFonts w:asciiTheme="minorEastAsia" w:hAnsiTheme="minorEastAsia"/>
+          <w:sz w:val="24"/>
+          <w:szCs w:val="24"/>
+        </w:rPr>
+        <w:t xml:space="preserve">START </w:t>
+      </w:r>
+      <w:r>
+        <w:rPr>
+          <w:rFonts w:asciiTheme="minorEastAsia" w:hAnsiTheme="minorEastAsia"/>
+          <w:sz w:val="24"/>
+          <w:szCs w:val="24"/>
+        </w:rPr>
+        <w:sym w:font="Wingdings" w:char="F0E0"/>
+      </w:r>
+      <w:r>
+        <w:rPr>
+          <w:rFonts w:asciiTheme="minorEastAsia" w:hAnsiTheme="minorEastAsia"/>
+          <w:sz w:val="24"/>
+          <w:szCs w:val="24"/>
+        </w:rPr>
+        <w:t xml:space="preserve">  </w:t>
+      </w:r>
+      <w:proofErr w:type="spellStart"/>
+      <w:r>
+        <w:rPr>
+          <w:rFonts w:asciiTheme="minorEastAsia" w:hAnsiTheme="minorEastAsia"/>
+          <w:sz w:val="24"/>
+          <w:szCs w:val="24"/>
+        </w:rPr>
+        <w:t>START</w:t>
+      </w:r>
+      <w:proofErr w:type="spellEnd"/>
+      <w:r>
+        <w:rPr>
+          <w:rFonts w:asciiTheme="minorEastAsia" w:hAnsiTheme="minorEastAsia"/>
+          <w:sz w:val="24"/>
+          <w:szCs w:val="24"/>
+        </w:rPr>
+        <w:t xml:space="preserve"> </w:t>
+      </w:r>
+      <w:r>
+        <w:rPr>
+          <w:rFonts w:asciiTheme="minorEastAsia" w:hAnsiTheme="minorEastAsia"/>
+          <w:sz w:val="24"/>
+          <w:szCs w:val="24"/>
+        </w:rPr>
+        <w:sym w:font="Wingdings" w:char="F0E0"/>
+      </w:r>
+      <w:r>
+        <w:rPr>
+          <w:rFonts w:asciiTheme="minorEastAsia" w:hAnsiTheme="minorEastAsia"/>
+          <w:sz w:val="24"/>
+          <w:szCs w:val="24"/>
+        </w:rPr>
+        <w:t xml:space="preserve"> </w:t>
+      </w:r>
+    </w:p>
+    <w:p>
+      <w:pPr>
+        <w:pStyle w:val="ListParagraph"/>
+        <w:spacing w:after="0" w:line="240" w:lineRule="auto"/>
+        <w:ind w:left="1069"/>
+        <w:jc w:val="both"/>
+        <w:rPr>
+          <w:rFonts w:asciiTheme="minorEastAsia" w:hAnsiTheme="minorEastAsia"/>
+          <w:sz w:val="24"/>
+          <w:szCs w:val="24"/>
+        </w:rPr>
+      </w:pPr>
+    </w:p>
+    <w:p>
+      <w:pPr>
+        <w:pStyle w:val="ListParagraph"/>
+        <w:spacing w:after="0" w:line="240" w:lineRule="auto"/>
+        <w:ind w:left="1069"/>
+        <w:jc w:val="both"/>
+        <w:rPr>
+          <w:rFonts w:asciiTheme="minorEastAsia" w:hAnsiTheme="minorEastAsia"/>
+          <w:sz w:val="24"/>
+          <w:szCs w:val="24"/>
+        </w:rPr>
+      </w:pPr>
+      <m:oMathPara>
+        <m:oMath>
+          <m:r>
+            <w:rPr>
+              <w:rFonts w:ascii="Cambria Math" w:hAnsi="Cambria Math"/>
+              <w:sz w:val="24"/>
+              <w:szCs w:val="24"/>
+            </w:rPr>
+            <m:t>π</m:t>
+          </m:r>
+          <m:d>
+            <m:dPr>
+              <m:ctrlPr>
+                <w:rPr>
+                  <w:rFonts w:ascii="Cambria Math" w:hAnsi="Cambria Math"/>
+                  <w:i/>
+                  <w:sz w:val="24"/>
+                  <w:szCs w:val="24"/>
+                </w:rPr>
+              </m:ctrlPr>
+            </m:dPr>
+            <m:e>
+              <m:r>
+                <w:rPr>
+                  <w:rFonts w:ascii="Cambria Math" w:hAnsi="Cambria Math"/>
+                  <w:sz w:val="24"/>
+                  <w:szCs w:val="24"/>
+                </w:rPr>
+                <m:t>0,START</m:t>
+              </m:r>
+            </m:e>
+          </m:d>
+          <m:r>
+            <w:rPr>
+              <w:rFonts w:ascii="Cambria Math" w:hAnsi="Cambria Math"/>
+              <w:sz w:val="24"/>
+              <w:szCs w:val="24"/>
+            </w:rPr>
+            <m:t>=1</m:t>
+          </m:r>
+        </m:oMath>
+      </m:oMathPara>
+    </w:p>
+    <w:p>
+      <w:pPr>
+        <w:pStyle w:val="ListParagraph"/>
+        <w:spacing w:after="0" w:line="240" w:lineRule="auto"/>
+        <w:ind w:left="1069"/>
+        <w:jc w:val="both"/>
+        <w:rPr>
+          <w:rFonts w:asciiTheme="minorEastAsia" w:hAnsiTheme="minorEastAsia"/>
+          <w:sz w:val="24"/>
+          <w:szCs w:val="24"/>
+        </w:rPr>
+      </w:pPr>
+      <m:oMathPara>
+        <m:oMath>
+          <m:r>
+            <w:rPr>
+              <w:rFonts w:ascii="Cambria Math" w:hAnsi="Cambria Math"/>
+              <w:sz w:val="24"/>
+              <w:szCs w:val="24"/>
+            </w:rPr>
+            <m:t>π</m:t>
+          </m:r>
+          <m:d>
+            <m:dPr>
+              <m:ctrlPr>
+                <w:rPr>
+                  <w:rFonts w:ascii="Cambria Math" w:hAnsi="Cambria Math"/>
+                  <w:i/>
+                  <w:sz w:val="24"/>
+                  <w:szCs w:val="24"/>
+                </w:rPr>
+              </m:ctrlPr>
+            </m:dPr>
+            <m:e>
+              <m:r>
+                <w:rPr>
+                  <w:rFonts w:ascii="Cambria Math" w:hAnsi="Cambria Math"/>
+                  <w:sz w:val="24"/>
+                  <w:szCs w:val="24"/>
+                </w:rPr>
+                <m:t>1,u</m:t>
+              </m:r>
+            </m:e>
+          </m:d>
+          <m:r>
+            <w:rPr>
+              <w:rFonts w:ascii="Cambria Math" w:hAnsi="Cambria Math"/>
+              <w:sz w:val="24"/>
+              <w:szCs w:val="24"/>
+            </w:rPr>
+            <m:t>=</m:t>
+          </m:r>
+          <m:sSub>
+            <m:sSubPr>
+              <m:ctrlPr>
+                <w:rPr>
+                  <w:rFonts w:ascii="Cambria Math" w:hAnsi="Cambria Math"/>
+                  <w:i/>
+                  <w:sz w:val="24"/>
+                  <w:szCs w:val="24"/>
+                </w:rPr>
+              </m:ctrlPr>
+            </m:sSubPr>
+            <m:e>
+              <m:r>
+                <w:rPr>
+                  <w:rFonts w:ascii="Cambria Math" w:hAnsi="Cambria Math"/>
+                  <w:sz w:val="24"/>
+                  <w:szCs w:val="24"/>
+                </w:rPr>
+                <m:t>a</m:t>
+              </m:r>
+            </m:e>
+            <m:sub>
+              <m:r>
+                <w:rPr>
+                  <w:rFonts w:ascii="Cambria Math" w:hAnsi="Cambria Math"/>
+                  <w:sz w:val="24"/>
+                  <w:szCs w:val="24"/>
+                </w:rPr>
+                <m:t>start,start,u</m:t>
+              </m:r>
+            </m:sub>
+          </m:sSub>
+          <m:r>
+            <w:rPr>
+              <w:rFonts w:ascii="Cambria Math" w:hAnsi="Cambria Math"/>
+              <w:sz w:val="24"/>
+              <w:szCs w:val="24"/>
+            </w:rPr>
+            <m:t>∙</m:t>
+          </m:r>
+          <m:sSub>
+            <m:sSubPr>
+              <m:ctrlPr>
+                <w:rPr>
+                  <w:rFonts w:ascii="Cambria Math" w:hAnsi="Cambria Math"/>
+                  <w:i/>
+                  <w:sz w:val="24"/>
+                  <w:szCs w:val="24"/>
+                </w:rPr>
+              </m:ctrlPr>
+            </m:sSubPr>
+            <m:e>
+              <m:r>
+                <w:rPr>
+                  <w:rFonts w:ascii="Cambria Math" w:hAnsi="Cambria Math"/>
+                  <w:sz w:val="24"/>
+                  <w:szCs w:val="24"/>
+                </w:rPr>
+                <m:t>b</m:t>
+              </m:r>
+            </m:e>
+            <m:sub>
+              <m:r>
+                <w:rPr>
+                  <w:rFonts w:ascii="Cambria Math" w:hAnsi="Cambria Math"/>
+                  <w:sz w:val="24"/>
+                  <w:szCs w:val="24"/>
+                </w:rPr>
+                <m:t>u</m:t>
+              </m:r>
+            </m:sub>
+          </m:sSub>
+          <m:d>
+            <m:dPr>
+              <m:ctrlPr>
+                <w:rPr>
+                  <w:rFonts w:ascii="Cambria Math" w:hAnsi="Cambria Math"/>
+                  <w:i/>
+                  <w:sz w:val="24"/>
+                  <w:szCs w:val="24"/>
+                </w:rPr>
+              </m:ctrlPr>
+            </m:dPr>
+            <m:e>
+              <m:sSub>
+                <m:sSubPr>
+                  <m:ctrlPr>
+                    <w:rPr>
+                      <w:rFonts w:ascii="Cambria Math" w:hAnsi="Cambria Math"/>
+                      <w:i/>
+                      <w:sz w:val="24"/>
+                      <w:szCs w:val="24"/>
+                    </w:rPr>
+                  </m:ctrlPr>
+                </m:sSubPr>
+                <m:e>
+                  <m:r>
+                    <w:rPr>
+                      <w:rFonts w:ascii="Cambria Math" w:hAnsi="Cambria Math"/>
+                      <w:sz w:val="24"/>
+                      <w:szCs w:val="24"/>
+                    </w:rPr>
+                    <m:t>x</m:t>
+                  </m:r>
+                </m:e>
+                <m:sub>
+                  <m:r>
+                    <w:rPr>
+                      <w:rFonts w:ascii="Cambria Math" w:hAnsi="Cambria Math"/>
+                      <w:sz w:val="24"/>
+                      <w:szCs w:val="24"/>
+                    </w:rPr>
+                    <m:t>1</m:t>
+                  </m:r>
+                </m:sub>
+              </m:sSub>
+            </m:e>
+          </m:d>
+        </m:oMath>
+      </m:oMathPara>
+    </w:p>
+    <w:p>
+      <w:pPr>
+        <w:pStyle w:val="ListParagraph"/>
+        <w:spacing w:after="0" w:line="240" w:lineRule="auto"/>
+        <w:ind w:left="1069"/>
+        <w:jc w:val="both"/>
+        <w:rPr>
+          <w:rFonts w:asciiTheme="minorEastAsia" w:hAnsiTheme="minorEastAsia"/>
+          <w:sz w:val="24"/>
+          <w:szCs w:val="24"/>
+        </w:rPr>
+      </w:pPr>
+    </w:p>
+    <w:p>
+      <w:pPr>
+        <w:pStyle w:val="ListParagraph"/>
+        <w:numPr>
+          <w:ilvl w:val="0"/>
+          <w:numId w:val="4"/>
+        </w:numPr>
+        <w:spacing w:after="0" w:line="240" w:lineRule="auto"/>
+        <w:jc w:val="both"/>
+        <w:rPr>
+          <w:rFonts w:asciiTheme="minorEastAsia" w:hAnsiTheme="minorEastAsia"/>
+          <w:sz w:val="24"/>
+          <w:szCs w:val="24"/>
+        </w:rPr>
+      </w:pPr>
+      <w:r>
+        <w:rPr>
+          <w:rFonts w:asciiTheme="minorEastAsia" w:hAnsiTheme="minorEastAsia"/>
+          <w:noProof/>
+          <w:sz w:val="24"/>
+          <w:szCs w:val="24"/>
+        </w:rPr>
+        <mc:AlternateContent>
+          <mc:Choice Requires="wpg">
+            <w:drawing>
+              <wp:anchor distT="0" distB="0" distL="114300" distR="114300" simplePos="0" relativeHeight="251669504" behindDoc="0" locked="0" layoutInCell="1" allowOverlap="1" wp14:anchorId="29135074" wp14:editId="15E85DFC">
+                <wp:simplePos x="0" y="0"/>
+                <wp:positionH relativeFrom="column">
+                  <wp:posOffset>2426286</wp:posOffset>
+                </wp:positionH>
+                <wp:positionV relativeFrom="paragraph">
+                  <wp:posOffset>33020</wp:posOffset>
+                </wp:positionV>
+                <wp:extent cx="3630094" cy="411595"/>
+                <wp:effectExtent l="0" t="0" r="0" b="26670"/>
+                <wp:wrapNone/>
+                <wp:docPr id="36" name="Group 36"/>
+                <wp:cNvGraphicFramePr/>
+                <a:graphic xmlns:a="http://schemas.openxmlformats.org/drawingml/2006/main">
+                  <a:graphicData uri="http://schemas.microsoft.com/office/word/2010/wordprocessingGroup">
+                    <wpg:wgp>
+                      <wpg:cNvGrpSpPr/>
+                      <wpg:grpSpPr>
+                        <a:xfrm>
+                          <a:off x="0" y="0"/>
+                          <a:ext cx="3630094" cy="411595"/>
+                          <a:chOff x="0" y="0"/>
+                          <a:chExt cx="3630094" cy="411595"/>
+                        </a:xfrm>
+                      </wpg:grpSpPr>
+                      <wpg:grpSp>
+                        <wpg:cNvPr id="34" name="Group 34"/>
+                        <wpg:cNvGrpSpPr/>
+                        <wpg:grpSpPr>
+                          <a:xfrm>
+                            <a:off x="0" y="0"/>
+                            <a:ext cx="2961709" cy="411595"/>
+                            <a:chOff x="0" y="0"/>
+                            <a:chExt cx="2961709" cy="411595"/>
+                          </a:xfrm>
+                        </wpg:grpSpPr>
+                        <wpg:grpSp>
+                          <wpg:cNvPr id="21" name="Group 21"/>
+                          <wpg:cNvGrpSpPr/>
+                          <wpg:grpSpPr>
+                            <a:xfrm>
+                              <a:off x="0" y="0"/>
+                              <a:ext cx="2961709" cy="411595"/>
+                              <a:chOff x="0" y="0"/>
+                              <a:chExt cx="2961855" cy="411595"/>
+                            </a:xfrm>
+                          </wpg:grpSpPr>
+                          <wpg:grpSp>
+                            <wpg:cNvPr id="22" name="Group 22"/>
+                            <wpg:cNvGrpSpPr/>
+                            <wpg:grpSpPr>
+                              <a:xfrm>
+                                <a:off x="0" y="0"/>
+                                <a:ext cx="2300605" cy="316116"/>
+                                <a:chOff x="0" y="0"/>
+                                <a:chExt cx="2300752" cy="316230"/>
+                              </a:xfrm>
+                            </wpg:grpSpPr>
+                            <wps:wsp>
+                              <wps:cNvPr id="23" name="Text Box 2"/>
+                              <wps:cNvSpPr txBox="1">
+                                <a:spLocks noChangeArrowheads="1"/>
+                              </wps:cNvSpPr>
+                              <wps:spPr bwMode="auto">
+                                <a:xfrm>
+                                  <a:off x="21102" y="21072"/>
+                                  <a:ext cx="2279650" cy="260384"/>
+                                </a:xfrm>
+                                <a:prstGeom prst="rect">
+                                  <a:avLst/>
+                                </a:prstGeom>
+                                <a:solidFill>
+                                  <a:schemeClr val="bg1"/>
+                                </a:solidFill>
+                                <a:ln w="9525">
+                                  <a:solidFill>
+                                    <a:schemeClr val="bg1"/>
+                                  </a:solidFill>
+                                  <a:miter lim="800000"/>
+                                  <a:headEnd/>
+                                  <a:tailEnd/>
+                                </a:ln>
+                              </wps:spPr>
+                              <wps:txbx>
+                                <w:txbxContent>
+                                  <w:p>
+                                    <w:pPr>
+                                      <w:rPr>
+                                        <w:lang w:val="en-US"/>
+                                      </w:rPr>
+                                    </w:pPr>
+                                    <w:r>
+                                      <w:rPr>
+                                        <w:lang w:val="en-US"/>
+                                      </w:rPr>
+                                      <w:t xml:space="preserve">u       </w:t>
+                                    </w:r>
+                                    <w:r>
+                                      <w:rPr>
+                                        <w:rFonts w:asciiTheme="minorEastAsia" w:hAnsiTheme="minorEastAsia"/>
+                                        <w:sz w:val="24"/>
+                                        <w:szCs w:val="24"/>
+                                      </w:rPr>
+                                      <w:sym w:font="Wingdings" w:char="F0E0"/>
+                                    </w:r>
+                                  </w:p>
+                                </w:txbxContent>
+                              </wps:txbx>
+                              <wps:bodyPr rot="0" vert="horz" wrap="square" lIns="91440" tIns="45720" rIns="91440" bIns="45720" anchor="t" anchorCtr="0">
+                                <a:noAutofit/>
+                              </wps:bodyPr>
+                            </wps:wsp>
+                            <wps:wsp>
+                              <wps:cNvPr id="24" name="Oval 24"/>
+                              <wps:cNvSpPr/>
+                              <wps:spPr>
+                                <a:xfrm>
+                                  <a:off x="0" y="0"/>
+                                  <a:ext cx="316230" cy="316230"/>
+                                </a:xfrm>
+                                <a:prstGeom prst="ellipse">
+                                  <a:avLst/>
+                                </a:prstGeom>
+                                <a:noFill/>
+                              </wps:spPr>
+                              <wps:style>
+                                <a:lnRef idx="2">
+                                  <a:schemeClr val="accent6"/>
+                                </a:lnRef>
+                                <a:fillRef idx="1">
+                                  <a:schemeClr val="lt1"/>
+                                </a:fillRef>
+                                <a:effectRef idx="0">
+                                  <a:schemeClr val="accent6"/>
+                                </a:effectRef>
+                                <a:fontRef idx="minor">
+                                  <a:schemeClr val="dk1"/>
+                                </a:fontRef>
+                              </wps:style>
+                              <wps:bodyPr rot="0" spcFirstLastPara="0" vertOverflow="overflow" horzOverflow="overflow" vert="horz" wrap="square" lIns="91440" tIns="45720" rIns="91440" bIns="45720" numCol="1" spcCol="0" rtlCol="0" fromWordArt="0" anchor="ctr" anchorCtr="0" forceAA="0" compatLnSpc="1">
+                                <a:prstTxWarp prst="textNoShape">
+                                  <a:avLst/>
+                                </a:prstTxWarp>
+                                <a:noAutofit/>
+                              </wps:bodyPr>
+                            </wps:wsp>
+                          </wpg:grpSp>
+                          <wpg:grpSp>
+                            <wpg:cNvPr id="25" name="Group 25"/>
+                            <wpg:cNvGrpSpPr/>
+                            <wpg:grpSpPr>
+                              <a:xfrm>
+                                <a:off x="661181" y="0"/>
+                                <a:ext cx="2300674" cy="411595"/>
+                                <a:chOff x="0" y="0"/>
+                                <a:chExt cx="2300821" cy="411743"/>
+                              </a:xfrm>
+                            </wpg:grpSpPr>
+                            <wps:wsp>
+                              <wps:cNvPr id="26" name="Text Box 2"/>
+                              <wps:cNvSpPr txBox="1">
+                                <a:spLocks noChangeArrowheads="1"/>
+                              </wps:cNvSpPr>
+                              <wps:spPr bwMode="auto">
+                                <a:xfrm>
+                                  <a:off x="20914" y="21078"/>
+                                  <a:ext cx="2279907" cy="390665"/>
+                                </a:xfrm>
+                                <a:prstGeom prst="rect">
+                                  <a:avLst/>
+                                </a:prstGeom>
+                                <a:solidFill>
+                                  <a:schemeClr val="bg1"/>
+                                </a:solidFill>
+                                <a:ln w="9525">
+                                  <a:solidFill>
+                                    <a:schemeClr val="bg1"/>
+                                  </a:solidFill>
+                                  <a:miter lim="800000"/>
+                                  <a:headEnd/>
+                                  <a:tailEnd/>
+                                </a:ln>
+                              </wps:spPr>
+                              <wps:txbx>
+                                <w:txbxContent>
+                                  <w:p>
+                                    <w:pPr>
+                                      <w:rPr>
+                                        <w:lang w:val="en-US"/>
+                                      </w:rPr>
+                                    </w:pPr>
+                                    <w:r>
+                                      <w:rPr>
+                                        <w:lang w:val="en-US"/>
+                                      </w:rPr>
+                                      <w:t xml:space="preserve">v       </w:t>
+                                    </w:r>
+                                    <w:r>
+                                      <w:rPr>
+                                        <w:rFonts w:asciiTheme="minorEastAsia" w:hAnsiTheme="minorEastAsia"/>
+                                        <w:sz w:val="24"/>
+                                        <w:szCs w:val="24"/>
+                                      </w:rPr>
+                                      <w:sym w:font="Wingdings" w:char="F0E0"/>
+                                    </w:r>
+                                  </w:p>
+                                </w:txbxContent>
+                              </wps:txbx>
+                              <wps:bodyPr rot="0" vert="horz" wrap="square" lIns="91440" tIns="45720" rIns="91440" bIns="45720" anchor="t" anchorCtr="0">
+                                <a:spAutoFit/>
+                              </wps:bodyPr>
+                            </wps:wsp>
+                            <wps:wsp>
+                              <wps:cNvPr id="27" name="Oval 27"/>
+                              <wps:cNvSpPr/>
+                              <wps:spPr>
+                                <a:xfrm>
+                                  <a:off x="0" y="0"/>
+                                  <a:ext cx="316230" cy="316230"/>
+                                </a:xfrm>
+                                <a:prstGeom prst="ellipse">
+                                  <a:avLst/>
+                                </a:prstGeom>
+                                <a:noFill/>
+                              </wps:spPr>
+                              <wps:style>
+                                <a:lnRef idx="2">
+                                  <a:schemeClr val="accent6"/>
+                                </a:lnRef>
+                                <a:fillRef idx="1">
+                                  <a:schemeClr val="lt1"/>
+                                </a:fillRef>
+                                <a:effectRef idx="0">
+                                  <a:schemeClr val="accent6"/>
+                                </a:effectRef>
+                                <a:fontRef idx="minor">
+                                  <a:schemeClr val="dk1"/>
+                                </a:fontRef>
+                              </wps:style>
+                              <wps:bodyPr rot="0" spcFirstLastPara="0" vertOverflow="overflow" horzOverflow="overflow" vert="horz" wrap="square" lIns="91440" tIns="45720" rIns="91440" bIns="45720" numCol="1" spcCol="0" rtlCol="0" fromWordArt="0" anchor="ctr" anchorCtr="0" forceAA="0" compatLnSpc="1">
+                                <a:prstTxWarp prst="textNoShape">
+                                  <a:avLst/>
+                                </a:prstTxWarp>
+                                <a:noAutofit/>
+                              </wps:bodyPr>
+                            </wps:wsp>
+                          </wpg:grpSp>
+                        </wpg:grpSp>
+                        <wps:wsp>
+                          <wps:cNvPr id="32" name="Oval 32"/>
+                          <wps:cNvSpPr/>
+                          <wps:spPr>
+                            <a:xfrm>
+                              <a:off x="1343464" y="0"/>
+                              <a:ext cx="316194" cy="316116"/>
+                            </a:xfrm>
+                            <a:prstGeom prst="ellipse">
+                              <a:avLst/>
+                            </a:prstGeom>
+                            <a:noFill/>
+                            <a:ln>
+                              <a:solidFill>
+                                <a:schemeClr val="accent6"/>
+                              </a:solidFill>
+                            </a:ln>
+                          </wps:spPr>
+                          <wps:style>
+                            <a:lnRef idx="2">
+                              <a:schemeClr val="accent6"/>
+                            </a:lnRef>
+                            <a:fillRef idx="1">
+                              <a:schemeClr val="lt1"/>
+                            </a:fillRef>
+                            <a:effectRef idx="0">
+                              <a:schemeClr val="accent6"/>
+                            </a:effectRef>
+                            <a:fontRef idx="minor">
+                              <a:schemeClr val="dk1"/>
+                            </a:fontRef>
+                          </wps:style>
+                          <wps:bodyPr rot="0" spcFirstLastPara="0" vertOverflow="overflow" horzOverflow="overflow" vert="horz" wrap="square" lIns="91440" tIns="45720" rIns="91440" bIns="45720" numCol="1" spcCol="0" rtlCol="0" fromWordArt="0" anchor="ctr" anchorCtr="0" forceAA="0" compatLnSpc="1">
+                            <a:prstTxWarp prst="textNoShape">
+                              <a:avLst/>
+                            </a:prstTxWarp>
+                            <a:noAutofit/>
+                          </wps:bodyPr>
+                        </wps:wsp>
+                      </wpg:grpSp>
+                      <wps:wsp>
+                        <wps:cNvPr id="35" name="Text Box 2"/>
+                        <wps:cNvSpPr txBox="1">
+                          <a:spLocks noChangeArrowheads="1"/>
+                        </wps:cNvSpPr>
+                        <wps:spPr bwMode="auto">
+                          <a:xfrm>
+                            <a:off x="1350498" y="7033"/>
+                            <a:ext cx="2279596" cy="390416"/>
+                          </a:xfrm>
+                          <a:prstGeom prst="rect">
+                            <a:avLst/>
+                          </a:prstGeom>
+                          <a:noFill/>
+                          <a:ln w="9525">
+                            <a:noFill/>
+                            <a:miter lim="800000"/>
+                            <a:headEnd/>
+                            <a:tailEnd/>
+                          </a:ln>
+                        </wps:spPr>
+                        <wps:txbx>
+                          <w:txbxContent>
+                            <w:p>
+                              <w:pPr>
+                                <w:rPr>
+                                  <w:lang w:val="en-US"/>
+                                </w:rPr>
+                              </w:pPr>
+                              <w:r>
+                                <w:rPr>
+                                  <w:lang w:val="en-US"/>
+                                </w:rPr>
+                                <w:t xml:space="preserve">w      </w:t>
+                              </w:r>
+                            </w:p>
+                          </w:txbxContent>
+                        </wps:txbx>
+                        <wps:bodyPr rot="0" vert="horz" wrap="square" lIns="91440" tIns="45720" rIns="91440" bIns="45720" anchor="t" anchorCtr="0">
+                          <a:spAutoFit/>
+                        </wps:bodyPr>
+                      </wps:wsp>
+                    </wpg:wgp>
+                  </a:graphicData>
+                </a:graphic>
+                <wp14:sizeRelH relativeFrom="margin">
+                  <wp14:pctWidth>0</wp14:pctWidth>
+                </wp14:sizeRelH>
+              </wp:anchor>
+            </w:drawing>
+          </mc:Choice>
+          <mc:Fallback>
+            <w:pict>
+              <v:group w14:anchorId="29135074" id="Group 36" o:spid="_x0000_s1042" style="position:absolute;left:0;text-align:left;margin-left:191.05pt;margin-top:2.6pt;width:285.85pt;height:32.4pt;z-index:251669504;mso-width-relative:margin" coordsize="36300,4115" o:gfxdata="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">
+                <v:group id="Group 34" o:spid="_x0000_s1043" style="position:absolute;width:29617;height:4115" coordsize="29617,4115" o:gfxdata="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">
+                  <v:group id="Group 21" o:spid="_x0000_s1044" style="position:absolute;width:29617;height:4115" coordsize="29618,4115" o:gfxdata="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">
+                    <v:group id="Group 22" o:spid="_x0000_s1045" style="position:absolute;width:23006;height:3161" coordsize="23007,3162" o:gfxdata="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">
+                      <v:shape id="Text Box 2" o:spid="_x0000_s1046" type="#_x0000_t202" style="position:absolute;left:211;top:210;width:22796;height:2604;visibility:visible;mso-wrap-style:square;v-text-anchor:top" o:gfxdata="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" fillcolor="white [3212]" strokecolor="white [3212]">
+                        <v:textbox>
+                          <w:txbxContent>
+                            <w:p>
+                              <w:pPr>
+                                <w:rPr>
+                                  <w:lang w:val="en-US"/>
+                                </w:rPr>
+                              </w:pPr>
+                              <w:r>
+                                <w:rPr>
+                                  <w:lang w:val="en-US"/>
+                                </w:rPr>
+                                <w:t xml:space="preserve">u       </w:t>
+                              </w:r>
+                              <w:r>
+                                <w:rPr>
+                                  <w:rFonts w:asciiTheme="minorEastAsia" w:hAnsiTheme="minorEastAsia"/>
+                                  <w:sz w:val="24"/>
+                                  <w:szCs w:val="24"/>
+                                </w:rPr>
+                                <w:sym w:font="Wingdings" w:char="F0E0"/>
+                              </w:r>
+                            </w:p>
+                          </w:txbxContent>
+                        </v:textbox>
+                      </v:shape>
+                      <v:oval id="Oval 24" o:spid="_x0000_s1047" style="position:absolute;width:3162;height:3162;visibility:visible;mso-wrap-style:square;v-text-anchor:middle" o:gfxdata="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" filled="f" strokecolor="#70ad47 [3209]" strokeweight="1pt">
+                        <v:stroke joinstyle="miter"/>
+                      </v:oval>
+                    </v:group>
+                    <v:group id="Group 25" o:spid="_x0000_s1048" style="position:absolute;left:6611;width:23007;height:4115" coordsize="23008,4117" o:gfxdata="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">
+                      <v:shape id="Text Box 2" o:spid="_x0000_s1049" type="#_x0000_t202" style="position:absolute;left:209;top:210;width:22799;height:3907;visibility:visible;mso-wrap-style:square;v-text-anchor:top" o:gfxdata="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" fillcolor="white [3212]" strokecolor="white [3212]">
+                        <v:textbox style="mso-fit-shape-to-text:t">
+                          <w:txbxContent>
+                            <w:p>
+                              <w:pPr>
+                                <w:rPr>
+                                  <w:lang w:val="en-US"/>
+                                </w:rPr>
+                              </w:pPr>
+                              <w:r>
+                                <w:rPr>
+                                  <w:lang w:val="en-US"/>
+                                </w:rPr>
+                                <w:t xml:space="preserve">v       </w:t>
+                              </w:r>
+                              <w:r>
+                                <w:rPr>
+                                  <w:rFonts w:asciiTheme="minorEastAsia" w:hAnsiTheme="minorEastAsia"/>
+                                  <w:sz w:val="24"/>
+                                  <w:szCs w:val="24"/>
+                                </w:rPr>
+                                <w:sym w:font="Wingdings" w:char="F0E0"/>
+                              </w:r>
+                            </w:p>
+                          </w:txbxContent>
+                        </v:textbox>
+                      </v:shape>
+                      <v:oval id="Oval 27" o:spid="_x0000_s1050" style="position:absolute;width:3162;height:3162;visibility:visible;mso-wrap-style:square;v-text-anchor:middle" o:gfxdata="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" filled="f" strokecolor="#70ad47 [3209]" strokeweight="1pt">
+                        <v:stroke joinstyle="miter"/>
+                      </v:oval>
+                    </v:group>
+                  </v:group>
+                  <v:oval id="Oval 32" o:spid="_x0000_s1051" style="position:absolute;left:13434;width:3162;height:3161;visibility:visible;mso-wrap-style:square;v-text-anchor:middle" o:gfxdata="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" filled="f" strokecolor="#70ad47 [3209]" strokeweight="1pt">
+                    <v:stroke joinstyle="miter"/>
+                  </v:oval>
+                </v:group>
+                <v:shape id="Text Box 2" o:spid="_x0000_s1052" type="#_x0000_t202" style="position:absolute;left:13504;top:70;width:22796;height:3904;visibility:visible;mso-wrap-style:square;v-text-anchor:top" o:gfxdata="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" filled="f" stroked="f">
+                  <v:textbox style="mso-fit-shape-to-text:t">
+                    <w:txbxContent>
+                      <w:p>
+                        <w:pPr>
+                          <w:rPr>
+                            <w:lang w:val="en-US"/>
+                          </w:rPr>
+                        </w:pPr>
+                        <w:r>
+                          <w:rPr>
+                            <w:lang w:val="en-US"/>
+                          </w:rPr>
+                          <w:t xml:space="preserve">w      </w:t>
+                        </w:r>
+                      </w:p>
+                    </w:txbxContent>
+                  </v:textbox>
+                </v:shape>
+              </v:group>
+            </w:pict>
+          </mc:Fallback>
+        </mc:AlternateContent>
+      </w:r>
+      <w:r>
+        <w:rPr>
+          <w:rFonts w:asciiTheme="minorEastAsia" w:hAnsiTheme="minorEastAsia"/>
+          <w:sz w:val="24"/>
+          <w:szCs w:val="24"/>
+        </w:rPr>
+        <w:t xml:space="preserve">Recursive Case: </w:t>
+      </w:r>
+    </w:p>
+    <w:p>
+      <w:pPr>
+        <w:pStyle w:val="ListParagraph"/>
+        <w:spacing w:after="0" w:line="240" w:lineRule="auto"/>
+        <w:ind w:left="1069"/>
+        <w:jc w:val="center"/>
+        <w:rPr>
+          <w:rFonts w:asciiTheme="minorEastAsia" w:hAnsiTheme="minorEastAsia"/>
+          <w:sz w:val="24"/>
+          <w:szCs w:val="24"/>
+        </w:rPr>
+      </w:pPr>
+    </w:p>
+    <w:p>
+      <w:pPr>
+        <w:pStyle w:val="ListParagraph"/>
+        <w:spacing w:after="0" w:line="240" w:lineRule="auto"/>
+        <w:ind w:left="1069"/>
+        <w:jc w:val="both"/>
+        <w:rPr>
+          <w:rFonts w:asciiTheme="minorEastAsia" w:hAnsiTheme="minorEastAsia"/>
+          <w:sz w:val="24"/>
+          <w:szCs w:val="24"/>
+        </w:rPr>
+      </w:pPr>
+      <m:oMathPara>
+        <m:oMath>
+          <m:r>
+            <w:rPr>
+              <w:rFonts w:ascii="Cambria Math" w:hAnsi="Cambria Math"/>
+              <w:sz w:val="24"/>
+              <w:szCs w:val="24"/>
+            </w:rPr>
+            <m:t>π</m:t>
+          </m:r>
+          <m:d>
+            <m:dPr>
+              <m:ctrlPr>
+                <w:rPr>
+                  <w:rFonts w:ascii="Cambria Math" w:hAnsi="Cambria Math"/>
+                  <w:i/>
+                  <w:sz w:val="24"/>
+                  <w:szCs w:val="24"/>
+                </w:rPr>
+              </m:ctrlPr>
+            </m:dPr>
+            <m:e>
+              <m:r>
+                <w:rPr>
+                  <w:rFonts w:ascii="Cambria Math" w:hAnsi="Cambria Math"/>
+                  <w:sz w:val="24"/>
+                  <w:szCs w:val="24"/>
+                </w:rPr>
+                <m:t>j,w</m:t>
+              </m:r>
+            </m:e>
+          </m:d>
+          <m:r>
+            <w:rPr>
+              <w:rFonts w:ascii="Cambria Math" w:hAnsi="Cambria Math"/>
+              <w:sz w:val="24"/>
+              <w:szCs w:val="24"/>
+            </w:rPr>
+            <m:t>=</m:t>
+          </m:r>
+          <m:sSub>
+            <m:sSubPr>
+              <m:ctrlPr>
+                <w:rPr>
+                  <w:rFonts w:ascii="Cambria Math" w:hAnsi="Cambria Math"/>
+                  <w:sz w:val="24"/>
+                  <w:szCs w:val="24"/>
+                </w:rPr>
+              </m:ctrlPr>
+            </m:sSubPr>
+            <m:e>
+              <m:r>
+                <m:rPr>
+                  <m:sty m:val="p"/>
+                </m:rPr>
+                <w:rPr>
+                  <w:rFonts w:ascii="Cambria Math" w:hAnsi="Cambria Math"/>
+                  <w:sz w:val="24"/>
+                  <w:szCs w:val="24"/>
+                </w:rPr>
+                <m:t>max</m:t>
+              </m:r>
+            </m:e>
+            <m:sub>
+              <m:r>
+                <w:rPr>
+                  <w:rFonts w:ascii="Cambria Math" w:hAnsi="Cambria Math"/>
+                  <w:sz w:val="24"/>
+                  <w:szCs w:val="24"/>
+                </w:rPr>
+                <m:t>w∈T</m:t>
+              </m:r>
+            </m:sub>
+          </m:sSub>
+          <m:r>
+            <m:rPr>
+              <m:sty m:val="p"/>
+            </m:rPr>
+            <w:rPr>
+              <w:rFonts w:ascii="Cambria Math" w:hAnsi="Cambria Math"/>
+              <w:sz w:val="24"/>
+              <w:szCs w:val="24"/>
+            </w:rPr>
+            <m:t>⁡</m:t>
+          </m:r>
+          <m:r>
+            <w:rPr>
+              <w:rFonts w:ascii="Cambria Math" w:hAnsi="Cambria Math"/>
+              <w:sz w:val="24"/>
+              <w:szCs w:val="24"/>
+            </w:rPr>
+            <m:t>{</m:t>
+          </m:r>
+          <m:sSub>
+            <m:sSubPr>
+              <m:ctrlPr>
+                <w:rPr>
+                  <w:rFonts w:ascii="Cambria Math" w:hAnsi="Cambria Math"/>
+                  <w:i/>
+                  <w:sz w:val="24"/>
+                  <w:szCs w:val="24"/>
+                </w:rPr>
+              </m:ctrlPr>
+            </m:sSubPr>
+            <m:e>
+              <m:r>
+                <w:rPr>
+                  <w:rFonts w:ascii="Cambria Math" w:hAnsi="Cambria Math"/>
+                  <w:sz w:val="24"/>
+                  <w:szCs w:val="24"/>
+                </w:rPr>
+                <m:t>π</m:t>
+              </m:r>
+              <m:d>
+                <m:dPr>
+                  <m:ctrlPr>
+                    <w:rPr>
+                      <w:rFonts w:ascii="Cambria Math" w:hAnsi="Cambria Math"/>
+                      <w:i/>
+                      <w:sz w:val="24"/>
+                      <w:szCs w:val="24"/>
+                    </w:rPr>
+                  </m:ctrlPr>
+                </m:dPr>
+                <m:e>
+                  <m:r>
+                    <w:rPr>
+                      <w:rFonts w:ascii="Cambria Math" w:hAnsi="Cambria Math"/>
+                      <w:sz w:val="24"/>
+                      <w:szCs w:val="24"/>
+                    </w:rPr>
+                    <m:t>j-1,v</m:t>
+                  </m:r>
+                </m:e>
+              </m:d>
+              <m:r>
+                <w:rPr>
+                  <w:rFonts w:ascii="Cambria Math" w:hAnsi="Cambria Math"/>
+                  <w:sz w:val="24"/>
+                  <w:szCs w:val="24"/>
+                </w:rPr>
+                <m:t xml:space="preserve"> ∙a</m:t>
+              </m:r>
+            </m:e>
+            <m:sub>
+              <m:r>
+                <w:rPr>
+                  <w:rFonts w:ascii="Cambria Math" w:hAnsi="Cambria Math"/>
+                  <w:sz w:val="24"/>
+                  <w:szCs w:val="24"/>
+                </w:rPr>
+                <m:t>u,v,w</m:t>
+              </m:r>
+            </m:sub>
+          </m:sSub>
+          <m:r>
+            <w:rPr>
+              <w:rFonts w:ascii="Cambria Math" w:hAnsi="Cambria Math"/>
+              <w:sz w:val="24"/>
+              <w:szCs w:val="24"/>
+            </w:rPr>
+            <m:t>∙</m:t>
+          </m:r>
+          <m:sSub>
+            <m:sSubPr>
+              <m:ctrlPr>
+                <w:rPr>
+                  <w:rFonts w:ascii="Cambria Math" w:hAnsi="Cambria Math"/>
+                  <w:i/>
+                  <w:sz w:val="24"/>
+                  <w:szCs w:val="24"/>
+                </w:rPr>
+              </m:ctrlPr>
+            </m:sSubPr>
+            <m:e>
+              <m:r>
+                <w:rPr>
+                  <w:rFonts w:ascii="Cambria Math" w:hAnsi="Cambria Math"/>
+                  <w:sz w:val="24"/>
+                  <w:szCs w:val="24"/>
+                </w:rPr>
+                <m:t>b</m:t>
+              </m:r>
+            </m:e>
+            <m:sub>
+              <m:r>
+                <w:rPr>
+                  <w:rFonts w:ascii="Cambria Math" w:hAnsi="Cambria Math"/>
+                  <w:sz w:val="24"/>
+                  <w:szCs w:val="24"/>
+                </w:rPr>
+                <m:t>w</m:t>
+              </m:r>
+            </m:sub>
+          </m:sSub>
+          <m:d>
+            <m:dPr>
+              <m:ctrlPr>
+                <w:rPr>
+                  <w:rFonts w:ascii="Cambria Math" w:hAnsi="Cambria Math"/>
+                  <w:i/>
+                  <w:sz w:val="24"/>
+                  <w:szCs w:val="24"/>
+                </w:rPr>
+              </m:ctrlPr>
+            </m:dPr>
+            <m:e>
+              <m:sSub>
+                <m:sSubPr>
+                  <m:ctrlPr>
+                    <w:rPr>
+                      <w:rFonts w:ascii="Cambria Math" w:hAnsi="Cambria Math"/>
+                      <w:i/>
+                      <w:sz w:val="24"/>
+                      <w:szCs w:val="24"/>
+                    </w:rPr>
+                  </m:ctrlPr>
+                </m:sSubPr>
+                <m:e>
+                  <m:r>
+                    <w:rPr>
+                      <w:rFonts w:ascii="Cambria Math" w:hAnsi="Cambria Math"/>
+                      <w:sz w:val="24"/>
+                      <w:szCs w:val="24"/>
+                    </w:rPr>
+                    <m:t>x</m:t>
+                  </m:r>
+                </m:e>
+                <m:sub>
+                  <m:r>
+                    <w:rPr>
+                      <w:rFonts w:ascii="Cambria Math" w:hAnsi="Cambria Math"/>
+                      <w:sz w:val="24"/>
+                      <w:szCs w:val="24"/>
+                    </w:rPr>
+                    <m:t>j</m:t>
+                  </m:r>
+                </m:sub>
+              </m:sSub>
+            </m:e>
+          </m:d>
+          <m:r>
+            <w:rPr>
+              <w:rFonts w:ascii="Cambria Math" w:hAnsi="Cambria Math"/>
+              <w:sz w:val="24"/>
+              <w:szCs w:val="24"/>
+            </w:rPr>
+            <m:t>}</m:t>
+          </m:r>
+        </m:oMath>
+      </m:oMathPara>
+    </w:p>
+    <w:p>
+      <w:pPr>
+        <w:pStyle w:val="ListParagraph"/>
+        <w:spacing w:after="0" w:line="240" w:lineRule="auto"/>
+        <w:ind w:left="1069"/>
+        <w:jc w:val="both"/>
+        <w:rPr>
+          <w:rFonts w:asciiTheme="minorEastAsia" w:hAnsiTheme="minorEastAsia"/>
+          <w:sz w:val="24"/>
+          <w:szCs w:val="24"/>
+        </w:rPr>
+      </w:pPr>
+    </w:p>
+    <w:p>
+      <w:pPr>
+        <w:pStyle w:val="ListParagraph"/>
+        <w:numPr>
+          <w:ilvl w:val="0"/>
+          <w:numId w:val="4"/>
+        </w:numPr>
+        <w:spacing w:after="0" w:line="240" w:lineRule="auto"/>
+        <w:jc w:val="both"/>
+        <w:rPr>
+          <w:rFonts w:asciiTheme="minorEastAsia" w:hAnsiTheme="minorEastAsia"/>
+          <w:sz w:val="24"/>
+          <w:szCs w:val="24"/>
+        </w:rPr>
+      </w:pPr>
+      <w:r>
+        <w:rPr>
+          <w:noProof/>
+        </w:rPr>
+        <mc:AlternateContent>
+          <mc:Choice Requires="wpg">
+            <w:drawing>
+              <wp:anchor distT="0" distB="0" distL="114300" distR="114300" simplePos="0" relativeHeight="251666432" behindDoc="1" locked="0" layoutInCell="1" allowOverlap="1" wp14:anchorId="35027792" wp14:editId="3CCD9CA4">
+                <wp:simplePos x="0" y="0"/>
+                <wp:positionH relativeFrom="margin">
+                  <wp:posOffset>2801620</wp:posOffset>
+                </wp:positionH>
+                <wp:positionV relativeFrom="page">
+                  <wp:posOffset>6762164</wp:posOffset>
+                </wp:positionV>
+                <wp:extent cx="2300605" cy="315595"/>
+                <wp:effectExtent l="0" t="0" r="23495" b="27305"/>
+                <wp:wrapNone/>
+                <wp:docPr id="28" name="Group 28"/>
+                <wp:cNvGraphicFramePr/>
+                <a:graphic xmlns:a="http://schemas.openxmlformats.org/drawingml/2006/main">
+                  <a:graphicData uri="http://schemas.microsoft.com/office/word/2010/wordprocessingGroup">
+                    <wpg:wgp>
+                      <wpg:cNvGrpSpPr/>
+                      <wpg:grpSpPr>
+                        <a:xfrm>
+                          <a:off x="0" y="0"/>
+                          <a:ext cx="2300605" cy="315595"/>
+                          <a:chOff x="0" y="0"/>
+                          <a:chExt cx="2300752" cy="316230"/>
+                        </a:xfrm>
+                      </wpg:grpSpPr>
+                      <wps:wsp>
+                        <wps:cNvPr id="29" name="Text Box 2"/>
+                        <wps:cNvSpPr txBox="1">
+                          <a:spLocks noChangeArrowheads="1"/>
+                        </wps:cNvSpPr>
+                        <wps:spPr bwMode="auto">
+                          <a:xfrm>
+                            <a:off x="21102" y="21072"/>
+                            <a:ext cx="2279650" cy="260384"/>
+                          </a:xfrm>
+                          <a:prstGeom prst="rect">
+                            <a:avLst/>
+                          </a:prstGeom>
+                          <a:solidFill>
+                            <a:schemeClr val="bg1"/>
+                          </a:solidFill>
+                          <a:ln w="9525">
+                            <a:solidFill>
+                              <a:schemeClr val="bg1"/>
+                            </a:solidFill>
+                            <a:miter lim="800000"/>
+                            <a:headEnd/>
+                            <a:tailEnd/>
+                          </a:ln>
+                        </wps:spPr>
+                        <wps:txbx>
+                          <w:txbxContent>
+                            <w:p>
+                              <w:pPr>
+                                <w:rPr>
+                                  <w:lang w:val="en-US"/>
+                                </w:rPr>
+                              </w:pPr>
+                              <w:r>
+                                <w:rPr>
+                                  <w:lang w:val="en-US"/>
+                                </w:rPr>
+                                <w:t>v</w:t>
+                              </w:r>
+                            </w:p>
+                          </w:txbxContent>
+                        </wps:txbx>
+                        <wps:bodyPr rot="0" vert="horz" wrap="square" lIns="91440" tIns="45720" rIns="91440" bIns="45720" anchor="t" anchorCtr="0">
+                          <a:noAutofit/>
+                        </wps:bodyPr>
+                      </wps:wsp>
+                      <wps:wsp>
+                        <wps:cNvPr id="30" name="Oval 30"/>
+                        <wps:cNvSpPr/>
+                        <wps:spPr>
+                          <a:xfrm>
+                            <a:off x="0" y="0"/>
+                            <a:ext cx="316230" cy="316230"/>
+                          </a:xfrm>
+                          <a:prstGeom prst="ellipse">
+                            <a:avLst/>
+                          </a:prstGeom>
+                          <a:noFill/>
+                        </wps:spPr>
+                        <wps:style>
+                          <a:lnRef idx="2">
+                            <a:schemeClr val="accent6"/>
+                          </a:lnRef>
+                          <a:fillRef idx="1">
+                            <a:schemeClr val="lt1"/>
+                          </a:fillRef>
+                          <a:effectRef idx="0">
+                            <a:schemeClr val="accent6"/>
+                          </a:effectRef>
+                          <a:fontRef idx="minor">
+                            <a:schemeClr val="dk1"/>
+                          </a:fontRef>
+                        </wps:style>
+                        <wps:bodyPr rot="0" spcFirstLastPara="0" vertOverflow="overflow" horzOverflow="overflow" vert="horz" wrap="square" lIns="91440" tIns="45720" rIns="91440" bIns="45720" numCol="1" spcCol="0" rtlCol="0" fromWordArt="0" anchor="ctr" anchorCtr="0" forceAA="0" compatLnSpc="1">
+                          <a:prstTxWarp prst="textNoShape">
+                            <a:avLst/>
+                          </a:prstTxWarp>
+                          <a:noAutofit/>
+                        </wps:bodyPr>
+                      </wps:wsp>
+                    </wpg:wgp>
+                  </a:graphicData>
+                </a:graphic>
+                <wp14:sizeRelV relativeFrom="margin">
+                  <wp14:pctHeight>0</wp14:pctHeight>
+                </wp14:sizeRelV>
+              </wp:anchor>
+            </w:drawing>
+          </mc:Choice>
+          <mc:Fallback>
+            <w:pict>
+              <v:group w14:anchorId="35027792" id="Group 28" o:spid="_x0000_s1053" style="position:absolute;left:0;text-align:left;margin-left:220.6pt;margin-top:532.45pt;width:181.15pt;height:24.85pt;z-index:-251650048;mso-position-horizontal-relative:margin;mso-position-vertical-relative:page;mso-height-relative:margin" coordsize="23007,3162" o:gfxdata="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">
+                <v:shape id="Text Box 2" o:spid="_x0000_s1054" type="#_x0000_t202" style="position:absolute;left:211;top:210;width:22796;height:2604;visibility:visible;mso-wrap-style:square;v-text-anchor:top" o:gfxdata="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" fillcolor="white [3212]" strokecolor="white [3212]">
+                  <v:textbox>
+                    <w:txbxContent>
+                      <w:p>
+                        <w:pPr>
+                          <w:rPr>
+                            <w:lang w:val="en-US"/>
+                          </w:rPr>
+                        </w:pPr>
+                        <w:r>
+                          <w:rPr>
+                            <w:lang w:val="en-US"/>
+                          </w:rPr>
+                          <w:t>v</w:t>
+                        </w:r>
+                      </w:p>
+                    </w:txbxContent>
+                  </v:textbox>
+                </v:shape>
+                <v:oval id="Oval 30" o:spid="_x0000_s1055" style="position:absolute;width:3162;height:3162;visibility:visible;mso-wrap-style:square;v-text-anchor:middle" o:gfxdata="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" filled="f" strokecolor="#70ad47 [3209]" strokeweight="1pt">
+                  <v:stroke joinstyle="miter"/>
+                </v:oval>
+                <w10:wrap anchorx="margin" anchory="page"/>
+              </v:group>
+            </w:pict>
+          </mc:Fallback>
+        </mc:AlternateContent>
+      </w:r>
+      <w:r>
+        <w:rPr>
+          <w:rFonts w:asciiTheme="minorEastAsia" w:hAnsiTheme="minorEastAsia"/>
+          <w:sz w:val="24"/>
+          <w:szCs w:val="24"/>
+        </w:rPr>
+        <w:t xml:space="preserve">Final Case: </w:t>
+      </w:r>
+    </w:p>
+    <w:p>
+      <w:pPr>
+        <w:spacing w:after="0" w:line="240" w:lineRule="auto"/>
+        <w:ind w:left="4320" w:firstLine="720"/>
+        <w:rPr>
+          <w:rFonts w:asciiTheme="minorEastAsia" w:hAnsiTheme="minorEastAsia"/>
+          <w:sz w:val="24"/>
+          <w:szCs w:val="24"/>
+        </w:rPr>
+      </w:pPr>
+      <w:r>
+        <w:rPr>
+          <w:rFonts w:asciiTheme="minorEastAsia" w:hAnsiTheme="minorEastAsia"/>
+          <w:sz w:val="24"/>
+          <w:szCs w:val="24"/>
+        </w:rPr>
+        <w:sym w:font="Wingdings" w:char="F0E0"/>
+      </w:r>
+      <w:r>
+        <w:rPr>
+          <w:rFonts w:asciiTheme="minorEastAsia" w:hAnsiTheme="minorEastAsia"/>
+          <w:sz w:val="24"/>
+          <w:szCs w:val="24"/>
+        </w:rPr>
+        <w:t xml:space="preserve">  </w:t>
+      </w:r>
+      <w:r>
+        <w:rPr>
+          <w:rFonts w:asciiTheme="minorEastAsia" w:hAnsiTheme="minorEastAsia"/>
+          <w:sz w:val="24"/>
+          <w:szCs w:val="24"/>
+        </w:rPr>
+        <w:t>STOP</w:t>
+      </w:r>
+    </w:p>
+    <w:p>
+      <w:pPr>
+        <w:pStyle w:val="ListParagraph"/>
+        <w:spacing w:after="0" w:line="240" w:lineRule="auto"/>
+        <w:ind w:left="1069"/>
+        <w:jc w:val="both"/>
+        <w:rPr>
+          <w:rFonts w:asciiTheme="minorEastAsia" w:hAnsiTheme="minorEastAsia"/>
+          <w:sz w:val="24"/>
+          <w:szCs w:val="24"/>
+        </w:rPr>
+      </w:pPr>
+    </w:p>
+    <w:p>
+      <w:pPr>
+        <w:pStyle w:val="ListParagraph"/>
+        <w:spacing w:after="0" w:line="240" w:lineRule="auto"/>
+        <w:ind w:left="1069"/>
+        <w:jc w:val="both"/>
+        <w:rPr>
+          <w:rFonts w:asciiTheme="minorEastAsia" w:hAnsiTheme="minorEastAsia"/>
+          <w:sz w:val="24"/>
+          <w:szCs w:val="24"/>
+        </w:rPr>
+      </w:pPr>
+      <m:oMathPara>
+        <m:oMath>
+          <m:r>
+            <w:rPr>
+              <w:rFonts w:ascii="Cambria Math" w:hAnsi="Cambria Math"/>
+              <w:sz w:val="24"/>
+              <w:szCs w:val="24"/>
+            </w:rPr>
+            <m:t>π</m:t>
+          </m:r>
+          <m:d>
+            <m:dPr>
+              <m:ctrlPr>
+                <w:rPr>
+                  <w:rFonts w:ascii="Cambria Math" w:hAnsi="Cambria Math"/>
+                  <w:i/>
+                  <w:sz w:val="24"/>
+                  <w:szCs w:val="24"/>
+                </w:rPr>
+              </m:ctrlPr>
+            </m:dPr>
+            <m:e>
+              <m:r>
+                <w:rPr>
+                  <w:rFonts w:ascii="Cambria Math" w:hAnsi="Cambria Math"/>
+                  <w:sz w:val="24"/>
+                  <w:szCs w:val="24"/>
+                </w:rPr>
+                <m:t>n+1,STOP</m:t>
+              </m:r>
+            </m:e>
+          </m:d>
+          <m:r>
+            <w:rPr>
+              <w:rFonts w:ascii="Cambria Math" w:hAnsi="Cambria Math"/>
+              <w:sz w:val="24"/>
+              <w:szCs w:val="24"/>
+            </w:rPr>
+            <m:t>=</m:t>
+          </m:r>
+          <m:sSub>
+            <m:sSubPr>
+              <m:ctrlPr>
+                <w:rPr>
+                  <w:rFonts w:ascii="Cambria Math" w:hAnsi="Cambria Math"/>
+                  <w:sz w:val="24"/>
+                  <w:szCs w:val="24"/>
+                </w:rPr>
+              </m:ctrlPr>
+            </m:sSubPr>
+            <m:e>
+              <m:r>
+                <m:rPr>
+                  <m:sty m:val="p"/>
+                </m:rPr>
+                <w:rPr>
+                  <w:rFonts w:ascii="Cambria Math" w:hAnsi="Cambria Math"/>
+                  <w:sz w:val="24"/>
+                  <w:szCs w:val="24"/>
+                </w:rPr>
+                <m:t>max</m:t>
+              </m:r>
+            </m:e>
+            <m:sub>
+              <m:r>
+                <w:rPr>
+                  <w:rFonts w:ascii="Cambria Math" w:hAnsi="Cambria Math"/>
+                  <w:sz w:val="24"/>
+                  <w:szCs w:val="24"/>
+                </w:rPr>
+                <m:t>v∈T</m:t>
+              </m:r>
+            </m:sub>
+          </m:sSub>
+          <m:r>
+            <m:rPr>
+              <m:sty m:val="p"/>
+            </m:rPr>
+            <w:rPr>
+              <w:rFonts w:ascii="Cambria Math" w:hAnsi="Cambria Math"/>
+              <w:sz w:val="24"/>
+              <w:szCs w:val="24"/>
+            </w:rPr>
+            <m:t>⁡</m:t>
+          </m:r>
+          <m:r>
+            <w:rPr>
+              <w:rFonts w:ascii="Cambria Math" w:hAnsi="Cambria Math"/>
+              <w:sz w:val="24"/>
+              <w:szCs w:val="24"/>
+            </w:rPr>
+            <m:t>{</m:t>
+          </m:r>
+          <m:sSub>
+            <m:sSubPr>
+              <m:ctrlPr>
+                <w:rPr>
+                  <w:rFonts w:ascii="Cambria Math" w:hAnsi="Cambria Math"/>
+                  <w:i/>
+                  <w:sz w:val="24"/>
+                  <w:szCs w:val="24"/>
+                </w:rPr>
+              </m:ctrlPr>
+            </m:sSubPr>
+            <m:e>
+              <m:r>
+                <w:rPr>
+                  <w:rFonts w:ascii="Cambria Math" w:hAnsi="Cambria Math"/>
+                  <w:sz w:val="24"/>
+                  <w:szCs w:val="24"/>
+                </w:rPr>
+                <m:t>π</m:t>
+              </m:r>
+              <m:d>
+                <m:dPr>
+                  <m:ctrlPr>
+                    <w:rPr>
+                      <w:rFonts w:ascii="Cambria Math" w:hAnsi="Cambria Math"/>
+                      <w:i/>
+                      <w:sz w:val="24"/>
+                      <w:szCs w:val="24"/>
+                    </w:rPr>
+                  </m:ctrlPr>
+                </m:dPr>
+                <m:e>
+                  <m:r>
+                    <w:rPr>
+                      <w:rFonts w:ascii="Cambria Math" w:hAnsi="Cambria Math"/>
+                      <w:sz w:val="24"/>
+                      <w:szCs w:val="24"/>
+                    </w:rPr>
+                    <m:t>n,v</m:t>
+                  </m:r>
+                </m:e>
+              </m:d>
+              <m:r>
+                <w:rPr>
+                  <w:rFonts w:ascii="Cambria Math" w:hAnsi="Cambria Math"/>
+                  <w:sz w:val="24"/>
+                  <w:szCs w:val="24"/>
+                </w:rPr>
+                <m:t xml:space="preserve"> ∙a</m:t>
+              </m:r>
+            </m:e>
+            <m:sub>
+              <m:r>
+                <w:rPr>
+                  <w:rFonts w:ascii="Cambria Math" w:hAnsi="Cambria Math"/>
+                  <w:sz w:val="24"/>
+                  <w:szCs w:val="24"/>
+                </w:rPr>
+                <m:t>v,stop</m:t>
+              </m:r>
+            </m:sub>
+          </m:sSub>
+          <m:r>
+            <w:rPr>
+              <w:rFonts w:ascii="Cambria Math" w:hAnsi="Cambria Math"/>
+              <w:sz w:val="24"/>
+              <w:szCs w:val="24"/>
+            </w:rPr>
+            <m:t>}</m:t>
+          </m:r>
+        </m:oMath>
+      </m:oMathPara>
+    </w:p>
+    <w:p>
+      <w:pPr>
+        <w:pStyle w:val="ListParagraph"/>
+        <w:spacing w:after="0" w:line="240" w:lineRule="auto"/>
+        <w:ind w:left="1069"/>
+        <w:jc w:val="both"/>
+        <w:rPr>
+          <w:rFonts w:asciiTheme="minorEastAsia" w:hAnsiTheme="minorEastAsia"/>
+          <w:sz w:val="24"/>
+          <w:szCs w:val="24"/>
+        </w:rPr>
+      </w:pPr>
+    </w:p>
+    <w:p>
+      <w:pPr>
+        <w:pStyle w:val="ListParagraph"/>
+        <w:numPr>
+          <w:ilvl w:val="0"/>
+          <w:numId w:val="4"/>
+        </w:numPr>
+        <w:spacing w:after="0" w:line="240" w:lineRule="auto"/>
+        <w:jc w:val="both"/>
+        <w:rPr>
+          <w:rFonts w:asciiTheme="minorEastAsia" w:hAnsiTheme="minorEastAsia"/>
+          <w:sz w:val="24"/>
+          <w:szCs w:val="24"/>
+        </w:rPr>
+      </w:pPr>
+      <w:r>
+        <w:rPr>
+          <w:rFonts w:asciiTheme="minorEastAsia" w:hAnsiTheme="minorEastAsia"/>
+          <w:sz w:val="24"/>
+          <w:szCs w:val="24"/>
+        </w:rPr>
+        <w:t>Backtracking to get the optimal sequence of tag</w:t>
+      </w:r>
+    </w:p>
+    <w:p>
+      <w:pPr>
+        <w:ind w:left="709"/>
+        <w:jc w:val="both"/>
+        <w:rPr>
+          <w:rFonts w:asciiTheme="minorEastAsia" w:hAnsiTheme="minorEastAsia"/>
+          <w:sz w:val="24"/>
+          <w:szCs w:val="24"/>
+        </w:rPr>
+      </w:pPr>
+    </w:p>
+    <w:p>
+      <w:pPr>
+        <w:rPr>
+          <w:rFonts w:asciiTheme="minorEastAsia" w:hAnsiTheme="minorEastAsia"/>
+          <w:sz w:val="24"/>
+          <w:szCs w:val="24"/>
+        </w:rPr>
+      </w:pPr>
+      <w:r>
+        <w:rPr>
+          <w:rFonts w:asciiTheme="minorEastAsia" w:hAnsiTheme="minorEastAsia"/>
+          <w:sz w:val="24"/>
+          <w:szCs w:val="24"/>
+        </w:rPr>
+        <w:br w:type="page"/>
+      </w:r>
+    </w:p>
+    <w:p>
+      <w:pPr>
+        <w:pStyle w:val="Heading2"/>
+        <w:ind w:left="851" w:hanging="142"/>
+        <w:rPr>
+          <w:rFonts w:asciiTheme="majorEastAsia" w:hAnsiTheme="majorEastAsia"/>
+          <w:sz w:val="32"/>
+        </w:rPr>
+      </w:pPr>
+      <w:bookmarkStart w:id="9" w:name="_Toc531171608"/>
+      <w:r>
+        <w:rPr>
+          <w:rFonts w:asciiTheme="majorEastAsia" w:hAnsiTheme="majorEastAsia"/>
+          <w:sz w:val="32"/>
+        </w:rPr>
+        <w:lastRenderedPageBreak/>
+        <w:t>Results</w:t>
+      </w:r>
+      <w:bookmarkEnd w:id="9"/>
+      <w:r>
+        <w:rPr>
+          <w:rFonts w:asciiTheme="majorEastAsia" w:hAnsiTheme="majorEastAsia"/>
+          <w:sz w:val="32"/>
+        </w:rPr>
+        <w:t xml:space="preserve"> </w:t>
+      </w:r>
+    </w:p>
+    <w:p>
+      <w:pPr>
+        <w:ind w:left="709"/>
+      </w:pPr>
+      <w:r>
+        <w:rPr>
+          <w:rFonts w:asciiTheme="minorEastAsia" w:hAnsiTheme="minorEastAsia"/>
+          <w:sz w:val="24"/>
+          <w:szCs w:val="24"/>
+        </w:rPr>
+        <w:t xml:space="preserve">The results of the above implementation of </w:t>
+      </w:r>
+      <w:r>
+        <w:rPr>
+          <w:rFonts w:asciiTheme="minorEastAsia" w:hAnsiTheme="minorEastAsia"/>
+          <w:sz w:val="24"/>
+          <w:szCs w:val="24"/>
+        </w:rPr>
+        <w:t xml:space="preserve">second-order </w:t>
+      </w:r>
+      <w:r>
+        <w:rPr>
+          <w:rFonts w:asciiTheme="minorEastAsia" w:hAnsiTheme="minorEastAsia"/>
+          <w:sz w:val="24"/>
+          <w:szCs w:val="24"/>
+        </w:rPr>
+        <w:t>Hidden Markov Model is as shown below.</w:t>
+      </w:r>
+    </w:p>
+    <w:p>
+      <w:pPr>
+        <w:ind w:left="709"/>
+        <w:jc w:val="center"/>
+      </w:pPr>
+      <w:r>
+        <w:rPr>
+          <w:noProof/>
+        </w:rPr>
+        <w:drawing>
+          <wp:inline distT="0" distB="0" distL="0" distR="0" wp14:anchorId="66D97EEF" wp14:editId="5F236CE4">
+            <wp:extent cx="2307104" cy="4621749"/>
+            <wp:effectExtent l="0" t="0" r="0" b="7620"/>
+            <wp:docPr id="42" name="Picture 42"/>
+            <wp:cNvGraphicFramePr>
+              <a:graphicFrameLocks xmlns:a="http://schemas.openxmlformats.org/drawingml/2006/main" noChangeAspect="1"/>
+            </wp:cNvGraphicFramePr>
+            <a:graphic xmlns:a="http://schemas.openxmlformats.org/drawingml/2006/main">
+              <a:graphicData uri="http://schemas.openxmlformats.org/drawingml/2006/picture">
+                <pic:pic xmlns:pic="http://schemas.openxmlformats.org/drawingml/2006/picture">
+                  <pic:nvPicPr>
+                    <pic:cNvPr id="1" name=""/>
+                    <pic:cNvPicPr/>
+                  </pic:nvPicPr>
+                  <pic:blipFill>
+                    <a:blip r:embed="rId13"/>
+                    <a:stretch>
+                      <a:fillRect/>
+                    </a:stretch>
+                  </pic:blipFill>
+                  <pic:spPr>
+                    <a:xfrm>
+                      <a:off x="0" y="0"/>
+                      <a:ext cx="2354040" cy="4715775"/>
+                    </a:xfrm>
+                    <a:prstGeom prst="rect">
+                      <a:avLst/>
+                    </a:prstGeom>
+                  </pic:spPr>
+                </pic:pic>
+              </a:graphicData>
+            </a:graphic>
+          </wp:inline>
+        </w:drawing>
+      </w:r>
+      <w:r>
+        <w:rPr>
+          <w:noProof/>
+        </w:rPr>
+        <w:drawing>
+          <wp:inline distT="0" distB="0" distL="0" distR="0" wp14:anchorId="5B7CE5C3" wp14:editId="2974C9FF">
+            <wp:extent cx="2262238" cy="4637211"/>
+            <wp:effectExtent l="0" t="0" r="5080" b="0"/>
+            <wp:docPr id="43" name="Picture 43"/>
+            <wp:cNvGraphicFramePr>
+              <a:graphicFrameLocks xmlns:a="http://schemas.openxmlformats.org/drawingml/2006/main" noChangeAspect="1"/>
+            </wp:cNvGraphicFramePr>
+            <a:graphic xmlns:a="http://schemas.openxmlformats.org/drawingml/2006/main">
+              <a:graphicData uri="http://schemas.openxmlformats.org/drawingml/2006/picture">
+                <pic:pic xmlns:pic="http://schemas.openxmlformats.org/drawingml/2006/picture">
+                  <pic:nvPicPr>
+                    <pic:cNvPr id="1" name=""/>
+                    <pic:cNvPicPr/>
+                  </pic:nvPicPr>
+                  <pic:blipFill>
+                    <a:blip r:embed="rId14"/>
+                    <a:stretch>
+                      <a:fillRect/>
+                    </a:stretch>
+                  </pic:blipFill>
+                  <pic:spPr>
+                    <a:xfrm>
+                      <a:off x="0" y="0"/>
+                      <a:ext cx="2286758" cy="4687473"/>
+                    </a:xfrm>
+                    <a:prstGeom prst="rect">
+                      <a:avLst/>
+                    </a:prstGeom>
+                  </pic:spPr>
+                </pic:pic>
+              </a:graphicData>
+            </a:graphic>
+          </wp:inline>
+        </w:drawing>
+      </w:r>
+    </w:p>
+    <w:p>
+      <w:pPr>
+        <w:rPr>
+          <w:rFonts w:asciiTheme="majorEastAsia" w:eastAsiaTheme="majorEastAsia" w:hAnsiTheme="majorEastAsia" w:cstheme="majorBidi"/>
+          <w:color w:val="2F5496" w:themeColor="accent1" w:themeShade="BF"/>
+          <w:sz w:val="32"/>
+          <w:szCs w:val="32"/>
+        </w:rPr>
+      </w:pPr>
+      <w:r>
+        <w:rPr>
+          <w:rFonts w:asciiTheme="majorEastAsia" w:hAnsiTheme="majorEastAsia"/>
+        </w:rPr>
+        <w:br w:type="page"/>
+      </w:r>
+    </w:p>
+    <w:p>
+      <w:pPr>
+        <w:pStyle w:val="Heading1"/>
+        <w:spacing w:before="0"/>
+        <w:ind w:left="0" w:hanging="11"/>
+        <w:rPr>
+          <w:rFonts w:asciiTheme="majorEastAsia" w:hAnsiTheme="majorEastAsia"/>
+        </w:rPr>
+      </w:pPr>
+      <w:bookmarkStart w:id="10" w:name="_Toc531171609"/>
+      <w:r>
+        <w:rPr>
+          <w:rFonts w:asciiTheme="majorEastAsia" w:hAnsiTheme="majorEastAsia"/>
+        </w:rPr>
+        <w:lastRenderedPageBreak/>
+        <w:t>Design Challenge</w:t>
       </w:r>
       <w:bookmarkEnd w:id="10"/>
     </w:p>
     <w:p>
       <w:pPr>
-        <w:pStyle w:val="Heading2"/>
-        <w:ind w:left="851" w:hanging="142"/>
+        <w:pStyle w:val="Heading1"/>
+        <w:spacing w:before="0"/>
+        <w:ind w:left="0" w:hanging="11"/>
         <w:rPr>
           <w:rFonts w:asciiTheme="majorEastAsia" w:hAnsiTheme="majorEastAsia"/>
-          <w:sz w:val="32"/>
-        </w:rPr>
-      </w:pPr>
-      <w:bookmarkStart w:id="11" w:name="_Toc531076611"/>
+        </w:rPr>
+      </w:pPr>
+      <w:bookmarkStart w:id="11" w:name="_Toc531171610"/>
       <w:r>
         <w:rPr>
           <w:rFonts w:asciiTheme="majorEastAsia" w:hAnsiTheme="majorEastAsia"/>
-          <w:sz w:val="32"/>
-        </w:rPr>
-        <w:t>Results</w:t>
+        </w:rPr>
+        <w:t>Conclusion</w:t>
       </w:r>
       <w:bookmarkEnd w:id="11"/>
       <w:r>
         <w:rPr>
           <w:rFonts w:asciiTheme="majorEastAsia" w:hAnsiTheme="majorEastAsia"/>
-          <w:sz w:val="32"/>
         </w:rPr>
         <w:t xml:space="preserve"> </w:t>
       </w:r>
@@ -5453,54 +7808,12 @@
     <w:p/>
     <w:p>
       <w:pPr>
-        <w:rPr>
-          <w:rFonts w:asciiTheme="majorEastAsia" w:eastAsiaTheme="majorEastAsia" w:hAnsiTheme="majorEastAsia" w:cstheme="majorBidi"/>
-          <w:color w:val="2F5496" w:themeColor="accent1" w:themeShade="BF"/>
-          <w:sz w:val="32"/>
-          <w:szCs w:val="32"/>
-        </w:rPr>
-      </w:pPr>
-      <w:r>
-        <w:rPr>
-          <w:rFonts w:asciiTheme="majorEastAsia" w:hAnsiTheme="majorEastAsia"/>
-        </w:rPr>
-        <w:br w:type="page"/>
-      </w:r>
-    </w:p>
-    <w:p>
-      <w:pPr>
-        <w:pStyle w:val="Heading1"/>
-        <w:spacing w:before="0"/>
-        <w:ind w:left="0" w:hanging="11"/>
-        <w:rPr>
-          <w:rFonts w:asciiTheme="majorEastAsia" w:hAnsiTheme="majorEastAsia"/>
-        </w:rPr>
-      </w:pPr>
-      <w:bookmarkStart w:id="12" w:name="_Toc531076612"/>
-      <w:r>
-        <w:rPr>
-          <w:rFonts w:asciiTheme="majorEastAsia" w:hAnsiTheme="majorEastAsia"/>
-        </w:rPr>
-        <w:lastRenderedPageBreak/>
-        <w:t>Design Challenge</w:t>
-      </w:r>
-      <w:bookmarkEnd w:id="12"/>
-      <w:r>
-        <w:rPr>
-          <w:rFonts w:asciiTheme="majorEastAsia" w:hAnsiTheme="majorEastAsia"/>
-        </w:rPr>
-        <w:t xml:space="preserve"> </w:t>
-      </w:r>
-    </w:p>
-    <w:p/>
-    <w:p>
-      <w:pPr>
         <w:jc w:val="center"/>
       </w:pPr>
     </w:p>
     <w:p/>
     <w:sectPr>
-      <w:footerReference w:type="default" r:id="rId13"/>
+      <w:footerReference w:type="default" r:id="rId15"/>
       <w:pgSz w:w="11906" w:h="16838"/>
       <w:pgMar w:top="1440" w:right="1440" w:bottom="1440" w:left="1440" w:header="708" w:footer="708" w:gutter="0"/>
       <w:pgNumType w:start="0"/>
@@ -5643,6 +7956,95 @@
 <file path=word/numbering.xml><?xml version="1.0" encoding="utf-8"?>
 <w:numbering xmlns:wpc="http://schemas.microsoft.com/office/word/2010/wordprocessingCanvas" xmlns:cx="http://schemas.microsoft.com/office/drawing/2014/chartex" xmlns:cx1="http://schemas.microsoft.com/office/drawing/2015/9/8/chartex" xmlns:cx2="http://schemas.microsoft.com/office/drawing/2015/10/21/chartex" xmlns:cx3="http://schemas.microsoft.com/office/drawing/2016/5/9/chartex" xmlns:cx4="http://schemas.microsoft.com/office/drawing/2016/5/10/chartex" xmlns:cx5="http://schemas.microsoft.com/office/drawing/2016/5/11/chartex" xmlns:cx6="http://schemas.microsoft.com/office/drawing/2016/5/12/chartex" xmlns:cx7="http://schemas.microsoft.com/office/drawing/2016/5/13/chartex" xmlns:cx8="http://schemas.microsoft.com/office/drawing/2016/5/14/chartex" xmlns:mc="http://schemas.openxmlformats.org/markup-compatibility/2006" xmlns:aink="http://schemas.microsoft.com/office/drawing/2016/ink" xmlns:am3d="http://schemas.microsoft.com/office/drawing/2017/model3d" xmlns:o="urn:schemas-microsoft-com:office:office" xmlns:r="http://schemas.openxmlformats.org/officeDocument/2006/relationships" xmlns:m="http://schemas.openxmlformats.org/officeDocument/2006/math" xmlns:v="urn:schemas-microsoft-com:vml" xmlns:wp14="http://schemas.microsoft.com/office/word/2010/wordprocessingDrawing" xmlns:wp="http://schemas.openxmlformats.org/drawingml/2006/wordprocessingDrawing" xmlns:w10="urn:schemas-microsoft-com:office:word" xmlns:w="http://schemas.openxmlformats.org/wordprocessingml/2006/main" xmlns:w14="http://schemas.microsoft.com/office/word/2010/wordml" xmlns:w15="http://schemas.microsoft.com/office/word/2012/wordml" xmlns:w16cid="http://schemas.microsoft.com/office/word/2016/wordml/cid" xmlns:w16se="http://schemas.microsoft.com/office/word/2015/wordml/symex" xmlns:wpg="http://schemas.microsoft.com/office/word/2010/wordprocessingGroup" xmlns:wpi="http://schemas.microsoft.com/office/word/2010/wordprocessingInk" xmlns:wne="http://schemas.microsoft.com/office/word/2006/wordml" xmlns:wps="http://schemas.microsoft.com/office/word/2010/wordprocessingShape" mc:Ignorable="w14 w15 w16se w16cid wp14">
   <w:abstractNum w:abstractNumId="0" w15:restartNumberingAfterBreak="0">
+    <w:nsid w:val="3BDB7E01"/>
+    <w:multiLevelType w:val="hybridMultilevel"/>
+    <w:tmpl w:val="24FADDDE"/>
+    <w:lvl w:ilvl="0" w:tplc="6CAA3470">
+      <w:start w:val="1"/>
+      <w:numFmt w:val="decimal"/>
+      <w:lvlText w:val="%1)"/>
+      <w:lvlJc w:val="left"/>
+      <w:pPr>
+        <w:ind w:left="1069" w:hanging="360"/>
+      </w:pPr>
+      <w:rPr>
+        <w:rFonts w:hint="default"/>
+      </w:rPr>
+    </w:lvl>
+    <w:lvl w:ilvl="1" w:tplc="48090019" w:tentative="1">
+      <w:start w:val="1"/>
+      <w:numFmt w:val="lowerLetter"/>
+      <w:lvlText w:val="%2."/>
+      <w:lvlJc w:val="left"/>
+      <w:pPr>
+        <w:ind w:left="1789" w:hanging="360"/>
+      </w:pPr>
+    </w:lvl>
+    <w:lvl w:ilvl="2" w:tplc="4809001B" w:tentative="1">
+      <w:start w:val="1"/>
+      <w:numFmt w:val="lowerRoman"/>
+      <w:lvlText w:val="%3."/>
+      <w:lvlJc w:val="right"/>
+      <w:pPr>
+        <w:ind w:left="2509" w:hanging="180"/>
+      </w:pPr>
+    </w:lvl>
+    <w:lvl w:ilvl="3" w:tplc="4809000F" w:tentative="1">
+      <w:start w:val="1"/>
+      <w:numFmt w:val="decimal"/>
+      <w:lvlText w:val="%4."/>
+      <w:lvlJc w:val="left"/>
+      <w:pPr>
+        <w:ind w:left="3229" w:hanging="360"/>
+      </w:pPr>
+    </w:lvl>
+    <w:lvl w:ilvl="4" w:tplc="48090019" w:tentative="1">
+      <w:start w:val="1"/>
+      <w:numFmt w:val="lowerLetter"/>
+      <w:lvlText w:val="%5."/>
+      <w:lvlJc w:val="left"/>
+      <w:pPr>
+        <w:ind w:left="3949" w:hanging="360"/>
+      </w:pPr>
+    </w:lvl>
+    <w:lvl w:ilvl="5" w:tplc="4809001B" w:tentative="1">
+      <w:start w:val="1"/>
+      <w:numFmt w:val="lowerRoman"/>
+      <w:lvlText w:val="%6."/>
+      <w:lvlJc w:val="right"/>
+      <w:pPr>
+        <w:ind w:left="4669" w:hanging="180"/>
+      </w:pPr>
+    </w:lvl>
+    <w:lvl w:ilvl="6" w:tplc="4809000F" w:tentative="1">
+      <w:start w:val="1"/>
+      <w:numFmt w:val="decimal"/>
+      <w:lvlText w:val="%7."/>
+      <w:lvlJc w:val="left"/>
+      <w:pPr>
+        <w:ind w:left="5389" w:hanging="360"/>
+      </w:pPr>
+    </w:lvl>
+    <w:lvl w:ilvl="7" w:tplc="48090019" w:tentative="1">
+      <w:start w:val="1"/>
+      <w:numFmt w:val="lowerLetter"/>
+      <w:lvlText w:val="%8."/>
+      <w:lvlJc w:val="left"/>
+      <w:pPr>
+        <w:ind w:left="6109" w:hanging="360"/>
+      </w:pPr>
+    </w:lvl>
+    <w:lvl w:ilvl="8" w:tplc="4809001B" w:tentative="1">
+      <w:start w:val="1"/>
+      <w:numFmt w:val="lowerRoman"/>
+      <w:lvlText w:val="%9."/>
+      <w:lvlJc w:val="right"/>
+      <w:pPr>
+        <w:ind w:left="6829" w:hanging="180"/>
+      </w:pPr>
+    </w:lvl>
+  </w:abstractNum>
+  <w:abstractNum w:abstractNumId="1" w15:restartNumberingAfterBreak="0">
     <w:nsid w:val="49E80808"/>
     <w:multiLevelType w:val="multilevel"/>
     <w:tmpl w:val="48090025"/>
@@ -5737,7 +8139,7 @@
       </w:pPr>
     </w:lvl>
   </w:abstractNum>
-  <w:abstractNum w:abstractNumId="1" w15:restartNumberingAfterBreak="0">
+  <w:abstractNum w:abstractNumId="2" w15:restartNumberingAfterBreak="0">
     <w:nsid w:val="5A577F8D"/>
     <w:multiLevelType w:val="hybridMultilevel"/>
     <w:tmpl w:val="E2D48FCC"/>
@@ -5850,7 +8252,7 @@
       </w:rPr>
     </w:lvl>
   </w:abstractNum>
-  <w:abstractNum w:abstractNumId="2" w15:restartNumberingAfterBreak="0">
+  <w:abstractNum w:abstractNumId="3" w15:restartNumberingAfterBreak="0">
     <w:nsid w:val="5FB90E1D"/>
     <w:multiLevelType w:val="hybridMultilevel"/>
     <w:tmpl w:val="24FADDDE"/>
@@ -5940,13 +8342,16 @@
     </w:lvl>
   </w:abstractNum>
   <w:num w:numId="1">
-    <w:abstractNumId w:val="0"/>
+    <w:abstractNumId w:val="1"/>
   </w:num>
   <w:num w:numId="2">
+    <w:abstractNumId w:val="3"/>
+  </w:num>
+  <w:num w:numId="3">
     <w:abstractNumId w:val="2"/>
   </w:num>
-  <w:num w:numId="3">
-    <w:abstractNumId w:val="1"/>
+  <w:num w:numId="4">
+    <w:abstractNumId w:val="0"/>
   </w:num>
 </w:numbering>
 </file>
@@ -6589,6 +8994,7 @@
   <w:style w:type="character" w:default="1" w:styleId="DefaultParagraphFont">
     <w:name w:val="Default Paragraph Font"/>
     <w:uiPriority w:val="1"/>
+    <w:semiHidden/>
     <w:unhideWhenUsed/>
   </w:style>
   <w:style w:type="table" w:default="1" w:styleId="TableNormal">
@@ -7198,7 +9604,7 @@
 </file>
 
 <file path=customXml/itemProps1.xml><?xml version="1.0" encoding="utf-8"?>
-<ds:datastoreItem xmlns:ds="http://schemas.openxmlformats.org/officeDocument/2006/customXml" ds:itemID="{30489599-58D9-4015-9764-2DE532C52FEF}">
+<ds:datastoreItem xmlns:ds="http://schemas.openxmlformats.org/officeDocument/2006/customXml" ds:itemID="{7AA3AF58-7577-4AD5-A86D-A6D06291D845}">
   <ds:schemaRefs>
     <ds:schemaRef ds:uri="http://schemas.openxmlformats.org/officeDocument/2006/bibliography"/>
   </ds:schemaRefs>

</xml_diff>

<commit_message>
Update Part 2 of report
</commit_message>
<xml_diff>
--- a/Project Report.docx
+++ b/Project Report.docx
@@ -245,25 +245,7 @@
               <w:sz w:val="34"/>
               <w:szCs w:val="40"/>
             </w:rPr>
-            <w:t xml:space="preserve"> </w:t>
-          </w:r>
-          <w:proofErr w:type="spellStart"/>
-          <w:r>
-            <w:rPr>
-              <w:rFonts w:asciiTheme="majorEastAsia" w:eastAsiaTheme="majorEastAsia" w:hAnsiTheme="majorEastAsia"/>
-              <w:sz w:val="34"/>
-              <w:szCs w:val="40"/>
-            </w:rPr>
-            <w:t>Kah</w:t>
-          </w:r>
-          <w:proofErr w:type="spellEnd"/>
-          <w:r>
-            <w:rPr>
-              <w:rFonts w:asciiTheme="majorEastAsia" w:eastAsiaTheme="majorEastAsia" w:hAnsiTheme="majorEastAsia"/>
-              <w:sz w:val="34"/>
-              <w:szCs w:val="40"/>
-            </w:rPr>
-            <w:t xml:space="preserve"> Mun</w:t>
+            <w:t xml:space="preserve"> Kah Mun</w:t>
           </w:r>
           <w:r>
             <w:rPr>
@@ -364,6 +346,13 @@
         </w:p>
         <w:sdt>
           <w:sdtPr>
+            <w:rPr>
+              <w:rFonts w:asciiTheme="minorHAnsi" w:eastAsiaTheme="minorEastAsia" w:hAnsiTheme="minorHAnsi" w:cstheme="minorBidi"/>
+              <w:color w:val="auto"/>
+              <w:sz w:val="22"/>
+              <w:szCs w:val="22"/>
+              <w:lang w:val="en-SG" w:eastAsia="zh-CN"/>
+            </w:rPr>
             <w:id w:val="729194544"/>
             <w:docPartObj>
               <w:docPartGallery w:val="Table of Contents"/>
@@ -372,14 +361,9 @@
           </w:sdtPr>
           <w:sdtEndPr>
             <w:rPr>
-              <w:rFonts w:asciiTheme="minorHAnsi" w:eastAsiaTheme="minorEastAsia" w:hAnsiTheme="minorHAnsi" w:cstheme="minorBidi"/>
               <w:b/>
               <w:bCs/>
               <w:noProof/>
-              <w:color w:val="auto"/>
-              <w:sz w:val="22"/>
-              <w:szCs w:val="22"/>
-              <w:lang w:val="en-SG" w:eastAsia="zh-CN"/>
             </w:rPr>
           </w:sdtEndPr>
           <w:sdtContent>
@@ -1002,8 +986,6 @@
                   <w:fldChar w:fldCharType="end"/>
                 </w:r>
               </w:hyperlink>
-              <w:bookmarkStart w:id="0" w:name="_GoBack"/>
-              <w:bookmarkEnd w:id="0"/>
             </w:p>
             <w:p>
               <w:pPr>
@@ -1367,7 +1349,7 @@
               <w:rFonts w:asciiTheme="majorEastAsia" w:hAnsiTheme="majorEastAsia"/>
             </w:rPr>
           </w:pPr>
-          <w:bookmarkStart w:id="1" w:name="_Toc531171600"/>
+          <w:bookmarkStart w:id="0" w:name="_Toc531171600"/>
           <w:r>
             <w:rPr>
               <w:rFonts w:asciiTheme="majorEastAsia" w:hAnsiTheme="majorEastAsia"/>
@@ -1393,7 +1375,7 @@
             </w:rPr>
             <w:t>of Hidden Markov Model</w:t>
           </w:r>
-          <w:bookmarkEnd w:id="1"/>
+          <w:bookmarkEnd w:id="0"/>
         </w:p>
         <w:p>
           <w:pPr>
@@ -1404,7 +1386,7 @@
               <w:sz w:val="32"/>
             </w:rPr>
           </w:pPr>
-          <w:bookmarkStart w:id="2" w:name="_Toc531171601"/>
+          <w:bookmarkStart w:id="1" w:name="_Toc531171601"/>
           <w:r>
             <w:rPr>
               <w:rFonts w:asciiTheme="majorEastAsia" w:hAnsiTheme="majorEastAsia"/>
@@ -1412,7 +1394,7 @@
             </w:rPr>
             <w:t>Approach</w:t>
           </w:r>
-          <w:bookmarkEnd w:id="2"/>
+          <w:bookmarkEnd w:id="1"/>
         </w:p>
         <w:p>
           <w:pPr>
@@ -2408,7 +2390,7 @@
               <w:sz w:val="32"/>
             </w:rPr>
           </w:pPr>
-          <w:bookmarkStart w:id="3" w:name="_Toc531171602"/>
+          <w:bookmarkStart w:id="2" w:name="_Toc531171602"/>
           <w:r>
             <w:rPr>
               <w:rFonts w:asciiTheme="majorEastAsia" w:hAnsiTheme="majorEastAsia"/>
@@ -2417,7 +2399,7 @@
             <w:lastRenderedPageBreak/>
             <w:t>Results</w:t>
           </w:r>
-          <w:bookmarkEnd w:id="3"/>
+          <w:bookmarkEnd w:id="2"/>
           <w:r>
             <w:rPr>
               <w:rFonts w:asciiTheme="majorEastAsia" w:hAnsiTheme="majorEastAsia"/>
@@ -2593,7 +2575,7 @@
           <w:rFonts w:asciiTheme="majorEastAsia" w:hAnsiTheme="majorEastAsia"/>
         </w:rPr>
       </w:pPr>
-      <w:bookmarkStart w:id="4" w:name="_Toc531171603"/>
+      <w:bookmarkStart w:id="3" w:name="_Toc531171603"/>
       <w:r>
         <w:rPr>
           <w:rFonts w:asciiTheme="majorEastAsia" w:hAnsiTheme="majorEastAsia"/>
@@ -2601,7 +2583,7 @@
         <w:lastRenderedPageBreak/>
         <w:t>Estimating Hidden Markov Model</w:t>
       </w:r>
-      <w:bookmarkEnd w:id="4"/>
+      <w:bookmarkEnd w:id="3"/>
     </w:p>
     <w:p>
       <w:pPr>
@@ -2612,7 +2594,7 @@
           <w:sz w:val="32"/>
         </w:rPr>
       </w:pPr>
-      <w:bookmarkStart w:id="5" w:name="_Toc531171604"/>
+      <w:bookmarkStart w:id="4" w:name="_Toc531171604"/>
       <w:r>
         <w:rPr>
           <w:rFonts w:asciiTheme="majorEastAsia" w:hAnsiTheme="majorEastAsia"/>
@@ -2620,7 +2602,7 @@
         </w:rPr>
         <w:t>Approach</w:t>
       </w:r>
-      <w:bookmarkEnd w:id="5"/>
+      <w:bookmarkEnd w:id="4"/>
     </w:p>
     <w:p>
       <w:pPr>
@@ -3314,7 +3296,23 @@
           <w:sz w:val="24"/>
           <w:szCs w:val="24"/>
         </w:rPr>
-        <w:t>dynamic programming like Viterbi Algorithm</w:t>
+        <w:t xml:space="preserve">dynamic programming like </w:t>
+      </w:r>
+      <w:r>
+        <w:rPr>
+          <w:rFonts w:asciiTheme="minorEastAsia" w:hAnsiTheme="minorEastAsia"/>
+          <w:sz w:val="24"/>
+          <w:szCs w:val="24"/>
+        </w:rPr>
+        <w:t xml:space="preserve">the </w:t>
+      </w:r>
+      <w:r>
+        <w:rPr>
+          <w:rFonts w:asciiTheme="minorEastAsia" w:hAnsiTheme="minorEastAsia"/>
+          <w:sz w:val="24"/>
+          <w:szCs w:val="24"/>
+        </w:rPr>
+        <w:t>Viterbi Algorithm</w:t>
       </w:r>
       <w:r>
         <w:rPr>
@@ -3482,7 +3480,79 @@
           <w:sz w:val="24"/>
           <w:szCs w:val="24"/>
         </w:rPr>
-        <w:t xml:space="preserve">The Viterbi Algorithm is as followed: </w:t>
+        <w:t>Implementing the Viterbi algorithm results in the numerical underflow problem. This is due to the product of very small probabilities. To resolve that, we use log probabilities and sum them instead.</w:t>
+      </w:r>
+    </w:p>
+    <w:p>
+      <w:pPr>
+        <w:spacing w:after="0" w:line="240" w:lineRule="auto"/>
+        <w:ind w:left="709"/>
+        <w:jc w:val="both"/>
+        <w:rPr>
+          <w:rFonts w:asciiTheme="minorEastAsia" w:hAnsiTheme="minorEastAsia"/>
+          <w:sz w:val="24"/>
+          <w:szCs w:val="24"/>
+        </w:rPr>
+      </w:pPr>
+    </w:p>
+    <w:p>
+      <w:pPr>
+        <w:spacing w:after="0" w:line="240" w:lineRule="auto"/>
+        <w:ind w:left="709"/>
+        <w:jc w:val="both"/>
+        <w:rPr>
+          <w:rFonts w:asciiTheme="minorEastAsia" w:hAnsiTheme="minorEastAsia"/>
+          <w:sz w:val="24"/>
+          <w:szCs w:val="24"/>
+        </w:rPr>
+      </w:pPr>
+      <w:r>
+        <w:rPr>
+          <w:rFonts w:asciiTheme="minorEastAsia" w:hAnsiTheme="minorEastAsia"/>
+          <w:sz w:val="24"/>
+          <w:szCs w:val="24"/>
+        </w:rPr>
+        <w:t xml:space="preserve">Our </w:t>
+      </w:r>
+      <w:r>
+        <w:rPr>
+          <w:rFonts w:asciiTheme="minorEastAsia" w:hAnsiTheme="minorEastAsia"/>
+          <w:sz w:val="24"/>
+          <w:szCs w:val="24"/>
+        </w:rPr>
+        <w:t>Viterbi Algorithm</w:t>
+      </w:r>
+      <w:r>
+        <w:rPr>
+          <w:rFonts w:asciiTheme="minorEastAsia" w:hAnsiTheme="minorEastAsia"/>
+          <w:sz w:val="24"/>
+          <w:szCs w:val="24"/>
+        </w:rPr>
+        <w:t xml:space="preserve"> implementation</w:t>
+      </w:r>
+      <w:r>
+        <w:rPr>
+          <w:rFonts w:asciiTheme="minorEastAsia" w:hAnsiTheme="minorEastAsia"/>
+          <w:sz w:val="24"/>
+          <w:szCs w:val="24"/>
+        </w:rPr>
+        <w:t xml:space="preserve"> is as follow</w:t>
+      </w:r>
+      <w:r>
+        <w:rPr>
+          <w:rFonts w:asciiTheme="minorEastAsia" w:hAnsiTheme="minorEastAsia"/>
+          <w:sz w:val="24"/>
+          <w:szCs w:val="24"/>
+        </w:rPr>
+        <w:t>s</w:t>
+      </w:r>
+      <w:r>
+        <w:rPr>
+          <w:rFonts w:asciiTheme="minorEastAsia" w:hAnsiTheme="minorEastAsia"/>
+          <w:sz w:val="24"/>
+          <w:szCs w:val="24"/>
+        </w:rPr>
+        <w:t xml:space="preserve">: </w:t>
       </w:r>
     </w:p>
     <w:p>
@@ -3510,13 +3580,13 @@
         <mc:AlternateContent>
           <mc:Choice Requires="wpg">
             <w:drawing>
-              <wp:anchor distT="0" distB="0" distL="114300" distR="114300" simplePos="0" relativeHeight="251657216" behindDoc="0" locked="0" layoutInCell="1" allowOverlap="1" wp14:anchorId="0CBA1B46" wp14:editId="22927FCC">
+              <wp:anchor distT="0" distB="0" distL="114300" distR="114300" simplePos="0" relativeHeight="251657216" behindDoc="0" locked="0" layoutInCell="1" allowOverlap="1" wp14:anchorId="0CBA1B46" wp14:editId="7ED7B6D6">
                 <wp:simplePos x="0" y="0"/>
                 <wp:positionH relativeFrom="margin">
-                  <wp:posOffset>3532456</wp:posOffset>
+                  <wp:posOffset>3494578</wp:posOffset>
                 </wp:positionH>
                 <wp:positionV relativeFrom="page">
-                  <wp:posOffset>5614035</wp:posOffset>
+                  <wp:posOffset>6454313</wp:posOffset>
                 </wp:positionV>
                 <wp:extent cx="2300605" cy="316116"/>
                 <wp:effectExtent l="0" t="0" r="23495" b="27305"/>
@@ -3618,6 +3688,9 @@
                     </wpg:wgp>
                   </a:graphicData>
                 </a:graphic>
+                <wp14:sizeRelH relativeFrom="margin">
+                  <wp14:pctWidth>0</wp14:pctWidth>
+                </wp14:sizeRelH>
                 <wp14:sizeRelV relativeFrom="margin">
                   <wp14:pctHeight>0</wp14:pctHeight>
                 </wp14:sizeRelV>
@@ -3626,12 +3699,12 @@
           </mc:Choice>
           <mc:Fallback>
             <w:pict>
-              <v:group w14:anchorId="0CBA1B46" id="Group 3" o:spid="_x0000_s1026" style="position:absolute;left:0;text-align:left;margin-left:278.15pt;margin-top:442.05pt;width:181.15pt;height:24.9pt;z-index:251657216;mso-position-horizontal-relative:margin;mso-position-vertical-relative:page;mso-height-relative:margin" coordsize="23007,3162" o:gfxdata="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">
+              <v:group w14:anchorId="0CBA1B46" id="Group 3" o:spid="_x0000_s1026" style="position:absolute;left:0;text-align:left;margin-left:275.15pt;margin-top:508.2pt;width:181.15pt;height:24.9pt;z-index:251657216;mso-position-horizontal-relative:margin;mso-position-vertical-relative:page;mso-width-relative:margin;mso-height-relative:margin" coordsize="23007,3162" o:gfxdata="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">
                 <v:shapetype id="_x0000_t202" coordsize="21600,21600" o:spt="202" path="m,l,21600r21600,l21600,xe">
                   <v:stroke joinstyle="miter"/>
                   <v:path gradientshapeok="t" o:connecttype="rect"/>
                 </v:shapetype>
-                <v:shape id="Text Box 2" o:spid="_x0000_s1027" type="#_x0000_t202" style="position:absolute;left:211;top:210;width:22796;height:2604;visibility:visible;mso-wrap-style:square;v-text-anchor:top" o:gfxdata="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" fillcolor="white [3212]" strokecolor="white [3212]">
+                <v:shape id="Text Box 2" o:spid="_x0000_s1027" type="#_x0000_t202" style="position:absolute;left:211;top:210;width:22796;height:2604;visibility:visible;mso-wrap-style:square;v-text-anchor:top" o:gfxdata="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" fillcolor="white [3212]" strokecolor="white [3212]">
                   <v:textbox>
                     <w:txbxContent>
                       <w:p>
@@ -3650,7 +3723,7 @@
                     </w:txbxContent>
                   </v:textbox>
                 </v:shape>
-                <v:oval id="Oval 2" o:spid="_x0000_s1028" style="position:absolute;width:3162;height:3162;visibility:visible;mso-wrap-style:square;v-text-anchor:middle" o:gfxdata="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" filled="f" strokecolor="#70ad47 [3209]" strokeweight="1pt">
+                <v:oval id="Oval 2" o:spid="_x0000_s1028" style="position:absolute;width:3162;height:3162;visibility:visible;mso-wrap-style:square;v-text-anchor:middle" o:gfxdata="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" filled="f" strokecolor="#70ad47 [3209]" strokeweight="1pt">
                   <v:stroke joinstyle="miter"/>
                 </v:oval>
                 <w10:wrap anchorx="margin" anchory="page"/>
@@ -3793,156 +3866,8 @@
               <w:sz w:val="24"/>
               <w:szCs w:val="24"/>
             </w:rPr>
-            <m:t>π</m:t>
+            <m:t xml:space="preserve"> </m:t>
           </m:r>
-          <m:d>
-            <m:dPr>
-              <m:ctrlPr>
-                <w:rPr>
-                  <w:rFonts w:ascii="Cambria Math" w:hAnsi="Cambria Math"/>
-                  <w:i/>
-                  <w:sz w:val="24"/>
-                  <w:szCs w:val="24"/>
-                </w:rPr>
-              </m:ctrlPr>
-            </m:dPr>
-            <m:e>
-              <m:r>
-                <w:rPr>
-                  <w:rFonts w:ascii="Cambria Math" w:hAnsi="Cambria Math"/>
-                  <w:sz w:val="24"/>
-                  <w:szCs w:val="24"/>
-                </w:rPr>
-                <m:t>1,u</m:t>
-              </m:r>
-            </m:e>
-          </m:d>
-          <m:r>
-            <w:rPr>
-              <w:rFonts w:ascii="Cambria Math" w:hAnsi="Cambria Math"/>
-              <w:sz w:val="24"/>
-              <w:szCs w:val="24"/>
-            </w:rPr>
-            <m:t>=</m:t>
-          </m:r>
-          <m:sSub>
-            <m:sSubPr>
-              <m:ctrlPr>
-                <w:rPr>
-                  <w:rFonts w:ascii="Cambria Math" w:hAnsi="Cambria Math"/>
-                  <w:i/>
-                  <w:sz w:val="24"/>
-                  <w:szCs w:val="24"/>
-                </w:rPr>
-              </m:ctrlPr>
-            </m:sSubPr>
-            <m:e>
-              <m:r>
-                <w:rPr>
-                  <w:rFonts w:ascii="Cambria Math" w:hAnsi="Cambria Math"/>
-                  <w:sz w:val="24"/>
-                  <w:szCs w:val="24"/>
-                </w:rPr>
-                <m:t>a</m:t>
-              </m:r>
-            </m:e>
-            <m:sub>
-              <m:r>
-                <w:rPr>
-                  <w:rFonts w:ascii="Cambria Math" w:hAnsi="Cambria Math"/>
-                  <w:sz w:val="24"/>
-                  <w:szCs w:val="24"/>
-                </w:rPr>
-                <m:t>start,u</m:t>
-              </m:r>
-            </m:sub>
-          </m:sSub>
-          <m:r>
-            <w:rPr>
-              <w:rFonts w:ascii="Cambria Math" w:hAnsi="Cambria Math"/>
-              <w:sz w:val="24"/>
-              <w:szCs w:val="24"/>
-            </w:rPr>
-            <m:t>∙</m:t>
-          </m:r>
-          <m:sSub>
-            <m:sSubPr>
-              <m:ctrlPr>
-                <w:rPr>
-                  <w:rFonts w:ascii="Cambria Math" w:hAnsi="Cambria Math"/>
-                  <w:i/>
-                  <w:sz w:val="24"/>
-                  <w:szCs w:val="24"/>
-                </w:rPr>
-              </m:ctrlPr>
-            </m:sSubPr>
-            <m:e>
-              <m:r>
-                <w:rPr>
-                  <w:rFonts w:ascii="Cambria Math" w:hAnsi="Cambria Math"/>
-                  <w:sz w:val="24"/>
-                  <w:szCs w:val="24"/>
-                </w:rPr>
-                <m:t>b</m:t>
-              </m:r>
-            </m:e>
-            <m:sub>
-              <m:r>
-                <w:rPr>
-                  <w:rFonts w:ascii="Cambria Math" w:hAnsi="Cambria Math"/>
-                  <w:sz w:val="24"/>
-                  <w:szCs w:val="24"/>
-                </w:rPr>
-                <m:t>u</m:t>
-              </m:r>
-            </m:sub>
-          </m:sSub>
-          <m:d>
-            <m:dPr>
-              <m:ctrlPr>
-                <w:rPr>
-                  <w:rFonts w:ascii="Cambria Math" w:hAnsi="Cambria Math"/>
-                  <w:i/>
-                  <w:sz w:val="24"/>
-                  <w:szCs w:val="24"/>
-                </w:rPr>
-              </m:ctrlPr>
-            </m:dPr>
-            <m:e>
-              <m:sSub>
-                <m:sSubPr>
-                  <m:ctrlPr>
-                    <w:rPr>
-                      <w:rFonts w:ascii="Cambria Math" w:hAnsi="Cambria Math"/>
-                      <w:i/>
-                      <w:sz w:val="24"/>
-                      <w:szCs w:val="24"/>
-                    </w:rPr>
-                  </m:ctrlPr>
-                </m:sSubPr>
-                <m:e>
-                  <m:r>
-                    <w:rPr>
-                      <w:rFonts w:ascii="Cambria Math" w:hAnsi="Cambria Math"/>
-                      <w:sz w:val="24"/>
-                      <w:szCs w:val="24"/>
-                    </w:rPr>
-                    <m:t>x</m:t>
-                  </m:r>
-                </m:e>
-                <m:sub>
-                  <m:r>
-                    <w:rPr>
-                      <w:rFonts w:ascii="Cambria Math" w:hAnsi="Cambria Math"/>
-                      <w:sz w:val="24"/>
-                      <w:szCs w:val="24"/>
-                    </w:rPr>
-                    <m:t>1</m:t>
-                  </m:r>
-                </m:sub>
-              </m:sSub>
-            </m:e>
-          </m:d>
         </m:oMath>
       </m:oMathPara>
     </w:p>
@@ -3958,22 +3883,6 @@
           <w:szCs w:val="24"/>
         </w:rPr>
       </w:pPr>
-    </w:p>
-    <w:p>
-      <w:pPr>
-        <w:pStyle w:val="ListParagraph"/>
-        <w:numPr>
-          <w:ilvl w:val="0"/>
-          <w:numId w:val="2"/>
-        </w:numPr>
-        <w:spacing w:after="0" w:line="240" w:lineRule="auto"/>
-        <w:jc w:val="both"/>
-        <w:rPr>
-          <w:rFonts w:asciiTheme="minorEastAsia" w:hAnsiTheme="minorEastAsia"/>
-          <w:sz w:val="24"/>
-          <w:szCs w:val="24"/>
-        </w:rPr>
-      </w:pPr>
       <w:r>
         <w:rPr>
           <w:rFonts w:asciiTheme="minorEastAsia" w:hAnsiTheme="minorEastAsia"/>
@@ -3984,13 +3893,13 @@
         <mc:AlternateContent>
           <mc:Choice Requires="wpg">
             <w:drawing>
-              <wp:anchor distT="0" distB="0" distL="114300" distR="114300" simplePos="0" relativeHeight="251660288" behindDoc="0" locked="0" layoutInCell="1" allowOverlap="1" wp14:anchorId="12480F31" wp14:editId="18010AA7">
+              <wp:anchor distT="0" distB="0" distL="114300" distR="114300" simplePos="0" relativeHeight="251660288" behindDoc="0" locked="0" layoutInCell="1" allowOverlap="1" wp14:anchorId="12480F31" wp14:editId="4E4C244A">
                 <wp:simplePos x="0" y="0"/>
                 <wp:positionH relativeFrom="margin">
-                  <wp:align>right</wp:align>
+                  <wp:posOffset>2768600</wp:posOffset>
                 </wp:positionH>
                 <wp:positionV relativeFrom="page">
-                  <wp:posOffset>6688015</wp:posOffset>
+                  <wp:posOffset>7472680</wp:posOffset>
                 </wp:positionV>
                 <wp:extent cx="2961640" cy="407035"/>
                 <wp:effectExtent l="0" t="0" r="10160" b="12065"/>
@@ -4209,9 +4118,9 @@
           </mc:Choice>
           <mc:Fallback>
             <w:pict>
-              <v:group w14:anchorId="12480F31" id="Group 13" o:spid="_x0000_s1029" style="position:absolute;left:0;text-align:left;margin-left:182pt;margin-top:526.6pt;width:233.2pt;height:32.05pt;z-index:251660288;mso-position-horizontal:right;mso-position-horizontal-relative:margin;mso-position-vertical-relative:page" coordsize="29617,4070" o:gfxdata="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">
-                <v:group id="Group 10" o:spid="_x0000_s1030" style="position:absolute;width:23006;height:3161" coordsize="23007,3162" o:gfxdata="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">
-                  <v:shape id="Text Box 2" o:spid="_x0000_s1031" type="#_x0000_t202" style="position:absolute;left:211;top:210;width:22796;height:2604;visibility:visible;mso-wrap-style:square;v-text-anchor:top" o:gfxdata="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" fillcolor="white [3212]" strokecolor="white [3212]">
+              <v:group w14:anchorId="12480F31" id="Group 13" o:spid="_x0000_s1029" style="position:absolute;left:0;text-align:left;margin-left:218pt;margin-top:588.4pt;width:233.2pt;height:32.05pt;z-index:251660288;mso-position-horizontal-relative:margin;mso-position-vertical-relative:page" coordsize="29617,4070" o:gfxdata="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">
+                <v:group id="Group 10" o:spid="_x0000_s1030" style="position:absolute;width:23006;height:3161" coordsize="23007,3162" o:gfxdata="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">
+                  <v:shape id="Text Box 2" o:spid="_x0000_s1031" type="#_x0000_t202" style="position:absolute;left:211;top:210;width:22796;height:2604;visibility:visible;mso-wrap-style:square;v-text-anchor:top" o:gfxdata="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" fillcolor="white [3212]" strokecolor="white [3212]">
                     <v:textbox>
                       <w:txbxContent>
                         <w:p>
@@ -4238,12 +4147,12 @@
                       </w:txbxContent>
                     </v:textbox>
                   </v:shape>
-                  <v:oval id="Oval 12" o:spid="_x0000_s1032" style="position:absolute;width:3162;height:3162;visibility:visible;mso-wrap-style:square;v-text-anchor:middle" o:gfxdata="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" filled="f" strokecolor="#70ad47 [3209]" strokeweight="1pt">
+                  <v:oval id="Oval 12" o:spid="_x0000_s1032" style="position:absolute;width:3162;height:3162;visibility:visible;mso-wrap-style:square;v-text-anchor:middle" o:gfxdata="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" filled="f" strokecolor="#70ad47 [3209]" strokeweight="1pt">
                     <v:stroke joinstyle="miter"/>
                   </v:oval>
                 </v:group>
-                <v:group id="Group 5" o:spid="_x0000_s1033" style="position:absolute;left:6611;width:23006;height:4070" coordsize="23007,4071" o:gfxdata="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">
-                  <v:shape id="Text Box 2" o:spid="_x0000_s1034" type="#_x0000_t202" style="position:absolute;left:211;top:211;width:22796;height:3860;visibility:visible;mso-wrap-style:square;v-text-anchor:top" o:gfxdata="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" fillcolor="white [3212]" strokecolor="white [3212]">
+                <v:group id="Group 5" o:spid="_x0000_s1033" style="position:absolute;left:6611;width:23006;height:4070" coordsize="23007,4071" o:gfxdata="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">
+                  <v:shape id="Text Box 2" o:spid="_x0000_s1034" type="#_x0000_t202" style="position:absolute;left:211;top:211;width:22796;height:3860;visibility:visible;mso-wrap-style:square;v-text-anchor:top" o:gfxdata="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" fillcolor="white [3212]" strokecolor="white [3212]">
                     <v:textbox style="mso-fit-shape-to-text:t">
                       <w:txbxContent>
                         <w:p>
@@ -4262,7 +4171,7 @@
                       </w:txbxContent>
                     </v:textbox>
                   </v:shape>
-                  <v:oval id="Oval 9" o:spid="_x0000_s1035" style="position:absolute;width:3162;height:3162;visibility:visible;mso-wrap-style:square;v-text-anchor:middle" o:gfxdata="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" filled="f" strokecolor="#70ad47 [3209]" strokeweight="1pt">
+                  <v:oval id="Oval 9" o:spid="_x0000_s1035" style="position:absolute;width:3162;height:3162;visibility:visible;mso-wrap-style:square;v-text-anchor:middle" o:gfxdata="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" filled="f" strokecolor="#70ad47 [3209]" strokeweight="1pt">
                     <v:stroke joinstyle="miter"/>
                   </v:oval>
                 </v:group>
@@ -4272,6 +4181,22 @@
           </mc:Fallback>
         </mc:AlternateContent>
       </w:r>
+    </w:p>
+    <w:p>
+      <w:pPr>
+        <w:pStyle w:val="ListParagraph"/>
+        <w:numPr>
+          <w:ilvl w:val="0"/>
+          <w:numId w:val="2"/>
+        </w:numPr>
+        <w:spacing w:after="0" w:line="240" w:lineRule="auto"/>
+        <w:jc w:val="both"/>
+        <w:rPr>
+          <w:rFonts w:asciiTheme="minorEastAsia" w:hAnsiTheme="minorEastAsia"/>
+          <w:sz w:val="24"/>
+          <w:szCs w:val="24"/>
+        </w:rPr>
+      </w:pPr>
       <w:r>
         <w:rPr>
           <w:rFonts w:asciiTheme="minorEastAsia" w:hAnsiTheme="minorEastAsia"/>
@@ -4346,61 +4271,8 @@
             </w:rPr>
             <m:t>=</m:t>
           </m:r>
-          <m:sSub>
-            <m:sSubPr>
-              <m:ctrlPr>
-                <w:rPr>
-                  <w:rFonts w:ascii="Cambria Math" w:hAnsi="Cambria Math"/>
-                  <w:sz w:val="24"/>
-                  <w:szCs w:val="24"/>
-                </w:rPr>
-              </m:ctrlPr>
-            </m:sSubPr>
-            <m:e>
-              <m:r>
-                <m:rPr>
-                  <m:sty m:val="p"/>
-                </m:rPr>
-                <w:rPr>
-                  <w:rFonts w:ascii="Cambria Math" w:hAnsi="Cambria Math"/>
-                  <w:sz w:val="24"/>
-                  <w:szCs w:val="24"/>
-                </w:rPr>
-                <m:t>max</m:t>
-              </m:r>
-            </m:e>
-            <m:sub>
-              <m:r>
-                <w:rPr>
-                  <w:rFonts w:ascii="Cambria Math" w:hAnsi="Cambria Math"/>
-                  <w:sz w:val="24"/>
-                  <w:szCs w:val="24"/>
-                </w:rPr>
-                <m:t>u∈T</m:t>
-              </m:r>
-            </m:sub>
-          </m:sSub>
-          <m:r>
-            <m:rPr>
-              <m:sty m:val="p"/>
-            </m:rPr>
-            <w:rPr>
-              <w:rFonts w:ascii="Cambria Math" w:hAnsi="Cambria Math"/>
-              <w:sz w:val="24"/>
-              <w:szCs w:val="24"/>
-            </w:rPr>
-            <m:t>⁡</m:t>
-          </m:r>
-          <m:r>
-            <w:rPr>
-              <w:rFonts w:ascii="Cambria Math" w:hAnsi="Cambria Math"/>
-              <w:sz w:val="24"/>
-              <w:szCs w:val="24"/>
-            </w:rPr>
-            <m:t>{</m:t>
-          </m:r>
-          <m:sSub>
-            <m:sSubPr>
+          <m:func>
+            <m:funcPr>
               <m:ctrlPr>
                 <w:rPr>
                   <w:rFonts w:ascii="Cambria Math" w:hAnsi="Cambria Math"/>
@@ -4409,18 +4281,47 @@
                   <w:szCs w:val="24"/>
                 </w:rPr>
               </m:ctrlPr>
-            </m:sSubPr>
+            </m:funcPr>
+            <m:fName>
+              <m:sSub>
+                <m:sSubPr>
+                  <m:ctrlPr>
+                    <w:rPr>
+                      <w:rFonts w:ascii="Cambria Math" w:hAnsi="Cambria Math"/>
+                      <w:sz w:val="24"/>
+                      <w:szCs w:val="24"/>
+                    </w:rPr>
+                  </m:ctrlPr>
+                </m:sSubPr>
+                <m:e>
+                  <m:r>
+                    <m:rPr>
+                      <m:sty m:val="p"/>
+                    </m:rPr>
+                    <w:rPr>
+                      <w:rFonts w:ascii="Cambria Math" w:hAnsi="Cambria Math"/>
+                      <w:sz w:val="24"/>
+                      <w:szCs w:val="24"/>
+                    </w:rPr>
+                    <m:t>max</m:t>
+                  </m:r>
+                </m:e>
+                <m:sub>
+                  <m:r>
+                    <w:rPr>
+                      <w:rFonts w:ascii="Cambria Math" w:hAnsi="Cambria Math"/>
+                      <w:sz w:val="24"/>
+                      <w:szCs w:val="24"/>
+                    </w:rPr>
+                    <m:t>u∈T</m:t>
+                  </m:r>
+                </m:sub>
+              </m:sSub>
+            </m:fName>
             <m:e>
-              <m:r>
-                <w:rPr>
-                  <w:rFonts w:ascii="Cambria Math" w:hAnsi="Cambria Math"/>
-                  <w:sz w:val="24"/>
-                  <w:szCs w:val="24"/>
-                </w:rPr>
-                <m:t>π</m:t>
-              </m:r>
               <m:d>
                 <m:dPr>
+                  <m:begChr m:val="{"/>
                   <m:ctrlPr>
                     <w:rPr>
                       <w:rFonts w:ascii="Cambria Math" w:hAnsi="Cambria Math"/>
@@ -4431,43 +4332,98 @@
                   </m:ctrlPr>
                 </m:dPr>
                 <m:e>
-                  <m:r>
-                    <w:rPr>
-                      <w:rFonts w:ascii="Cambria Math" w:hAnsi="Cambria Math"/>
-                      <w:sz w:val="24"/>
-                      <w:szCs w:val="24"/>
-                    </w:rPr>
-                    <m:t>j-1,u</m:t>
-                  </m:r>
+                  <m:sSub>
+                    <m:sSubPr>
+                      <m:ctrlPr>
+                        <w:rPr>
+                          <w:rFonts w:ascii="Cambria Math" w:hAnsi="Cambria Math"/>
+                          <w:i/>
+                          <w:sz w:val="24"/>
+                          <w:szCs w:val="24"/>
+                        </w:rPr>
+                      </m:ctrlPr>
+                    </m:sSubPr>
+                    <m:e>
+                      <m:r>
+                        <w:rPr>
+                          <w:rFonts w:ascii="Cambria Math" w:hAnsi="Cambria Math"/>
+                          <w:sz w:val="24"/>
+                          <w:szCs w:val="24"/>
+                        </w:rPr>
+                        <m:t>π</m:t>
+                      </m:r>
+                      <m:d>
+                        <m:dPr>
+                          <m:ctrlPr>
+                            <w:rPr>
+                              <w:rFonts w:ascii="Cambria Math" w:hAnsi="Cambria Math"/>
+                              <w:i/>
+                              <w:sz w:val="24"/>
+                              <w:szCs w:val="24"/>
+                            </w:rPr>
+                          </m:ctrlPr>
+                        </m:dPr>
+                        <m:e>
+                          <m:r>
+                            <w:rPr>
+                              <w:rFonts w:ascii="Cambria Math" w:hAnsi="Cambria Math"/>
+                              <w:sz w:val="24"/>
+                              <w:szCs w:val="24"/>
+                            </w:rPr>
+                            <m:t>j-1,u</m:t>
+                          </m:r>
+                        </m:e>
+                      </m:d>
+                      <m:r>
+                        <w:rPr>
+                          <w:rFonts w:ascii="Cambria Math" w:hAnsi="Cambria Math"/>
+                          <w:sz w:val="24"/>
+                          <w:szCs w:val="24"/>
+                        </w:rPr>
+                        <m:t>+log⁡(a</m:t>
+                      </m:r>
+                    </m:e>
+                    <m:sub>
+                      <m:r>
+                        <w:rPr>
+                          <w:rFonts w:ascii="Cambria Math" w:hAnsi="Cambria Math"/>
+                          <w:sz w:val="24"/>
+                          <w:szCs w:val="24"/>
+                        </w:rPr>
+                        <m:t>u,v</m:t>
+                      </m:r>
+                    </m:sub>
+                  </m:sSub>
                 </m:e>
               </m:d>
-              <m:r>
-                <w:rPr>
-                  <w:rFonts w:ascii="Cambria Math" w:hAnsi="Cambria Math"/>
-                  <w:sz w:val="24"/>
-                  <w:szCs w:val="24"/>
-                </w:rPr>
-                <m:t xml:space="preserve"> ∙a</m:t>
-              </m:r>
             </m:e>
-            <m:sub>
-              <m:r>
-                <w:rPr>
-                  <w:rFonts w:ascii="Cambria Math" w:hAnsi="Cambria Math"/>
-                  <w:sz w:val="24"/>
-                  <w:szCs w:val="24"/>
-                </w:rPr>
-                <m:t>u,v</m:t>
-              </m:r>
-            </m:sub>
-          </m:sSub>
+          </m:func>
           <m:r>
             <w:rPr>
               <w:rFonts w:ascii="Cambria Math" w:hAnsi="Cambria Math"/>
               <w:sz w:val="24"/>
               <w:szCs w:val="24"/>
             </w:rPr>
-            <m:t>∙</m:t>
+            <m:t>+</m:t>
+          </m:r>
+          <m:r>
+            <m:rPr>
+              <m:sty m:val="p"/>
+            </m:rPr>
+            <w:rPr>
+              <w:rFonts w:ascii="Cambria Math" w:hAnsi="Cambria Math"/>
+              <w:sz w:val="24"/>
+              <w:szCs w:val="24"/>
+            </w:rPr>
+            <m:t>log⁡</m:t>
+          </m:r>
+          <m:r>
+            <w:rPr>
+              <w:rFonts w:ascii="Cambria Math" w:hAnsi="Cambria Math"/>
+              <w:sz w:val="24"/>
+              <w:szCs w:val="24"/>
+            </w:rPr>
+            <m:t>(</m:t>
           </m:r>
           <m:sSub>
             <m:sSubPr>
@@ -4553,6 +4509,14 @@
               <w:sz w:val="24"/>
               <w:szCs w:val="24"/>
             </w:rPr>
+            <m:t>)</m:t>
+          </m:r>
+          <m:r>
+            <w:rPr>
+              <w:rFonts w:ascii="Cambria Math" w:hAnsi="Cambria Math"/>
+              <w:sz w:val="24"/>
+              <w:szCs w:val="24"/>
+            </w:rPr>
             <m:t>}</m:t>
           </m:r>
         </m:oMath>
@@ -4593,13 +4557,13 @@
         <mc:AlternateContent>
           <mc:Choice Requires="wpg">
             <w:drawing>
-              <wp:anchor distT="0" distB="0" distL="114300" distR="114300" simplePos="0" relativeHeight="251671552" behindDoc="1" locked="0" layoutInCell="1" allowOverlap="1" wp14:anchorId="77F367F1" wp14:editId="291BD0B5">
+              <wp:anchor distT="0" distB="0" distL="114300" distR="114300" simplePos="0" relativeHeight="251671552" behindDoc="1" locked="0" layoutInCell="1" allowOverlap="1" wp14:anchorId="77F367F1" wp14:editId="73B3B1EB">
                 <wp:simplePos x="0" y="0"/>
                 <wp:positionH relativeFrom="margin">
-                  <wp:posOffset>2791509</wp:posOffset>
+                  <wp:posOffset>2763751</wp:posOffset>
                 </wp:positionH>
                 <wp:positionV relativeFrom="page">
-                  <wp:posOffset>7650480</wp:posOffset>
+                  <wp:posOffset>8481752</wp:posOffset>
                 </wp:positionV>
                 <wp:extent cx="2300605" cy="315595"/>
                 <wp:effectExtent l="0" t="0" r="23495" b="27305"/>
@@ -4709,8 +4673,8 @@
           </mc:Choice>
           <mc:Fallback>
             <w:pict>
-              <v:group w14:anchorId="77F367F1" id="Group 38" o:spid="_x0000_s1036" style="position:absolute;left:0;text-align:left;margin-left:219.8pt;margin-top:602.4pt;width:181.15pt;height:24.85pt;z-index:-251644928;mso-position-horizontal-relative:margin;mso-position-vertical-relative:page;mso-height-relative:margin" coordsize="23007,3162" o:gfxdata="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">
-                <v:shape id="Text Box 2" o:spid="_x0000_s1037" type="#_x0000_t202" style="position:absolute;left:211;top:210;width:22796;height:2604;visibility:visible;mso-wrap-style:square;v-text-anchor:top" o:gfxdata="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" fillcolor="white [3212]" strokecolor="white [3212]">
+              <v:group w14:anchorId="77F367F1" id="Group 38" o:spid="_x0000_s1036" style="position:absolute;left:0;text-align:left;margin-left:217.6pt;margin-top:667.85pt;width:181.15pt;height:24.85pt;z-index:-251644928;mso-position-horizontal-relative:margin;mso-position-vertical-relative:page;mso-height-relative:margin" coordsize="23007,3162" o:gfxdata="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">
+                <v:shape id="Text Box 2" o:spid="_x0000_s1037" type="#_x0000_t202" style="position:absolute;left:211;top:210;width:22796;height:2604;visibility:visible;mso-wrap-style:square;v-text-anchor:top" o:gfxdata="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" fillcolor="white [3212]" strokecolor="white [3212]">
                   <v:textbox>
                     <w:txbxContent>
                       <w:p>
@@ -4729,7 +4693,7 @@
                     </w:txbxContent>
                   </v:textbox>
                 </v:shape>
-                <v:oval id="Oval 40" o:spid="_x0000_s1038" style="position:absolute;width:3162;height:3162;visibility:visible;mso-wrap-style:square;v-text-anchor:middle" o:gfxdata="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" filled="f" strokecolor="#70ad47 [3209]" strokeweight="1pt">
+                <v:oval id="Oval 40" o:spid="_x0000_s1038" style="position:absolute;width:3162;height:3162;visibility:visible;mso-wrap-style:square;v-text-anchor:middle" o:gfxdata="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" filled="f" strokecolor="#70ad47 [3209]" strokeweight="1pt">
                   <v:stroke joinstyle="miter"/>
                 </v:oval>
                 <w10:wrap anchorx="margin" anchory="page"/>
@@ -4948,7 +4912,34 @@
                   <w:sz w:val="24"/>
                   <w:szCs w:val="24"/>
                 </w:rPr>
-                <m:t xml:space="preserve"> ∙a</m:t>
+                <m:t>+</m:t>
+              </m:r>
+              <m:r>
+                <m:rPr>
+                  <m:sty m:val="p"/>
+                </m:rPr>
+                <w:rPr>
+                  <w:rFonts w:ascii="Cambria Math" w:hAnsi="Cambria Math"/>
+                  <w:sz w:val="24"/>
+                  <w:szCs w:val="24"/>
+                </w:rPr>
+                <m:t>log⁡</m:t>
+              </m:r>
+              <m:r>
+                <w:rPr>
+                  <w:rFonts w:ascii="Cambria Math" w:hAnsi="Cambria Math"/>
+                  <w:sz w:val="24"/>
+                  <w:szCs w:val="24"/>
+                </w:rPr>
+                <m:t>(</m:t>
+              </m:r>
+              <m:r>
+                <w:rPr>
+                  <w:rFonts w:ascii="Cambria Math" w:hAnsi="Cambria Math"/>
+                  <w:sz w:val="24"/>
+                  <w:szCs w:val="24"/>
+                </w:rPr>
+                <m:t>a</m:t>
               </m:r>
             </m:e>
             <m:sub>
@@ -4962,6 +4953,14 @@
               </m:r>
             </m:sub>
           </m:sSub>
+          <m:r>
+            <w:rPr>
+              <w:rFonts w:ascii="Cambria Math" w:hAnsi="Cambria Math"/>
+              <w:sz w:val="24"/>
+              <w:szCs w:val="24"/>
+            </w:rPr>
+            <m:t>)</m:t>
+          </m:r>
           <m:r>
             <w:rPr>
               <w:rFonts w:ascii="Cambria Math" w:hAnsi="Cambria Math"/>
@@ -5009,24 +5008,89 @@
         </w:rPr>
         <w:t>Backtracking to get the optimal sequence of tag</w:t>
       </w:r>
+      <w:r>
+        <w:rPr>
+          <w:rFonts w:asciiTheme="minorEastAsia" w:hAnsiTheme="minorEastAsia"/>
+          <w:sz w:val="24"/>
+          <w:szCs w:val="24"/>
+        </w:rPr>
+        <w:t xml:space="preserve">: The parent of each node is saved. We traverse the </w:t>
+      </w:r>
+      <m:oMath>
+        <m:r>
+          <w:rPr>
+            <w:rFonts w:ascii="Cambria Math" w:hAnsi="Cambria Math"/>
+            <w:sz w:val="24"/>
+            <w:szCs w:val="24"/>
+          </w:rPr>
+          <m:t>π</m:t>
+        </m:r>
+      </m:oMath>
+      <w:r>
+        <w:rPr>
+          <w:rFonts w:asciiTheme="minorEastAsia" w:hAnsiTheme="minorEastAsia"/>
+          <w:sz w:val="24"/>
+          <w:szCs w:val="24"/>
+        </w:rPr>
+        <w:t xml:space="preserve"> from the </w:t>
+      </w:r>
+      <m:oMath>
+        <m:r>
+          <w:rPr>
+            <w:rFonts w:ascii="Cambria Math" w:hAnsi="Cambria Math"/>
+            <w:sz w:val="24"/>
+            <w:szCs w:val="24"/>
+          </w:rPr>
+          <m:t>STOP</m:t>
+        </m:r>
+      </m:oMath>
+      <w:r>
+        <w:rPr>
+          <w:rFonts w:asciiTheme="minorEastAsia" w:hAnsiTheme="minorEastAsia"/>
+          <w:sz w:val="24"/>
+          <w:szCs w:val="24"/>
+        </w:rPr>
+        <w:t xml:space="preserve"> node </w:t>
+      </w:r>
+      <w:r>
+        <w:rPr>
+          <w:rFonts w:asciiTheme="minorEastAsia" w:hAnsiTheme="minorEastAsia"/>
+          <w:sz w:val="24"/>
+          <w:szCs w:val="24"/>
+        </w:rPr>
+        <w:t xml:space="preserve">all the way to the </w:t>
+      </w:r>
+      <m:oMath>
+        <m:r>
+          <w:rPr>
+            <w:rFonts w:ascii="Cambria Math" w:hAnsi="Cambria Math"/>
+            <w:sz w:val="24"/>
+            <w:szCs w:val="24"/>
+          </w:rPr>
+          <m:t>START</m:t>
+        </m:r>
+      </m:oMath>
+      <w:r>
+        <w:rPr>
+          <w:rFonts w:asciiTheme="minorEastAsia" w:hAnsiTheme="minorEastAsia"/>
+          <w:sz w:val="24"/>
+          <w:szCs w:val="24"/>
+        </w:rPr>
+        <w:t xml:space="preserve"> node, </w:t>
+      </w:r>
+      <w:r>
+        <w:rPr>
+          <w:rFonts w:asciiTheme="minorEastAsia" w:hAnsiTheme="minorEastAsia"/>
+          <w:sz w:val="24"/>
+          <w:szCs w:val="24"/>
+        </w:rPr>
+        <w:lastRenderedPageBreak/>
+        <w:t xml:space="preserve">saving the sequence of parents. The reverse of this sequence will give the most likely tag sequence. </w:t>
+      </w:r>
     </w:p>
     <w:p>
-      <w:pPr>
-        <w:spacing w:after="0" w:line="240" w:lineRule="auto"/>
-        <w:ind w:left="709"/>
-        <w:jc w:val="both"/>
-        <w:rPr>
-          <w:rFonts w:asciiTheme="minorEastAsia" w:hAnsiTheme="minorEastAsia"/>
-          <w:sz w:val="24"/>
-          <w:szCs w:val="24"/>
-        </w:rPr>
-      </w:pPr>
-    </w:p>
-    <w:p/>
-    <w:p>
-      <w:r>
-        <w:br w:type="page"/>
-      </w:r>
+      <w:bookmarkStart w:id="5" w:name="_GoBack"/>
+      <w:bookmarkEnd w:id="5"/>
     </w:p>
     <w:p>
       <w:pPr>
@@ -5043,7 +5107,6 @@
           <w:rFonts w:asciiTheme="majorEastAsia" w:hAnsiTheme="majorEastAsia"/>
           <w:sz w:val="32"/>
         </w:rPr>
-        <w:lastRenderedPageBreak/>
         <w:t>Results</w:t>
       </w:r>
       <w:bookmarkEnd w:id="6"/>
@@ -5096,25 +5159,7 @@
           <w:sz w:val="24"/>
           <w:szCs w:val="24"/>
         </w:rPr>
-        <w:t xml:space="preserve"> As expected, the accuracy of the result </w:t>
-      </w:r>
-      <w:proofErr w:type="gramStart"/>
-      <w:r>
-        <w:rPr>
-          <w:rFonts w:asciiTheme="minorEastAsia" w:hAnsiTheme="minorEastAsia"/>
-          <w:sz w:val="24"/>
-          <w:szCs w:val="24"/>
-        </w:rPr>
-        <w:t>have</w:t>
-      </w:r>
-      <w:proofErr w:type="gramEnd"/>
-      <w:r>
-        <w:rPr>
-          <w:rFonts w:asciiTheme="minorEastAsia" w:hAnsiTheme="minorEastAsia"/>
-          <w:sz w:val="24"/>
-          <w:szCs w:val="24"/>
-        </w:rPr>
-        <w:t xml:space="preserve"> improved. </w:t>
+        <w:t xml:space="preserve"> As expected, the accuracy of the result have improved. </w:t>
       </w:r>
     </w:p>
     <w:p>
@@ -9604,7 +9649,7 @@
 </file>
 
 <file path=customXml/itemProps1.xml><?xml version="1.0" encoding="utf-8"?>
-<ds:datastoreItem xmlns:ds="http://schemas.openxmlformats.org/officeDocument/2006/customXml" ds:itemID="{7AA3AF58-7577-4AD5-A86D-A6D06291D845}">
+<ds:datastoreItem xmlns:ds="http://schemas.openxmlformats.org/officeDocument/2006/customXml" ds:itemID="{DC3820C9-77F3-F843-BEF2-DB8FE51BAE0C}">
   <ds:schemaRefs>
     <ds:schemaRef ds:uri="http://schemas.openxmlformats.org/officeDocument/2006/bibliography"/>
   </ds:schemaRefs>

</xml_diff>